<commit_message>
Cambio documentación y subo apuntes sesion 2
</commit_message>
<xml_diff>
--- a/Documentación Proyecto.docx
+++ b/Documentación Proyecto.docx
@@ -1021,10 +1021,10 @@
         </w:rPr>
         <w:lastRenderedPageBreak/>
         <w:drawing>
-          <wp:inline distT="0" distB="0" distL="0" distR="0" wp14:anchorId="09D5B7F0" wp14:editId="72AFD033">
-            <wp:extent cx="5400040" cy="5654675"/>
-            <wp:effectExtent l="0" t="0" r="0" b="3175"/>
-            <wp:docPr id="2" name="Imagen 2"/>
+          <wp:inline distT="0" distB="0" distL="0" distR="0" wp14:anchorId="77576D02" wp14:editId="17507358">
+            <wp:extent cx="5400040" cy="6073140"/>
+            <wp:effectExtent l="0" t="0" r="0" b="3810"/>
+            <wp:docPr id="4" name="Imagen 4"/>
             <wp:cNvGraphicFramePr>
               <a:graphicFrameLocks xmlns:a="http://schemas.openxmlformats.org/drawingml/2006/main" noChangeAspect="1"/>
             </wp:cNvGraphicFramePr>
@@ -1053,7 +1053,7 @@
                   <pic:spPr bwMode="auto">
                     <a:xfrm>
                       <a:off x="0" y="0"/>
-                      <a:ext cx="5400040" cy="5654675"/>
+                      <a:ext cx="5400040" cy="6073140"/>
                     </a:xfrm>
                     <a:prstGeom prst="rect">
                       <a:avLst/>

</xml_diff>

<commit_message>
Actualizo doc, otra vez
</commit_message>
<xml_diff>
--- a/Documentación Proyecto.docx
+++ b/Documentación Proyecto.docx
@@ -59,15 +59,7 @@
         </w:rPr>
       </w:pPr>
       <w:r>
-        <w:t xml:space="preserve">Para el </w:t>
-      </w:r>
-      <w:proofErr w:type="spellStart"/>
-      <w:r>
-        <w:t>FrontEnd</w:t>
-      </w:r>
-      <w:proofErr w:type="spellEnd"/>
-      <w:r>
-        <w:t xml:space="preserve"> se ha propuesto </w:t>
+        <w:t xml:space="preserve">Para el FrontEnd se ha propuesto </w:t>
       </w:r>
       <w:r>
         <w:rPr>
@@ -113,15 +105,7 @@
         </w:rPr>
       </w:pPr>
       <w:r>
-        <w:t xml:space="preserve">Para el </w:t>
-      </w:r>
-      <w:proofErr w:type="spellStart"/>
-      <w:r>
-        <w:t>BackEnd</w:t>
-      </w:r>
-      <w:proofErr w:type="spellEnd"/>
-      <w:r>
-        <w:t xml:space="preserve"> se ha propuesto </w:t>
+        <w:t xml:space="preserve">Para el BackEnd se ha propuesto </w:t>
       </w:r>
       <w:r>
         <w:rPr>
@@ -135,21 +119,12 @@
       <w:r>
         <w:t xml:space="preserve">Para el tratamiento de los datos se ha propuesto </w:t>
       </w:r>
-      <w:proofErr w:type="spellStart"/>
-      <w:r>
-        <w:rPr>
-          <w:b/>
-          <w:bCs/>
-        </w:rPr>
-        <w:t>MySql</w:t>
-      </w:r>
-      <w:proofErr w:type="spellEnd"/>
-      <w:r>
-        <w:rPr>
-          <w:b/>
-          <w:bCs/>
-        </w:rPr>
-        <w:t>.</w:t>
+      <w:r>
+        <w:rPr>
+          <w:b/>
+          <w:bCs/>
+        </w:rPr>
+        <w:t>MySql.</w:t>
       </w:r>
     </w:p>
     <w:p>
@@ -315,15 +290,7 @@
         <w:t xml:space="preserve">. </w:t>
       </w:r>
       <w:r>
-        <w:t xml:space="preserve">Una vez registrados, se podrá acceder a la web mediante un </w:t>
-      </w:r>
-      <w:proofErr w:type="spellStart"/>
-      <w:r>
-        <w:t>login</w:t>
-      </w:r>
-      <w:proofErr w:type="spellEnd"/>
-      <w:r>
-        <w:t xml:space="preserve"> de </w:t>
+        <w:t xml:space="preserve">Una vez registrados, se podrá acceder a la web mediante un login de </w:t>
       </w:r>
       <w:r>
         <w:rPr>
@@ -446,21 +413,7 @@
         <w:rPr>
           <w:color w:val="4472C4" w:themeColor="accent1"/>
         </w:rPr>
-        <w:t xml:space="preserve">. Dependiendo del tipo de usuario la resolución del </w:t>
-      </w:r>
-      <w:proofErr w:type="spellStart"/>
-      <w:r>
-        <w:rPr>
-          <w:color w:val="4472C4" w:themeColor="accent1"/>
-        </w:rPr>
-        <w:t>stream</w:t>
-      </w:r>
-      <w:proofErr w:type="spellEnd"/>
-      <w:r>
-        <w:rPr>
-          <w:color w:val="4472C4" w:themeColor="accent1"/>
-        </w:rPr>
-        <w:t xml:space="preserve"> será diferente (más alta para los usuarios premium, más baja para los usuarios normales).</w:t>
+        <w:t>. Dependiendo del tipo de usuario la resolución del stream será diferente (más alta para los usuarios premium, más baja para los usuarios normales).</w:t>
       </w:r>
     </w:p>
     <w:p>
@@ -506,21 +459,7 @@
         <w:rPr>
           <w:color w:val="4472C4" w:themeColor="accent1"/>
         </w:rPr>
-        <w:t xml:space="preserve">Existirá un </w:t>
-      </w:r>
-      <w:proofErr w:type="spellStart"/>
-      <w:r>
-        <w:rPr>
-          <w:color w:val="4472C4" w:themeColor="accent1"/>
-        </w:rPr>
-        <w:t>superusuario</w:t>
-      </w:r>
-      <w:proofErr w:type="spellEnd"/>
-      <w:r>
-        <w:rPr>
-          <w:color w:val="4472C4" w:themeColor="accent1"/>
-        </w:rPr>
-        <w:t xml:space="preserve"> administrador con acceso a todas las funciones del portal, con la posibilidad de eliminar usuarios y crearlos desde el propio portal, eliminar juegos o editarlos, así como consultar el número de usuarios que están jugando a juegos en ese momento.</w:t>
+        <w:t>Existirá un superusuario administrador con acceso a todas las funciones del portal, con la posibilidad de eliminar usuarios y crearlos desde el propio portal, eliminar juegos o editarlos, así como consultar el número de usuarios que están jugando a juegos en ese momento.</w:t>
       </w:r>
     </w:p>
     <w:p>
@@ -823,29 +762,13 @@
         <w:t>premium o normal),</w:t>
       </w:r>
       <w:r>
-        <w:t xml:space="preserve"> franquicia, PEGI (imagen </w:t>
-      </w:r>
-      <w:proofErr w:type="spellStart"/>
-      <w:r>
-        <w:t>url</w:t>
-      </w:r>
-      <w:proofErr w:type="spellEnd"/>
-      <w:r>
-        <w:t>),</w:t>
+        <w:t xml:space="preserve"> franquicia, PEGI (imagen url),</w:t>
       </w:r>
       <w:r>
         <w:t xml:space="preserve"> fecha de subida a la web,</w:t>
       </w:r>
       <w:r>
-        <w:t xml:space="preserve"> cómputo general de horas jugadas, puntuación del juego, imagen del juego (o </w:t>
-      </w:r>
-      <w:proofErr w:type="spellStart"/>
-      <w:r>
-        <w:t>url</w:t>
-      </w:r>
-      <w:proofErr w:type="spellEnd"/>
-      <w:r>
-        <w:t xml:space="preserve"> de la imagen) e idioma. </w:t>
+        <w:t xml:space="preserve"> cómputo general de horas jugadas, puntuación del juego, imagen del juego (o url de la imagen) e idioma. </w:t>
       </w:r>
     </w:p>
     <w:p>
@@ -877,11 +800,9 @@
           <w:numId w:val="1"/>
         </w:numPr>
       </w:pPr>
-      <w:proofErr w:type="spellStart"/>
       <w:r>
         <w:t>AuxUsuarios</w:t>
       </w:r>
-      <w:proofErr w:type="spellEnd"/>
     </w:p>
     <w:p>
       <w:pPr>
@@ -1008,7 +929,9 @@
           <w:szCs w:val="32"/>
         </w:rPr>
       </w:pPr>
-      <w:r>
+    </w:p>
+    <w:p>
+      <w:pPr>
         <w:rPr>
           <w:rFonts w:asciiTheme="majorHAnsi" w:eastAsiaTheme="majorEastAsia" w:hAnsiTheme="majorHAnsi" w:cstheme="majorBidi"/>
           <w:b/>
@@ -1017,13 +940,7 @@
           <w:sz w:val="32"/>
           <w:szCs w:val="32"/>
         </w:rPr>
-        <w:t>Prototipo de la web</w:t>
-      </w:r>
-    </w:p>
-    <w:p>
-      <w:r>
-        <w:t>En proceso…</w:t>
-      </w:r>
+      </w:pPr>
     </w:p>
     <w:p>
       <w:pPr>
@@ -1036,7 +953,9 @@
           <w:szCs w:val="32"/>
         </w:rPr>
       </w:pPr>
-      <w:r>
+    </w:p>
+    <w:p>
+      <w:pPr>
         <w:rPr>
           <w:rFonts w:asciiTheme="majorHAnsi" w:eastAsiaTheme="majorEastAsia" w:hAnsiTheme="majorHAnsi" w:cstheme="majorBidi"/>
           <w:b/>
@@ -1045,6 +964,1415 @@
           <w:sz w:val="32"/>
           <w:szCs w:val="32"/>
         </w:rPr>
+      </w:pPr>
+    </w:p>
+    <w:p>
+      <w:pPr>
+        <w:rPr>
+          <w:rFonts w:asciiTheme="majorHAnsi" w:eastAsiaTheme="majorEastAsia" w:hAnsiTheme="majorHAnsi" w:cstheme="majorBidi"/>
+          <w:b/>
+          <w:bCs/>
+          <w:color w:val="2F5496" w:themeColor="accent1" w:themeShade="BF"/>
+          <w:sz w:val="32"/>
+          <w:szCs w:val="32"/>
+        </w:rPr>
+      </w:pPr>
+      <w:r>
+        <w:rPr>
+          <w:rFonts w:asciiTheme="majorHAnsi" w:eastAsiaTheme="majorEastAsia" w:hAnsiTheme="majorHAnsi" w:cstheme="majorBidi"/>
+          <w:b/>
+          <w:bCs/>
+          <w:color w:val="2F5496" w:themeColor="accent1" w:themeShade="BF"/>
+          <w:sz w:val="32"/>
+          <w:szCs w:val="32"/>
+        </w:rPr>
+        <w:lastRenderedPageBreak/>
+        <w:t>Prototipo de la web</w:t>
+      </w:r>
+    </w:p>
+    <w:p>
+      <w:pPr>
+        <w:rPr>
+          <w:rFonts w:asciiTheme="majorHAnsi" w:eastAsiaTheme="majorEastAsia" w:hAnsiTheme="majorHAnsi" w:cstheme="majorBidi"/>
+          <w:b/>
+          <w:bCs/>
+          <w:sz w:val="24"/>
+          <w:szCs w:val="24"/>
+        </w:rPr>
+      </w:pPr>
+      <w:r>
+        <w:rPr>
+          <w:rFonts w:asciiTheme="majorHAnsi" w:eastAsiaTheme="majorEastAsia" w:hAnsiTheme="majorHAnsi" w:cstheme="majorBidi"/>
+          <w:b/>
+          <w:bCs/>
+          <w:sz w:val="24"/>
+          <w:szCs w:val="24"/>
+        </w:rPr>
+        <w:t>Desplegable de usuario</w:t>
+      </w:r>
+    </w:p>
+    <w:p>
+      <w:r>
+        <w:rPr>
+          <w:noProof/>
+        </w:rPr>
+        <w:drawing>
+          <wp:inline distT="0" distB="0" distL="0" distR="0" wp14:anchorId="6A77F4FE" wp14:editId="5110A562">
+            <wp:extent cx="3995793" cy="3000375"/>
+            <wp:effectExtent l="152400" t="114300" r="138430" b="161925"/>
+            <wp:docPr id="11" name="Imagen 11"/>
+            <wp:cNvGraphicFramePr>
+              <a:graphicFrameLocks xmlns:a="http://schemas.openxmlformats.org/drawingml/2006/main" noChangeAspect="1"/>
+            </wp:cNvGraphicFramePr>
+            <a:graphic xmlns:a="http://schemas.openxmlformats.org/drawingml/2006/main">
+              <a:graphicData uri="http://schemas.openxmlformats.org/drawingml/2006/picture">
+                <pic:pic xmlns:pic="http://schemas.openxmlformats.org/drawingml/2006/picture">
+                  <pic:nvPicPr>
+                    <pic:cNvPr id="0" name="Picture 9"/>
+                    <pic:cNvPicPr>
+                      <a:picLocks noChangeAspect="1" noChangeArrowheads="1"/>
+                    </pic:cNvPicPr>
+                  </pic:nvPicPr>
+                  <pic:blipFill>
+                    <a:blip r:embed="rId6" cstate="print">
+                      <a:extLst>
+                        <a:ext uri="{28A0092B-C50C-407E-A947-70E740481C1C}">
+                          <a14:useLocalDpi xmlns:a14="http://schemas.microsoft.com/office/drawing/2010/main" val="0"/>
+                        </a:ext>
+                      </a:extLst>
+                    </a:blip>
+                    <a:srcRect/>
+                    <a:stretch>
+                      <a:fillRect/>
+                    </a:stretch>
+                  </pic:blipFill>
+                  <pic:spPr bwMode="auto">
+                    <a:xfrm>
+                      <a:off x="0" y="0"/>
+                      <a:ext cx="4020150" cy="3018664"/>
+                    </a:xfrm>
+                    <a:prstGeom prst="rect">
+                      <a:avLst/>
+                    </a:prstGeom>
+                    <a:solidFill>
+                      <a:srgbClr val="FFFFFF">
+                        <a:shade val="85000"/>
+                      </a:srgbClr>
+                    </a:solidFill>
+                    <a:ln w="88900" cap="sq">
+                      <a:solidFill>
+                        <a:srgbClr val="FFFFFF"/>
+                      </a:solidFill>
+                      <a:miter lim="800000"/>
+                    </a:ln>
+                    <a:effectLst>
+                      <a:outerShdw blurRad="55000" dist="18000" dir="5400000" algn="tl" rotWithShape="0">
+                        <a:srgbClr val="000000">
+                          <a:alpha val="40000"/>
+                        </a:srgbClr>
+                      </a:outerShdw>
+                    </a:effectLst>
+                    <a:scene3d>
+                      <a:camera prst="orthographicFront"/>
+                      <a:lightRig rig="twoPt" dir="t">
+                        <a:rot lat="0" lon="0" rev="7200000"/>
+                      </a:lightRig>
+                    </a:scene3d>
+                    <a:sp3d>
+                      <a:bevelT w="25400" h="19050"/>
+                      <a:contourClr>
+                        <a:srgbClr val="FFFFFF"/>
+                      </a:contourClr>
+                    </a:sp3d>
+                  </pic:spPr>
+                </pic:pic>
+              </a:graphicData>
+            </a:graphic>
+          </wp:inline>
+        </w:drawing>
+      </w:r>
+    </w:p>
+    <w:p>
+      <w:pPr>
+        <w:rPr>
+          <w:rFonts w:asciiTheme="majorHAnsi" w:eastAsiaTheme="majorEastAsia" w:hAnsiTheme="majorHAnsi" w:cstheme="majorBidi"/>
+          <w:b/>
+          <w:bCs/>
+          <w:sz w:val="24"/>
+          <w:szCs w:val="24"/>
+        </w:rPr>
+      </w:pPr>
+      <w:r>
+        <w:rPr>
+          <w:rFonts w:asciiTheme="majorHAnsi" w:eastAsiaTheme="majorEastAsia" w:hAnsiTheme="majorHAnsi" w:cstheme="majorBidi"/>
+          <w:b/>
+          <w:bCs/>
+          <w:sz w:val="24"/>
+          <w:szCs w:val="24"/>
+        </w:rPr>
+        <w:t>Establecer nueva contraseña</w:t>
+      </w:r>
+      <w:r>
+        <w:rPr>
+          <w:rFonts w:asciiTheme="majorHAnsi" w:eastAsiaTheme="majorEastAsia" w:hAnsiTheme="majorHAnsi" w:cstheme="majorBidi"/>
+          <w:b/>
+          <w:bCs/>
+          <w:noProof/>
+          <w:sz w:val="24"/>
+          <w:szCs w:val="24"/>
+        </w:rPr>
+        <w:drawing>
+          <wp:inline distT="0" distB="0" distL="0" distR="0" wp14:anchorId="1EC46172" wp14:editId="1458937C">
+            <wp:extent cx="4076700" cy="3038475"/>
+            <wp:effectExtent l="133350" t="114300" r="152400" b="161925"/>
+            <wp:docPr id="12" name="Imagen 12"/>
+            <wp:cNvGraphicFramePr>
+              <a:graphicFrameLocks xmlns:a="http://schemas.openxmlformats.org/drawingml/2006/main" noChangeAspect="1"/>
+            </wp:cNvGraphicFramePr>
+            <a:graphic xmlns:a="http://schemas.openxmlformats.org/drawingml/2006/main">
+              <a:graphicData uri="http://schemas.openxmlformats.org/drawingml/2006/picture">
+                <pic:pic xmlns:pic="http://schemas.openxmlformats.org/drawingml/2006/picture">
+                  <pic:nvPicPr>
+                    <pic:cNvPr id="0" name="Picture 10"/>
+                    <pic:cNvPicPr>
+                      <a:picLocks noChangeAspect="1" noChangeArrowheads="1"/>
+                    </pic:cNvPicPr>
+                  </pic:nvPicPr>
+                  <pic:blipFill>
+                    <a:blip r:embed="rId7" cstate="print">
+                      <a:extLst>
+                        <a:ext uri="{28A0092B-C50C-407E-A947-70E740481C1C}">
+                          <a14:useLocalDpi xmlns:a14="http://schemas.microsoft.com/office/drawing/2010/main" val="0"/>
+                        </a:ext>
+                      </a:extLst>
+                    </a:blip>
+                    <a:srcRect/>
+                    <a:stretch>
+                      <a:fillRect/>
+                    </a:stretch>
+                  </pic:blipFill>
+                  <pic:spPr bwMode="auto">
+                    <a:xfrm>
+                      <a:off x="0" y="0"/>
+                      <a:ext cx="4076700" cy="3038475"/>
+                    </a:xfrm>
+                    <a:prstGeom prst="rect">
+                      <a:avLst/>
+                    </a:prstGeom>
+                    <a:solidFill>
+                      <a:srgbClr val="FFFFFF">
+                        <a:shade val="85000"/>
+                      </a:srgbClr>
+                    </a:solidFill>
+                    <a:ln w="88900" cap="sq">
+                      <a:solidFill>
+                        <a:srgbClr val="FFFFFF"/>
+                      </a:solidFill>
+                      <a:miter lim="800000"/>
+                    </a:ln>
+                    <a:effectLst>
+                      <a:outerShdw blurRad="55000" dist="18000" dir="5400000" algn="tl" rotWithShape="0">
+                        <a:srgbClr val="000000">
+                          <a:alpha val="40000"/>
+                        </a:srgbClr>
+                      </a:outerShdw>
+                    </a:effectLst>
+                    <a:scene3d>
+                      <a:camera prst="orthographicFront"/>
+                      <a:lightRig rig="twoPt" dir="t">
+                        <a:rot lat="0" lon="0" rev="7200000"/>
+                      </a:lightRig>
+                    </a:scene3d>
+                    <a:sp3d>
+                      <a:bevelT w="25400" h="19050"/>
+                      <a:contourClr>
+                        <a:srgbClr val="FFFFFF"/>
+                      </a:contourClr>
+                    </a:sp3d>
+                  </pic:spPr>
+                </pic:pic>
+              </a:graphicData>
+            </a:graphic>
+          </wp:inline>
+        </w:drawing>
+      </w:r>
+    </w:p>
+    <w:p>
+      <w:pPr>
+        <w:rPr>
+          <w:rFonts w:asciiTheme="majorHAnsi" w:eastAsiaTheme="majorEastAsia" w:hAnsiTheme="majorHAnsi" w:cstheme="majorBidi"/>
+          <w:b/>
+          <w:bCs/>
+          <w:sz w:val="24"/>
+          <w:szCs w:val="24"/>
+        </w:rPr>
+      </w:pPr>
+      <w:r>
+        <w:rPr>
+          <w:rFonts w:asciiTheme="majorHAnsi" w:eastAsiaTheme="majorEastAsia" w:hAnsiTheme="majorHAnsi" w:cstheme="majorBidi"/>
+          <w:b/>
+          <w:bCs/>
+          <w:sz w:val="24"/>
+          <w:szCs w:val="24"/>
+        </w:rPr>
+        <w:lastRenderedPageBreak/>
+        <w:t>Formulario de ayuda</w:t>
+      </w:r>
+      <w:r>
+        <w:rPr>
+          <w:rFonts w:asciiTheme="majorHAnsi" w:eastAsiaTheme="majorEastAsia" w:hAnsiTheme="majorHAnsi" w:cstheme="majorBidi"/>
+          <w:b/>
+          <w:bCs/>
+          <w:noProof/>
+          <w:sz w:val="24"/>
+          <w:szCs w:val="24"/>
+        </w:rPr>
+        <w:drawing>
+          <wp:inline distT="0" distB="0" distL="0" distR="0" wp14:anchorId="04CCC554" wp14:editId="199B855B">
+            <wp:extent cx="4033849" cy="3028950"/>
+            <wp:effectExtent l="152400" t="114300" r="138430" b="171450"/>
+            <wp:docPr id="13" name="Imagen 13"/>
+            <wp:cNvGraphicFramePr>
+              <a:graphicFrameLocks xmlns:a="http://schemas.openxmlformats.org/drawingml/2006/main" noChangeAspect="1"/>
+            </wp:cNvGraphicFramePr>
+            <a:graphic xmlns:a="http://schemas.openxmlformats.org/drawingml/2006/main">
+              <a:graphicData uri="http://schemas.openxmlformats.org/drawingml/2006/picture">
+                <pic:pic xmlns:pic="http://schemas.openxmlformats.org/drawingml/2006/picture">
+                  <pic:nvPicPr>
+                    <pic:cNvPr id="0" name="Picture 11"/>
+                    <pic:cNvPicPr>
+                      <a:picLocks noChangeAspect="1" noChangeArrowheads="1"/>
+                    </pic:cNvPicPr>
+                  </pic:nvPicPr>
+                  <pic:blipFill>
+                    <a:blip r:embed="rId8" cstate="print">
+                      <a:extLst>
+                        <a:ext uri="{28A0092B-C50C-407E-A947-70E740481C1C}">
+                          <a14:useLocalDpi xmlns:a14="http://schemas.microsoft.com/office/drawing/2010/main" val="0"/>
+                        </a:ext>
+                      </a:extLst>
+                    </a:blip>
+                    <a:srcRect/>
+                    <a:stretch>
+                      <a:fillRect/>
+                    </a:stretch>
+                  </pic:blipFill>
+                  <pic:spPr bwMode="auto">
+                    <a:xfrm>
+                      <a:off x="0" y="0"/>
+                      <a:ext cx="4044434" cy="3036898"/>
+                    </a:xfrm>
+                    <a:prstGeom prst="rect">
+                      <a:avLst/>
+                    </a:prstGeom>
+                    <a:solidFill>
+                      <a:srgbClr val="FFFFFF">
+                        <a:shade val="85000"/>
+                      </a:srgbClr>
+                    </a:solidFill>
+                    <a:ln w="88900" cap="sq">
+                      <a:solidFill>
+                        <a:srgbClr val="FFFFFF"/>
+                      </a:solidFill>
+                      <a:miter lim="800000"/>
+                    </a:ln>
+                    <a:effectLst>
+                      <a:outerShdw blurRad="55000" dist="18000" dir="5400000" algn="tl" rotWithShape="0">
+                        <a:srgbClr val="000000">
+                          <a:alpha val="40000"/>
+                        </a:srgbClr>
+                      </a:outerShdw>
+                    </a:effectLst>
+                    <a:scene3d>
+                      <a:camera prst="orthographicFront"/>
+                      <a:lightRig rig="twoPt" dir="t">
+                        <a:rot lat="0" lon="0" rev="7200000"/>
+                      </a:lightRig>
+                    </a:scene3d>
+                    <a:sp3d>
+                      <a:bevelT w="25400" h="19050"/>
+                      <a:contourClr>
+                        <a:srgbClr val="FFFFFF"/>
+                      </a:contourClr>
+                    </a:sp3d>
+                  </pic:spPr>
+                </pic:pic>
+              </a:graphicData>
+            </a:graphic>
+          </wp:inline>
+        </w:drawing>
+      </w:r>
+    </w:p>
+    <w:p>
+      <w:pPr>
+        <w:rPr>
+          <w:rFonts w:asciiTheme="majorHAnsi" w:eastAsiaTheme="majorEastAsia" w:hAnsiTheme="majorHAnsi" w:cstheme="majorBidi"/>
+          <w:b/>
+          <w:bCs/>
+          <w:sz w:val="24"/>
+          <w:szCs w:val="24"/>
+        </w:rPr>
+      </w:pPr>
+      <w:r>
+        <w:rPr>
+          <w:rFonts w:asciiTheme="majorHAnsi" w:eastAsiaTheme="majorEastAsia" w:hAnsiTheme="majorHAnsi" w:cstheme="majorBidi"/>
+          <w:b/>
+          <w:bCs/>
+          <w:sz w:val="24"/>
+          <w:szCs w:val="24"/>
+        </w:rPr>
+        <w:t xml:space="preserve">Formulario de </w:t>
+      </w:r>
+      <w:r>
+        <w:rPr>
+          <w:rFonts w:asciiTheme="majorHAnsi" w:eastAsiaTheme="majorEastAsia" w:hAnsiTheme="majorHAnsi" w:cstheme="majorBidi"/>
+          <w:b/>
+          <w:bCs/>
+          <w:sz w:val="24"/>
+          <w:szCs w:val="24"/>
+        </w:rPr>
+        <w:t>alta</w:t>
+      </w:r>
+      <w:r>
+        <w:rPr>
+          <w:rFonts w:asciiTheme="majorHAnsi" w:eastAsiaTheme="majorEastAsia" w:hAnsiTheme="majorHAnsi" w:cstheme="majorBidi"/>
+          <w:b/>
+          <w:bCs/>
+          <w:noProof/>
+          <w:sz w:val="24"/>
+          <w:szCs w:val="24"/>
+        </w:rPr>
+        <w:drawing>
+          <wp:inline distT="0" distB="0" distL="0" distR="0" wp14:anchorId="5EBF96EB" wp14:editId="4D39956B">
+            <wp:extent cx="4046534" cy="3038475"/>
+            <wp:effectExtent l="152400" t="114300" r="144780" b="161925"/>
+            <wp:docPr id="14" name="Imagen 14"/>
+            <wp:cNvGraphicFramePr>
+              <a:graphicFrameLocks xmlns:a="http://schemas.openxmlformats.org/drawingml/2006/main" noChangeAspect="1"/>
+            </wp:cNvGraphicFramePr>
+            <a:graphic xmlns:a="http://schemas.openxmlformats.org/drawingml/2006/main">
+              <a:graphicData uri="http://schemas.openxmlformats.org/drawingml/2006/picture">
+                <pic:pic xmlns:pic="http://schemas.openxmlformats.org/drawingml/2006/picture">
+                  <pic:nvPicPr>
+                    <pic:cNvPr id="0" name="Picture 12"/>
+                    <pic:cNvPicPr>
+                      <a:picLocks noChangeAspect="1" noChangeArrowheads="1"/>
+                    </pic:cNvPicPr>
+                  </pic:nvPicPr>
+                  <pic:blipFill>
+                    <a:blip r:embed="rId9" cstate="print">
+                      <a:extLst>
+                        <a:ext uri="{28A0092B-C50C-407E-A947-70E740481C1C}">
+                          <a14:useLocalDpi xmlns:a14="http://schemas.microsoft.com/office/drawing/2010/main" val="0"/>
+                        </a:ext>
+                      </a:extLst>
+                    </a:blip>
+                    <a:srcRect/>
+                    <a:stretch>
+                      <a:fillRect/>
+                    </a:stretch>
+                  </pic:blipFill>
+                  <pic:spPr bwMode="auto">
+                    <a:xfrm>
+                      <a:off x="0" y="0"/>
+                      <a:ext cx="4057854" cy="3046975"/>
+                    </a:xfrm>
+                    <a:prstGeom prst="rect">
+                      <a:avLst/>
+                    </a:prstGeom>
+                    <a:solidFill>
+                      <a:srgbClr val="FFFFFF">
+                        <a:shade val="85000"/>
+                      </a:srgbClr>
+                    </a:solidFill>
+                    <a:ln w="88900" cap="sq">
+                      <a:solidFill>
+                        <a:srgbClr val="FFFFFF"/>
+                      </a:solidFill>
+                      <a:miter lim="800000"/>
+                    </a:ln>
+                    <a:effectLst>
+                      <a:outerShdw blurRad="55000" dist="18000" dir="5400000" algn="tl" rotWithShape="0">
+                        <a:srgbClr val="000000">
+                          <a:alpha val="40000"/>
+                        </a:srgbClr>
+                      </a:outerShdw>
+                    </a:effectLst>
+                    <a:scene3d>
+                      <a:camera prst="orthographicFront"/>
+                      <a:lightRig rig="twoPt" dir="t">
+                        <a:rot lat="0" lon="0" rev="7200000"/>
+                      </a:lightRig>
+                    </a:scene3d>
+                    <a:sp3d>
+                      <a:bevelT w="25400" h="19050"/>
+                      <a:contourClr>
+                        <a:srgbClr val="FFFFFF"/>
+                      </a:contourClr>
+                    </a:sp3d>
+                  </pic:spPr>
+                </pic:pic>
+              </a:graphicData>
+            </a:graphic>
+          </wp:inline>
+        </w:drawing>
+      </w:r>
+    </w:p>
+    <w:p>
+      <w:pPr>
+        <w:rPr>
+          <w:rFonts w:asciiTheme="majorHAnsi" w:eastAsiaTheme="majorEastAsia" w:hAnsiTheme="majorHAnsi" w:cstheme="majorBidi"/>
+          <w:b/>
+          <w:bCs/>
+          <w:sz w:val="24"/>
+          <w:szCs w:val="24"/>
+        </w:rPr>
+      </w:pPr>
+      <w:r>
+        <w:rPr>
+          <w:rFonts w:asciiTheme="majorHAnsi" w:eastAsiaTheme="majorEastAsia" w:hAnsiTheme="majorHAnsi" w:cstheme="majorBidi"/>
+          <w:b/>
+          <w:bCs/>
+          <w:sz w:val="24"/>
+          <w:szCs w:val="24"/>
+        </w:rPr>
+        <w:t xml:space="preserve">Formulario de </w:t>
+      </w:r>
+      <w:r>
+        <w:rPr>
+          <w:rFonts w:asciiTheme="majorHAnsi" w:eastAsiaTheme="majorEastAsia" w:hAnsiTheme="majorHAnsi" w:cstheme="majorBidi"/>
+          <w:b/>
+          <w:bCs/>
+          <w:sz w:val="24"/>
+          <w:szCs w:val="24"/>
+        </w:rPr>
+        <w:t>login</w:t>
+      </w:r>
+    </w:p>
+    <w:p>
+      <w:pPr>
+        <w:rPr>
+          <w:rFonts w:asciiTheme="majorHAnsi" w:eastAsiaTheme="majorEastAsia" w:hAnsiTheme="majorHAnsi" w:cstheme="majorBidi"/>
+          <w:b/>
+          <w:bCs/>
+          <w:sz w:val="24"/>
+          <w:szCs w:val="24"/>
+        </w:rPr>
+      </w:pPr>
+    </w:p>
+    <w:p>
+      <w:pPr>
+        <w:rPr>
+          <w:rFonts w:asciiTheme="majorHAnsi" w:eastAsiaTheme="majorEastAsia" w:hAnsiTheme="majorHAnsi" w:cstheme="majorBidi"/>
+          <w:b/>
+          <w:bCs/>
+          <w:sz w:val="24"/>
+          <w:szCs w:val="24"/>
+        </w:rPr>
+      </w:pPr>
+    </w:p>
+    <w:p>
+      <w:pPr>
+        <w:rPr>
+          <w:rFonts w:asciiTheme="majorHAnsi" w:eastAsiaTheme="majorEastAsia" w:hAnsiTheme="majorHAnsi" w:cstheme="majorBidi"/>
+          <w:b/>
+          <w:bCs/>
+          <w:sz w:val="24"/>
+          <w:szCs w:val="24"/>
+        </w:rPr>
+      </w:pPr>
+      <w:r>
+        <w:rPr>
+          <w:rFonts w:asciiTheme="majorHAnsi" w:eastAsiaTheme="majorEastAsia" w:hAnsiTheme="majorHAnsi" w:cstheme="majorBidi"/>
+          <w:b/>
+          <w:bCs/>
+          <w:noProof/>
+          <w:sz w:val="24"/>
+          <w:szCs w:val="24"/>
+        </w:rPr>
+        <w:lastRenderedPageBreak/>
+        <w:drawing>
+          <wp:inline distT="0" distB="0" distL="0" distR="0" wp14:anchorId="57103F64" wp14:editId="7EC5D5D9">
+            <wp:extent cx="3957738" cy="2971800"/>
+            <wp:effectExtent l="133350" t="114300" r="138430" b="171450"/>
+            <wp:docPr id="15" name="Imagen 15"/>
+            <wp:cNvGraphicFramePr>
+              <a:graphicFrameLocks xmlns:a="http://schemas.openxmlformats.org/drawingml/2006/main" noChangeAspect="1"/>
+            </wp:cNvGraphicFramePr>
+            <a:graphic xmlns:a="http://schemas.openxmlformats.org/drawingml/2006/main">
+              <a:graphicData uri="http://schemas.openxmlformats.org/drawingml/2006/picture">
+                <pic:pic xmlns:pic="http://schemas.openxmlformats.org/drawingml/2006/picture">
+                  <pic:nvPicPr>
+                    <pic:cNvPr id="0" name="Picture 13"/>
+                    <pic:cNvPicPr>
+                      <a:picLocks noChangeAspect="1" noChangeArrowheads="1"/>
+                    </pic:cNvPicPr>
+                  </pic:nvPicPr>
+                  <pic:blipFill>
+                    <a:blip r:embed="rId10" cstate="print">
+                      <a:extLst>
+                        <a:ext uri="{28A0092B-C50C-407E-A947-70E740481C1C}">
+                          <a14:useLocalDpi xmlns:a14="http://schemas.microsoft.com/office/drawing/2010/main" val="0"/>
+                        </a:ext>
+                      </a:extLst>
+                    </a:blip>
+                    <a:srcRect/>
+                    <a:stretch>
+                      <a:fillRect/>
+                    </a:stretch>
+                  </pic:blipFill>
+                  <pic:spPr bwMode="auto">
+                    <a:xfrm>
+                      <a:off x="0" y="0"/>
+                      <a:ext cx="3987290" cy="2993990"/>
+                    </a:xfrm>
+                    <a:prstGeom prst="rect">
+                      <a:avLst/>
+                    </a:prstGeom>
+                    <a:solidFill>
+                      <a:srgbClr val="FFFFFF">
+                        <a:shade val="85000"/>
+                      </a:srgbClr>
+                    </a:solidFill>
+                    <a:ln w="88900" cap="sq">
+                      <a:solidFill>
+                        <a:srgbClr val="FFFFFF"/>
+                      </a:solidFill>
+                      <a:miter lim="800000"/>
+                    </a:ln>
+                    <a:effectLst>
+                      <a:outerShdw blurRad="55000" dist="18000" dir="5400000" algn="tl" rotWithShape="0">
+                        <a:srgbClr val="000000">
+                          <a:alpha val="40000"/>
+                        </a:srgbClr>
+                      </a:outerShdw>
+                    </a:effectLst>
+                    <a:scene3d>
+                      <a:camera prst="orthographicFront"/>
+                      <a:lightRig rig="twoPt" dir="t">
+                        <a:rot lat="0" lon="0" rev="7200000"/>
+                      </a:lightRig>
+                    </a:scene3d>
+                    <a:sp3d>
+                      <a:bevelT w="25400" h="19050"/>
+                      <a:contourClr>
+                        <a:srgbClr val="FFFFFF"/>
+                      </a:contourClr>
+                    </a:sp3d>
+                  </pic:spPr>
+                </pic:pic>
+              </a:graphicData>
+            </a:graphic>
+          </wp:inline>
+        </w:drawing>
+      </w:r>
+    </w:p>
+    <w:p>
+      <w:pPr>
+        <w:rPr>
+          <w:rFonts w:asciiTheme="majorHAnsi" w:eastAsiaTheme="majorEastAsia" w:hAnsiTheme="majorHAnsi" w:cstheme="majorBidi"/>
+          <w:b/>
+          <w:bCs/>
+          <w:sz w:val="24"/>
+          <w:szCs w:val="24"/>
+        </w:rPr>
+      </w:pPr>
+      <w:r>
+        <w:rPr>
+          <w:rFonts w:asciiTheme="majorHAnsi" w:eastAsiaTheme="majorEastAsia" w:hAnsiTheme="majorHAnsi" w:cstheme="majorBidi"/>
+          <w:b/>
+          <w:bCs/>
+          <w:sz w:val="24"/>
+          <w:szCs w:val="24"/>
+        </w:rPr>
+        <w:t>Info de juego</w:t>
+      </w:r>
+    </w:p>
+    <w:p>
+      <w:pPr>
+        <w:rPr>
+          <w:rFonts w:asciiTheme="majorHAnsi" w:eastAsiaTheme="majorEastAsia" w:hAnsiTheme="majorHAnsi" w:cstheme="majorBidi"/>
+          <w:b/>
+          <w:bCs/>
+          <w:sz w:val="24"/>
+          <w:szCs w:val="24"/>
+        </w:rPr>
+      </w:pPr>
+      <w:r>
+        <w:rPr>
+          <w:rFonts w:asciiTheme="majorHAnsi" w:eastAsiaTheme="majorEastAsia" w:hAnsiTheme="majorHAnsi" w:cstheme="majorBidi"/>
+          <w:b/>
+          <w:bCs/>
+          <w:noProof/>
+          <w:sz w:val="24"/>
+          <w:szCs w:val="24"/>
+        </w:rPr>
+        <w:drawing>
+          <wp:inline distT="0" distB="0" distL="0" distR="0" wp14:anchorId="50443793" wp14:editId="17188776">
+            <wp:extent cx="4199598" cy="4800600"/>
+            <wp:effectExtent l="152400" t="114300" r="144145" b="152400"/>
+            <wp:docPr id="16" name="Imagen 16"/>
+            <wp:cNvGraphicFramePr>
+              <a:graphicFrameLocks xmlns:a="http://schemas.openxmlformats.org/drawingml/2006/main" noChangeAspect="1"/>
+            </wp:cNvGraphicFramePr>
+            <a:graphic xmlns:a="http://schemas.openxmlformats.org/drawingml/2006/main">
+              <a:graphicData uri="http://schemas.openxmlformats.org/drawingml/2006/picture">
+                <pic:pic xmlns:pic="http://schemas.openxmlformats.org/drawingml/2006/picture">
+                  <pic:nvPicPr>
+                    <pic:cNvPr id="0" name="Picture 14"/>
+                    <pic:cNvPicPr>
+                      <a:picLocks noChangeAspect="1" noChangeArrowheads="1"/>
+                    </pic:cNvPicPr>
+                  </pic:nvPicPr>
+                  <pic:blipFill>
+                    <a:blip r:embed="rId11">
+                      <a:extLst>
+                        <a:ext uri="{28A0092B-C50C-407E-A947-70E740481C1C}">
+                          <a14:useLocalDpi xmlns:a14="http://schemas.microsoft.com/office/drawing/2010/main" val="0"/>
+                        </a:ext>
+                      </a:extLst>
+                    </a:blip>
+                    <a:srcRect/>
+                    <a:stretch>
+                      <a:fillRect/>
+                    </a:stretch>
+                  </pic:blipFill>
+                  <pic:spPr bwMode="auto">
+                    <a:xfrm>
+                      <a:off x="0" y="0"/>
+                      <a:ext cx="4200169" cy="4801253"/>
+                    </a:xfrm>
+                    <a:prstGeom prst="rect">
+                      <a:avLst/>
+                    </a:prstGeom>
+                    <a:solidFill>
+                      <a:srgbClr val="FFFFFF">
+                        <a:shade val="85000"/>
+                      </a:srgbClr>
+                    </a:solidFill>
+                    <a:ln w="88900" cap="sq">
+                      <a:solidFill>
+                        <a:srgbClr val="FFFFFF"/>
+                      </a:solidFill>
+                      <a:miter lim="800000"/>
+                    </a:ln>
+                    <a:effectLst>
+                      <a:outerShdw blurRad="55000" dist="18000" dir="5400000" algn="tl" rotWithShape="0">
+                        <a:srgbClr val="000000">
+                          <a:alpha val="40000"/>
+                        </a:srgbClr>
+                      </a:outerShdw>
+                    </a:effectLst>
+                    <a:scene3d>
+                      <a:camera prst="orthographicFront"/>
+                      <a:lightRig rig="twoPt" dir="t">
+                        <a:rot lat="0" lon="0" rev="7200000"/>
+                      </a:lightRig>
+                    </a:scene3d>
+                    <a:sp3d>
+                      <a:bevelT w="25400" h="19050"/>
+                      <a:contourClr>
+                        <a:srgbClr val="FFFFFF"/>
+                      </a:contourClr>
+                    </a:sp3d>
+                  </pic:spPr>
+                </pic:pic>
+              </a:graphicData>
+            </a:graphic>
+          </wp:inline>
+        </w:drawing>
+      </w:r>
+    </w:p>
+    <w:p>
+      <w:pPr>
+        <w:rPr>
+          <w:rFonts w:asciiTheme="majorHAnsi" w:eastAsiaTheme="majorEastAsia" w:hAnsiTheme="majorHAnsi" w:cstheme="majorBidi"/>
+          <w:b/>
+          <w:bCs/>
+          <w:sz w:val="24"/>
+          <w:szCs w:val="24"/>
+        </w:rPr>
+      </w:pPr>
+      <w:r>
+        <w:rPr>
+          <w:rFonts w:asciiTheme="majorHAnsi" w:eastAsiaTheme="majorEastAsia" w:hAnsiTheme="majorHAnsi" w:cstheme="majorBidi"/>
+          <w:b/>
+          <w:bCs/>
+          <w:noProof/>
+          <w:sz w:val="24"/>
+          <w:szCs w:val="24"/>
+        </w:rPr>
+        <w:lastRenderedPageBreak/>
+        <w:drawing>
+          <wp:anchor distT="0" distB="0" distL="114300" distR="114300" simplePos="0" relativeHeight="251658240" behindDoc="1" locked="0" layoutInCell="1" allowOverlap="1" wp14:anchorId="32F91D9B" wp14:editId="3AD1902F">
+            <wp:simplePos x="0" y="0"/>
+            <wp:positionH relativeFrom="margin">
+              <wp:align>right</wp:align>
+            </wp:positionH>
+            <wp:positionV relativeFrom="paragraph">
+              <wp:posOffset>402590</wp:posOffset>
+            </wp:positionV>
+            <wp:extent cx="5391150" cy="4229100"/>
+            <wp:effectExtent l="133350" t="114300" r="152400" b="171450"/>
+            <wp:wrapTight wrapText="bothSides">
+              <wp:wrapPolygon edited="0">
+                <wp:start x="-382" y="-584"/>
+                <wp:lineTo x="-534" y="-389"/>
+                <wp:lineTo x="-534" y="21600"/>
+                <wp:lineTo x="-305" y="22378"/>
+                <wp:lineTo x="21829" y="22378"/>
+                <wp:lineTo x="22134" y="21503"/>
+                <wp:lineTo x="22134" y="1168"/>
+                <wp:lineTo x="21982" y="-584"/>
+                <wp:lineTo x="-382" y="-584"/>
+              </wp:wrapPolygon>
+            </wp:wrapTight>
+            <wp:docPr id="17" name="Imagen 17"/>
+            <wp:cNvGraphicFramePr>
+              <a:graphicFrameLocks xmlns:a="http://schemas.openxmlformats.org/drawingml/2006/main" noChangeAspect="1"/>
+            </wp:cNvGraphicFramePr>
+            <a:graphic xmlns:a="http://schemas.openxmlformats.org/drawingml/2006/main">
+              <a:graphicData uri="http://schemas.openxmlformats.org/drawingml/2006/picture">
+                <pic:pic xmlns:pic="http://schemas.openxmlformats.org/drawingml/2006/picture">
+                  <pic:nvPicPr>
+                    <pic:cNvPr id="0" name="Picture 15"/>
+                    <pic:cNvPicPr>
+                      <a:picLocks noChangeAspect="1" noChangeArrowheads="1"/>
+                    </pic:cNvPicPr>
+                  </pic:nvPicPr>
+                  <pic:blipFill>
+                    <a:blip r:embed="rId12">
+                      <a:extLst>
+                        <a:ext uri="{28A0092B-C50C-407E-A947-70E740481C1C}">
+                          <a14:useLocalDpi xmlns:a14="http://schemas.microsoft.com/office/drawing/2010/main" val="0"/>
+                        </a:ext>
+                      </a:extLst>
+                    </a:blip>
+                    <a:srcRect/>
+                    <a:stretch>
+                      <a:fillRect/>
+                    </a:stretch>
+                  </pic:blipFill>
+                  <pic:spPr bwMode="auto">
+                    <a:xfrm>
+                      <a:off x="0" y="0"/>
+                      <a:ext cx="5391150" cy="4229100"/>
+                    </a:xfrm>
+                    <a:prstGeom prst="rect">
+                      <a:avLst/>
+                    </a:prstGeom>
+                    <a:solidFill>
+                      <a:srgbClr val="FFFFFF">
+                        <a:shade val="85000"/>
+                      </a:srgbClr>
+                    </a:solidFill>
+                    <a:ln w="88900" cap="sq">
+                      <a:solidFill>
+                        <a:srgbClr val="FFFFFF"/>
+                      </a:solidFill>
+                      <a:miter lim="800000"/>
+                    </a:ln>
+                    <a:effectLst>
+                      <a:outerShdw blurRad="55000" dist="18000" dir="5400000" algn="tl" rotWithShape="0">
+                        <a:srgbClr val="000000">
+                          <a:alpha val="40000"/>
+                        </a:srgbClr>
+                      </a:outerShdw>
+                    </a:effectLst>
+                    <a:scene3d>
+                      <a:camera prst="orthographicFront"/>
+                      <a:lightRig rig="twoPt" dir="t">
+                        <a:rot lat="0" lon="0" rev="7200000"/>
+                      </a:lightRig>
+                    </a:scene3d>
+                    <a:sp3d>
+                      <a:bevelT w="25400" h="19050"/>
+                      <a:contourClr>
+                        <a:srgbClr val="FFFFFF"/>
+                      </a:contourClr>
+                    </a:sp3d>
+                  </pic:spPr>
+                </pic:pic>
+              </a:graphicData>
+            </a:graphic>
+          </wp:anchor>
+        </w:drawing>
+      </w:r>
+      <w:r>
+        <w:rPr>
+          <w:rFonts w:asciiTheme="majorHAnsi" w:eastAsiaTheme="majorEastAsia" w:hAnsiTheme="majorHAnsi" w:cstheme="majorBidi"/>
+          <w:b/>
+          <w:bCs/>
+          <w:sz w:val="24"/>
+          <w:szCs w:val="24"/>
+        </w:rPr>
+        <w:t>Inicio pochadia</w:t>
+      </w:r>
+    </w:p>
+    <w:p>
+      <w:pPr>
+        <w:rPr>
+          <w:rFonts w:asciiTheme="majorHAnsi" w:eastAsiaTheme="majorEastAsia" w:hAnsiTheme="majorHAnsi" w:cstheme="majorBidi"/>
+          <w:b/>
+          <w:bCs/>
+          <w:sz w:val="24"/>
+          <w:szCs w:val="24"/>
+        </w:rPr>
+      </w:pPr>
+      <w:r>
+        <w:rPr>
+          <w:rFonts w:asciiTheme="majorHAnsi" w:eastAsiaTheme="majorEastAsia" w:hAnsiTheme="majorHAnsi" w:cstheme="majorBidi"/>
+          <w:b/>
+          <w:bCs/>
+          <w:sz w:val="24"/>
+          <w:szCs w:val="24"/>
+        </w:rPr>
+        <w:lastRenderedPageBreak/>
+        <w:t>Página info premium</w:t>
+      </w:r>
+      <w:r>
+        <w:rPr>
+          <w:rFonts w:asciiTheme="majorHAnsi" w:eastAsiaTheme="majorEastAsia" w:hAnsiTheme="majorHAnsi" w:cstheme="majorBidi"/>
+          <w:b/>
+          <w:bCs/>
+          <w:noProof/>
+          <w:sz w:val="24"/>
+          <w:szCs w:val="24"/>
+        </w:rPr>
+        <w:drawing>
+          <wp:inline distT="0" distB="0" distL="0" distR="0" wp14:anchorId="2CDC1D2A" wp14:editId="57360699">
+            <wp:extent cx="5400675" cy="8296275"/>
+            <wp:effectExtent l="133350" t="114300" r="142875" b="161925"/>
+            <wp:docPr id="19" name="Imagen 19"/>
+            <wp:cNvGraphicFramePr>
+              <a:graphicFrameLocks xmlns:a="http://schemas.openxmlformats.org/drawingml/2006/main" noChangeAspect="1"/>
+            </wp:cNvGraphicFramePr>
+            <a:graphic xmlns:a="http://schemas.openxmlformats.org/drawingml/2006/main">
+              <a:graphicData uri="http://schemas.openxmlformats.org/drawingml/2006/picture">
+                <pic:pic xmlns:pic="http://schemas.openxmlformats.org/drawingml/2006/picture">
+                  <pic:nvPicPr>
+                    <pic:cNvPr id="0" name="Picture 17"/>
+                    <pic:cNvPicPr>
+                      <a:picLocks noChangeAspect="1" noChangeArrowheads="1"/>
+                    </pic:cNvPicPr>
+                  </pic:nvPicPr>
+                  <pic:blipFill>
+                    <a:blip r:embed="rId13">
+                      <a:extLst>
+                        <a:ext uri="{28A0092B-C50C-407E-A947-70E740481C1C}">
+                          <a14:useLocalDpi xmlns:a14="http://schemas.microsoft.com/office/drawing/2010/main" val="0"/>
+                        </a:ext>
+                      </a:extLst>
+                    </a:blip>
+                    <a:srcRect/>
+                    <a:stretch>
+                      <a:fillRect/>
+                    </a:stretch>
+                  </pic:blipFill>
+                  <pic:spPr bwMode="auto">
+                    <a:xfrm>
+                      <a:off x="0" y="0"/>
+                      <a:ext cx="5400675" cy="8296275"/>
+                    </a:xfrm>
+                    <a:prstGeom prst="rect">
+                      <a:avLst/>
+                    </a:prstGeom>
+                    <a:solidFill>
+                      <a:srgbClr val="FFFFFF">
+                        <a:shade val="85000"/>
+                      </a:srgbClr>
+                    </a:solidFill>
+                    <a:ln w="88900" cap="sq">
+                      <a:solidFill>
+                        <a:srgbClr val="FFFFFF"/>
+                      </a:solidFill>
+                      <a:miter lim="800000"/>
+                    </a:ln>
+                    <a:effectLst>
+                      <a:outerShdw blurRad="55000" dist="18000" dir="5400000" algn="tl" rotWithShape="0">
+                        <a:srgbClr val="000000">
+                          <a:alpha val="40000"/>
+                        </a:srgbClr>
+                      </a:outerShdw>
+                    </a:effectLst>
+                    <a:scene3d>
+                      <a:camera prst="orthographicFront"/>
+                      <a:lightRig rig="twoPt" dir="t">
+                        <a:rot lat="0" lon="0" rev="7200000"/>
+                      </a:lightRig>
+                    </a:scene3d>
+                    <a:sp3d>
+                      <a:bevelT w="25400" h="19050"/>
+                      <a:contourClr>
+                        <a:srgbClr val="FFFFFF"/>
+                      </a:contourClr>
+                    </a:sp3d>
+                  </pic:spPr>
+                </pic:pic>
+              </a:graphicData>
+            </a:graphic>
+          </wp:inline>
+        </w:drawing>
+      </w:r>
+    </w:p>
+    <w:p>
+      <w:pPr>
+        <w:rPr>
+          <w:rFonts w:asciiTheme="majorHAnsi" w:eastAsiaTheme="majorEastAsia" w:hAnsiTheme="majorHAnsi" w:cstheme="majorBidi"/>
+          <w:b/>
+          <w:bCs/>
+          <w:sz w:val="24"/>
+          <w:szCs w:val="24"/>
+        </w:rPr>
+      </w:pPr>
+      <w:r>
+        <w:rPr>
+          <w:rFonts w:asciiTheme="majorHAnsi" w:eastAsiaTheme="majorEastAsia" w:hAnsiTheme="majorHAnsi" w:cstheme="majorBidi"/>
+          <w:b/>
+          <w:bCs/>
+          <w:sz w:val="24"/>
+          <w:szCs w:val="24"/>
+        </w:rPr>
+        <w:lastRenderedPageBreak/>
+        <w:t>Perfil de usuario</w:t>
+      </w:r>
+      <w:r>
+        <w:rPr>
+          <w:rFonts w:asciiTheme="majorHAnsi" w:eastAsiaTheme="majorEastAsia" w:hAnsiTheme="majorHAnsi" w:cstheme="majorBidi"/>
+          <w:b/>
+          <w:bCs/>
+          <w:noProof/>
+          <w:sz w:val="24"/>
+          <w:szCs w:val="24"/>
+        </w:rPr>
+        <w:drawing>
+          <wp:inline distT="0" distB="0" distL="0" distR="0" wp14:anchorId="7DDAA562" wp14:editId="11AC2F35">
+            <wp:extent cx="4200525" cy="4048125"/>
+            <wp:effectExtent l="152400" t="114300" r="142875" b="161925"/>
+            <wp:docPr id="20" name="Imagen 20"/>
+            <wp:cNvGraphicFramePr>
+              <a:graphicFrameLocks xmlns:a="http://schemas.openxmlformats.org/drawingml/2006/main" noChangeAspect="1"/>
+            </wp:cNvGraphicFramePr>
+            <a:graphic xmlns:a="http://schemas.openxmlformats.org/drawingml/2006/main">
+              <a:graphicData uri="http://schemas.openxmlformats.org/drawingml/2006/picture">
+                <pic:pic xmlns:pic="http://schemas.openxmlformats.org/drawingml/2006/picture">
+                  <pic:nvPicPr>
+                    <pic:cNvPr id="0" name="Picture 18"/>
+                    <pic:cNvPicPr>
+                      <a:picLocks noChangeAspect="1" noChangeArrowheads="1"/>
+                    </pic:cNvPicPr>
+                  </pic:nvPicPr>
+                  <pic:blipFill>
+                    <a:blip r:embed="rId14">
+                      <a:extLst>
+                        <a:ext uri="{28A0092B-C50C-407E-A947-70E740481C1C}">
+                          <a14:useLocalDpi xmlns:a14="http://schemas.microsoft.com/office/drawing/2010/main" val="0"/>
+                        </a:ext>
+                      </a:extLst>
+                    </a:blip>
+                    <a:srcRect/>
+                    <a:stretch>
+                      <a:fillRect/>
+                    </a:stretch>
+                  </pic:blipFill>
+                  <pic:spPr bwMode="auto">
+                    <a:xfrm>
+                      <a:off x="0" y="0"/>
+                      <a:ext cx="4200525" cy="4048125"/>
+                    </a:xfrm>
+                    <a:prstGeom prst="rect">
+                      <a:avLst/>
+                    </a:prstGeom>
+                    <a:solidFill>
+                      <a:srgbClr val="FFFFFF">
+                        <a:shade val="85000"/>
+                      </a:srgbClr>
+                    </a:solidFill>
+                    <a:ln w="88900" cap="sq">
+                      <a:solidFill>
+                        <a:srgbClr val="FFFFFF"/>
+                      </a:solidFill>
+                      <a:miter lim="800000"/>
+                    </a:ln>
+                    <a:effectLst>
+                      <a:outerShdw blurRad="55000" dist="18000" dir="5400000" algn="tl" rotWithShape="0">
+                        <a:srgbClr val="000000">
+                          <a:alpha val="40000"/>
+                        </a:srgbClr>
+                      </a:outerShdw>
+                    </a:effectLst>
+                    <a:scene3d>
+                      <a:camera prst="orthographicFront"/>
+                      <a:lightRig rig="twoPt" dir="t">
+                        <a:rot lat="0" lon="0" rev="7200000"/>
+                      </a:lightRig>
+                    </a:scene3d>
+                    <a:sp3d>
+                      <a:bevelT w="25400" h="19050"/>
+                      <a:contourClr>
+                        <a:srgbClr val="FFFFFF"/>
+                      </a:contourClr>
+                    </a:sp3d>
+                  </pic:spPr>
+                </pic:pic>
+              </a:graphicData>
+            </a:graphic>
+          </wp:inline>
+        </w:drawing>
+      </w:r>
+    </w:p>
+    <w:p>
+      <w:pPr>
+        <w:rPr>
+          <w:rFonts w:asciiTheme="majorHAnsi" w:eastAsiaTheme="majorEastAsia" w:hAnsiTheme="majorHAnsi" w:cstheme="majorBidi"/>
+          <w:b/>
+          <w:bCs/>
+          <w:sz w:val="24"/>
+          <w:szCs w:val="24"/>
+        </w:rPr>
+      </w:pPr>
+      <w:r>
+        <w:rPr>
+          <w:rFonts w:asciiTheme="majorHAnsi" w:eastAsiaTheme="majorEastAsia" w:hAnsiTheme="majorHAnsi" w:cstheme="majorBidi"/>
+          <w:b/>
+          <w:bCs/>
+          <w:sz w:val="24"/>
+          <w:szCs w:val="24"/>
+        </w:rPr>
+        <w:lastRenderedPageBreak/>
+        <w:t>Principal pochadia</w:t>
+      </w:r>
+      <w:r>
+        <w:rPr>
+          <w:rFonts w:asciiTheme="majorHAnsi" w:eastAsiaTheme="majorEastAsia" w:hAnsiTheme="majorHAnsi" w:cstheme="majorBidi"/>
+          <w:b/>
+          <w:bCs/>
+          <w:noProof/>
+          <w:sz w:val="24"/>
+          <w:szCs w:val="24"/>
+        </w:rPr>
+        <w:drawing>
+          <wp:inline distT="0" distB="0" distL="0" distR="0" wp14:anchorId="6BAFDE6D" wp14:editId="178BBFD9">
+            <wp:extent cx="5391150" cy="4048125"/>
+            <wp:effectExtent l="133350" t="114300" r="152400" b="161925"/>
+            <wp:docPr id="21" name="Imagen 21"/>
+            <wp:cNvGraphicFramePr>
+              <a:graphicFrameLocks xmlns:a="http://schemas.openxmlformats.org/drawingml/2006/main" noChangeAspect="1"/>
+            </wp:cNvGraphicFramePr>
+            <a:graphic xmlns:a="http://schemas.openxmlformats.org/drawingml/2006/main">
+              <a:graphicData uri="http://schemas.openxmlformats.org/drawingml/2006/picture">
+                <pic:pic xmlns:pic="http://schemas.openxmlformats.org/drawingml/2006/picture">
+                  <pic:nvPicPr>
+                    <pic:cNvPr id="0" name="Picture 19"/>
+                    <pic:cNvPicPr>
+                      <a:picLocks noChangeAspect="1" noChangeArrowheads="1"/>
+                    </pic:cNvPicPr>
+                  </pic:nvPicPr>
+                  <pic:blipFill>
+                    <a:blip r:embed="rId15">
+                      <a:extLst>
+                        <a:ext uri="{28A0092B-C50C-407E-A947-70E740481C1C}">
+                          <a14:useLocalDpi xmlns:a14="http://schemas.microsoft.com/office/drawing/2010/main" val="0"/>
+                        </a:ext>
+                      </a:extLst>
+                    </a:blip>
+                    <a:srcRect/>
+                    <a:stretch>
+                      <a:fillRect/>
+                    </a:stretch>
+                  </pic:blipFill>
+                  <pic:spPr bwMode="auto">
+                    <a:xfrm>
+                      <a:off x="0" y="0"/>
+                      <a:ext cx="5391150" cy="4048125"/>
+                    </a:xfrm>
+                    <a:prstGeom prst="rect">
+                      <a:avLst/>
+                    </a:prstGeom>
+                    <a:solidFill>
+                      <a:srgbClr val="FFFFFF">
+                        <a:shade val="85000"/>
+                      </a:srgbClr>
+                    </a:solidFill>
+                    <a:ln w="88900" cap="sq">
+                      <a:solidFill>
+                        <a:srgbClr val="FFFFFF"/>
+                      </a:solidFill>
+                      <a:miter lim="800000"/>
+                    </a:ln>
+                    <a:effectLst>
+                      <a:outerShdw blurRad="55000" dist="18000" dir="5400000" algn="tl" rotWithShape="0">
+                        <a:srgbClr val="000000">
+                          <a:alpha val="40000"/>
+                        </a:srgbClr>
+                      </a:outerShdw>
+                    </a:effectLst>
+                    <a:scene3d>
+                      <a:camera prst="orthographicFront"/>
+                      <a:lightRig rig="twoPt" dir="t">
+                        <a:rot lat="0" lon="0" rev="7200000"/>
+                      </a:lightRig>
+                    </a:scene3d>
+                    <a:sp3d>
+                      <a:bevelT w="25400" h="19050"/>
+                      <a:contourClr>
+                        <a:srgbClr val="FFFFFF"/>
+                      </a:contourClr>
+                    </a:sp3d>
+                  </pic:spPr>
+                </pic:pic>
+              </a:graphicData>
+            </a:graphic>
+          </wp:inline>
+        </w:drawing>
+      </w:r>
+    </w:p>
+    <w:p>
+      <w:pPr>
+        <w:rPr>
+          <w:rFonts w:asciiTheme="majorHAnsi" w:eastAsiaTheme="majorEastAsia" w:hAnsiTheme="majorHAnsi" w:cstheme="majorBidi"/>
+          <w:b/>
+          <w:bCs/>
+          <w:sz w:val="24"/>
+          <w:szCs w:val="24"/>
+        </w:rPr>
+      </w:pPr>
+      <w:r>
+        <w:rPr>
+          <w:rFonts w:asciiTheme="majorHAnsi" w:eastAsiaTheme="majorEastAsia" w:hAnsiTheme="majorHAnsi" w:cstheme="majorBidi"/>
+          <w:b/>
+          <w:bCs/>
+          <w:sz w:val="24"/>
+          <w:szCs w:val="24"/>
+        </w:rPr>
+        <w:t>Recuperar contraseña</w:t>
+      </w:r>
+      <w:r>
+        <w:rPr>
+          <w:rFonts w:asciiTheme="majorHAnsi" w:eastAsiaTheme="majorEastAsia" w:hAnsiTheme="majorHAnsi" w:cstheme="majorBidi"/>
+          <w:b/>
+          <w:bCs/>
+          <w:noProof/>
+          <w:sz w:val="24"/>
+          <w:szCs w:val="24"/>
+        </w:rPr>
+        <w:drawing>
+          <wp:inline distT="0" distB="0" distL="0" distR="0" wp14:anchorId="2E7276DB" wp14:editId="4EFBE671">
+            <wp:extent cx="4173384" cy="3133725"/>
+            <wp:effectExtent l="152400" t="114300" r="151130" b="161925"/>
+            <wp:docPr id="22" name="Imagen 22"/>
+            <wp:cNvGraphicFramePr>
+              <a:graphicFrameLocks xmlns:a="http://schemas.openxmlformats.org/drawingml/2006/main" noChangeAspect="1"/>
+            </wp:cNvGraphicFramePr>
+            <a:graphic xmlns:a="http://schemas.openxmlformats.org/drawingml/2006/main">
+              <a:graphicData uri="http://schemas.openxmlformats.org/drawingml/2006/picture">
+                <pic:pic xmlns:pic="http://schemas.openxmlformats.org/drawingml/2006/picture">
+                  <pic:nvPicPr>
+                    <pic:cNvPr id="0" name="Picture 20"/>
+                    <pic:cNvPicPr>
+                      <a:picLocks noChangeAspect="1" noChangeArrowheads="1"/>
+                    </pic:cNvPicPr>
+                  </pic:nvPicPr>
+                  <pic:blipFill>
+                    <a:blip r:embed="rId16" cstate="print">
+                      <a:extLst>
+                        <a:ext uri="{28A0092B-C50C-407E-A947-70E740481C1C}">
+                          <a14:useLocalDpi xmlns:a14="http://schemas.microsoft.com/office/drawing/2010/main" val="0"/>
+                        </a:ext>
+                      </a:extLst>
+                    </a:blip>
+                    <a:srcRect/>
+                    <a:stretch>
+                      <a:fillRect/>
+                    </a:stretch>
+                  </pic:blipFill>
+                  <pic:spPr bwMode="auto">
+                    <a:xfrm>
+                      <a:off x="0" y="0"/>
+                      <a:ext cx="4186674" cy="3143704"/>
+                    </a:xfrm>
+                    <a:prstGeom prst="rect">
+                      <a:avLst/>
+                    </a:prstGeom>
+                    <a:solidFill>
+                      <a:srgbClr val="FFFFFF">
+                        <a:shade val="85000"/>
+                      </a:srgbClr>
+                    </a:solidFill>
+                    <a:ln w="88900" cap="sq">
+                      <a:solidFill>
+                        <a:srgbClr val="FFFFFF"/>
+                      </a:solidFill>
+                      <a:miter lim="800000"/>
+                    </a:ln>
+                    <a:effectLst>
+                      <a:outerShdw blurRad="55000" dist="18000" dir="5400000" algn="tl" rotWithShape="0">
+                        <a:srgbClr val="000000">
+                          <a:alpha val="40000"/>
+                        </a:srgbClr>
+                      </a:outerShdw>
+                    </a:effectLst>
+                    <a:scene3d>
+                      <a:camera prst="orthographicFront"/>
+                      <a:lightRig rig="twoPt" dir="t">
+                        <a:rot lat="0" lon="0" rev="7200000"/>
+                      </a:lightRig>
+                    </a:scene3d>
+                    <a:sp3d>
+                      <a:bevelT w="25400" h="19050"/>
+                      <a:contourClr>
+                        <a:srgbClr val="FFFFFF"/>
+                      </a:contourClr>
+                    </a:sp3d>
+                  </pic:spPr>
+                </pic:pic>
+              </a:graphicData>
+            </a:graphic>
+          </wp:inline>
+        </w:drawing>
+      </w:r>
+    </w:p>
+    <w:p>
+      <w:pPr>
+        <w:rPr>
+          <w:rFonts w:asciiTheme="majorHAnsi" w:eastAsiaTheme="majorEastAsia" w:hAnsiTheme="majorHAnsi" w:cstheme="majorBidi"/>
+          <w:b/>
+          <w:bCs/>
+          <w:sz w:val="24"/>
+          <w:szCs w:val="24"/>
+        </w:rPr>
+      </w:pPr>
+      <w:r>
+        <w:rPr>
+          <w:rFonts w:asciiTheme="majorHAnsi" w:eastAsiaTheme="majorEastAsia" w:hAnsiTheme="majorHAnsi" w:cstheme="majorBidi"/>
+          <w:b/>
+          <w:bCs/>
+          <w:sz w:val="24"/>
+          <w:szCs w:val="24"/>
+        </w:rPr>
+        <w:lastRenderedPageBreak/>
+        <w:t>Consultar suscripción</w:t>
+      </w:r>
+      <w:r>
+        <w:rPr>
+          <w:rFonts w:asciiTheme="majorHAnsi" w:eastAsiaTheme="majorEastAsia" w:hAnsiTheme="majorHAnsi" w:cstheme="majorBidi"/>
+          <w:b/>
+          <w:bCs/>
+          <w:noProof/>
+          <w:sz w:val="24"/>
+          <w:szCs w:val="24"/>
+        </w:rPr>
+        <w:drawing>
+          <wp:inline distT="0" distB="0" distL="0" distR="0" wp14:anchorId="1F4B012B" wp14:editId="454BA721">
+            <wp:extent cx="5324475" cy="4067175"/>
+            <wp:effectExtent l="133350" t="114300" r="142875" b="161925"/>
+            <wp:docPr id="23" name="Imagen 23"/>
+            <wp:cNvGraphicFramePr>
+              <a:graphicFrameLocks xmlns:a="http://schemas.openxmlformats.org/drawingml/2006/main" noChangeAspect="1"/>
+            </wp:cNvGraphicFramePr>
+            <a:graphic xmlns:a="http://schemas.openxmlformats.org/drawingml/2006/main">
+              <a:graphicData uri="http://schemas.openxmlformats.org/drawingml/2006/picture">
+                <pic:pic xmlns:pic="http://schemas.openxmlformats.org/drawingml/2006/picture">
+                  <pic:nvPicPr>
+                    <pic:cNvPr id="0" name="Picture 21"/>
+                    <pic:cNvPicPr>
+                      <a:picLocks noChangeAspect="1" noChangeArrowheads="1"/>
+                    </pic:cNvPicPr>
+                  </pic:nvPicPr>
+                  <pic:blipFill>
+                    <a:blip r:embed="rId17">
+                      <a:extLst>
+                        <a:ext uri="{28A0092B-C50C-407E-A947-70E740481C1C}">
+                          <a14:useLocalDpi xmlns:a14="http://schemas.microsoft.com/office/drawing/2010/main" val="0"/>
+                        </a:ext>
+                      </a:extLst>
+                    </a:blip>
+                    <a:srcRect/>
+                    <a:stretch>
+                      <a:fillRect/>
+                    </a:stretch>
+                  </pic:blipFill>
+                  <pic:spPr bwMode="auto">
+                    <a:xfrm>
+                      <a:off x="0" y="0"/>
+                      <a:ext cx="5324475" cy="4067175"/>
+                    </a:xfrm>
+                    <a:prstGeom prst="rect">
+                      <a:avLst/>
+                    </a:prstGeom>
+                    <a:solidFill>
+                      <a:srgbClr val="FFFFFF">
+                        <a:shade val="85000"/>
+                      </a:srgbClr>
+                    </a:solidFill>
+                    <a:ln w="88900" cap="sq">
+                      <a:solidFill>
+                        <a:srgbClr val="FFFFFF"/>
+                      </a:solidFill>
+                      <a:miter lim="800000"/>
+                    </a:ln>
+                    <a:effectLst>
+                      <a:outerShdw blurRad="55000" dist="18000" dir="5400000" algn="tl" rotWithShape="0">
+                        <a:srgbClr val="000000">
+                          <a:alpha val="40000"/>
+                        </a:srgbClr>
+                      </a:outerShdw>
+                    </a:effectLst>
+                    <a:scene3d>
+                      <a:camera prst="orthographicFront"/>
+                      <a:lightRig rig="twoPt" dir="t">
+                        <a:rot lat="0" lon="0" rev="7200000"/>
+                      </a:lightRig>
+                    </a:scene3d>
+                    <a:sp3d>
+                      <a:bevelT w="25400" h="19050"/>
+                      <a:contourClr>
+                        <a:srgbClr val="FFFFFF"/>
+                      </a:contourClr>
+                    </a:sp3d>
+                  </pic:spPr>
+                </pic:pic>
+              </a:graphicData>
+            </a:graphic>
+          </wp:inline>
+        </w:drawing>
+      </w:r>
+    </w:p>
+    <w:p/>
+    <w:p/>
+    <w:p/>
+    <w:p/>
+    <w:p/>
+    <w:p/>
+    <w:p/>
+    <w:p/>
+    <w:p/>
+    <w:p/>
+    <w:p/>
+    <w:p/>
+    <w:p/>
+    <w:p/>
+    <w:p>
+      <w:pPr>
+        <w:rPr>
+          <w:rFonts w:asciiTheme="majorHAnsi" w:eastAsiaTheme="majorEastAsia" w:hAnsiTheme="majorHAnsi" w:cstheme="majorBidi"/>
+          <w:b/>
+          <w:bCs/>
+          <w:color w:val="2F5496" w:themeColor="accent1" w:themeShade="BF"/>
+          <w:sz w:val="32"/>
+          <w:szCs w:val="32"/>
+        </w:rPr>
+      </w:pPr>
+      <w:r>
+        <w:rPr>
+          <w:rFonts w:asciiTheme="majorHAnsi" w:eastAsiaTheme="majorEastAsia" w:hAnsiTheme="majorHAnsi" w:cstheme="majorBidi"/>
+          <w:b/>
+          <w:bCs/>
+          <w:color w:val="2F5496" w:themeColor="accent1" w:themeShade="BF"/>
+          <w:sz w:val="32"/>
+          <w:szCs w:val="32"/>
+        </w:rPr>
+        <w:lastRenderedPageBreak/>
         <w:t>Casos de uso</w:t>
       </w:r>
     </w:p>
@@ -1053,7 +2381,6 @@
         <w:rPr>
           <w:noProof/>
         </w:rPr>
-        <w:lastRenderedPageBreak/>
         <w:drawing>
           <wp:inline distT="0" distB="0" distL="0" distR="0" wp14:anchorId="4ED72035" wp14:editId="541ED1B5">
             <wp:extent cx="5398770" cy="5915660"/>
@@ -1072,7 +2399,7 @@
                     </pic:cNvPicPr>
                   </pic:nvPicPr>
                   <pic:blipFill>
-                    <a:blip r:embed="rId6">
+                    <a:blip r:embed="rId18">
                       <a:extLst>
                         <a:ext uri="{28A0092B-C50C-407E-A947-70E740481C1C}">
                           <a14:useLocalDpi xmlns:a14="http://schemas.microsoft.com/office/drawing/2010/main" val="0"/>
@@ -1104,6 +2431,14 @@
         </w:drawing>
       </w:r>
     </w:p>
+    <w:p/>
+    <w:p/>
+    <w:p/>
+    <w:p/>
+    <w:p/>
+    <w:p/>
+    <w:p/>
+    <w:p/>
     <w:p>
       <w:pPr>
         <w:rPr>
@@ -1124,6 +2459,7 @@
           <w:sz w:val="32"/>
           <w:szCs w:val="32"/>
         </w:rPr>
+        <w:lastRenderedPageBreak/>
         <w:t>Diagrama de secuencia</w:t>
       </w:r>
     </w:p>
@@ -1132,7 +2468,6 @@
         <w:rPr>
           <w:noProof/>
         </w:rPr>
-        <w:lastRenderedPageBreak/>
         <w:drawing>
           <wp:inline distT="0" distB="0" distL="0" distR="0" wp14:anchorId="0231CCB6" wp14:editId="5EB396D7">
             <wp:extent cx="5400040" cy="6138545"/>
@@ -1151,7 +2486,7 @@
                     </pic:cNvPicPr>
                   </pic:nvPicPr>
                   <pic:blipFill>
-                    <a:blip r:embed="rId7">
+                    <a:blip r:embed="rId19">
                       <a:extLst>
                         <a:ext uri="{28A0092B-C50C-407E-A947-70E740481C1C}">
                           <a14:useLocalDpi xmlns:a14="http://schemas.microsoft.com/office/drawing/2010/main" val="0"/>
@@ -1183,6 +2518,368 @@
         </w:drawing>
       </w:r>
     </w:p>
+    <w:p>
+      <w:pPr>
+        <w:rPr>
+          <w:rFonts w:asciiTheme="majorHAnsi" w:eastAsiaTheme="majorEastAsia" w:hAnsiTheme="majorHAnsi" w:cstheme="majorBidi"/>
+          <w:b/>
+          <w:bCs/>
+          <w:color w:val="2F5496" w:themeColor="accent1" w:themeShade="BF"/>
+          <w:sz w:val="32"/>
+          <w:szCs w:val="32"/>
+        </w:rPr>
+      </w:pPr>
+      <w:r>
+        <w:rPr>
+          <w:rFonts w:asciiTheme="majorHAnsi" w:eastAsiaTheme="majorEastAsia" w:hAnsiTheme="majorHAnsi" w:cstheme="majorBidi"/>
+          <w:b/>
+          <w:bCs/>
+          <w:color w:val="2F5496" w:themeColor="accent1" w:themeShade="BF"/>
+          <w:sz w:val="32"/>
+          <w:szCs w:val="32"/>
+        </w:rPr>
+        <w:t>Lista de funcionalidades de usuario</w:t>
+      </w:r>
+    </w:p>
+    <w:p>
+      <w:pPr>
+        <w:pStyle w:val="Prrafodelista"/>
+        <w:numPr>
+          <w:ilvl w:val="0"/>
+          <w:numId w:val="2"/>
+        </w:numPr>
+        <w:rPr>
+          <w:rFonts w:asciiTheme="majorHAnsi" w:eastAsiaTheme="majorEastAsia" w:hAnsiTheme="majorHAnsi" w:cstheme="majorBidi"/>
+          <w:b/>
+          <w:bCs/>
+          <w:sz w:val="24"/>
+          <w:szCs w:val="24"/>
+        </w:rPr>
+      </w:pPr>
+      <w:r>
+        <w:rPr>
+          <w:rFonts w:asciiTheme="majorHAnsi" w:eastAsiaTheme="majorEastAsia" w:hAnsiTheme="majorHAnsi" w:cstheme="majorBidi"/>
+          <w:b/>
+          <w:bCs/>
+          <w:sz w:val="24"/>
+          <w:szCs w:val="24"/>
+        </w:rPr>
+        <w:t>Registrarse en el sistema</w:t>
+      </w:r>
+    </w:p>
+    <w:p>
+      <w:pPr>
+        <w:pStyle w:val="Prrafodelista"/>
+        <w:numPr>
+          <w:ilvl w:val="0"/>
+          <w:numId w:val="2"/>
+        </w:numPr>
+        <w:rPr>
+          <w:rFonts w:asciiTheme="majorHAnsi" w:eastAsiaTheme="majorEastAsia" w:hAnsiTheme="majorHAnsi" w:cstheme="majorBidi"/>
+          <w:b/>
+          <w:bCs/>
+          <w:sz w:val="24"/>
+          <w:szCs w:val="24"/>
+        </w:rPr>
+      </w:pPr>
+      <w:r>
+        <w:rPr>
+          <w:rFonts w:asciiTheme="majorHAnsi" w:eastAsiaTheme="majorEastAsia" w:hAnsiTheme="majorHAnsi" w:cstheme="majorBidi"/>
+          <w:b/>
+          <w:bCs/>
+          <w:sz w:val="24"/>
+          <w:szCs w:val="24"/>
+        </w:rPr>
+        <w:t>Ingresar en el sistema</w:t>
+      </w:r>
+    </w:p>
+    <w:p>
+      <w:pPr>
+        <w:pStyle w:val="Prrafodelista"/>
+        <w:numPr>
+          <w:ilvl w:val="0"/>
+          <w:numId w:val="2"/>
+        </w:numPr>
+        <w:rPr>
+          <w:rFonts w:asciiTheme="majorHAnsi" w:eastAsiaTheme="majorEastAsia" w:hAnsiTheme="majorHAnsi" w:cstheme="majorBidi"/>
+          <w:b/>
+          <w:bCs/>
+          <w:sz w:val="24"/>
+          <w:szCs w:val="24"/>
+        </w:rPr>
+      </w:pPr>
+      <w:r>
+        <w:rPr>
+          <w:rFonts w:asciiTheme="majorHAnsi" w:eastAsiaTheme="majorEastAsia" w:hAnsiTheme="majorHAnsi" w:cstheme="majorBidi"/>
+          <w:b/>
+          <w:bCs/>
+          <w:sz w:val="24"/>
+          <w:szCs w:val="24"/>
+        </w:rPr>
+        <w:t>Restablecer su contraseña</w:t>
+      </w:r>
+    </w:p>
+    <w:p>
+      <w:pPr>
+        <w:pStyle w:val="Prrafodelista"/>
+        <w:numPr>
+          <w:ilvl w:val="0"/>
+          <w:numId w:val="2"/>
+        </w:numPr>
+        <w:rPr>
+          <w:rFonts w:asciiTheme="majorHAnsi" w:eastAsiaTheme="majorEastAsia" w:hAnsiTheme="majorHAnsi" w:cstheme="majorBidi"/>
+          <w:b/>
+          <w:bCs/>
+          <w:sz w:val="24"/>
+          <w:szCs w:val="24"/>
+        </w:rPr>
+      </w:pPr>
+      <w:r>
+        <w:rPr>
+          <w:rFonts w:asciiTheme="majorHAnsi" w:eastAsiaTheme="majorEastAsia" w:hAnsiTheme="majorHAnsi" w:cstheme="majorBidi"/>
+          <w:b/>
+          <w:bCs/>
+          <w:sz w:val="24"/>
+          <w:szCs w:val="24"/>
+        </w:rPr>
+        <w:t>Podrá acceder a su perfil y modificarlo</w:t>
+      </w:r>
+    </w:p>
+    <w:p>
+      <w:pPr>
+        <w:pStyle w:val="Prrafodelista"/>
+        <w:numPr>
+          <w:ilvl w:val="0"/>
+          <w:numId w:val="2"/>
+        </w:numPr>
+        <w:rPr>
+          <w:rFonts w:asciiTheme="majorHAnsi" w:eastAsiaTheme="majorEastAsia" w:hAnsiTheme="majorHAnsi" w:cstheme="majorBidi"/>
+          <w:b/>
+          <w:bCs/>
+          <w:sz w:val="24"/>
+          <w:szCs w:val="24"/>
+        </w:rPr>
+      </w:pPr>
+      <w:r>
+        <w:rPr>
+          <w:rFonts w:asciiTheme="majorHAnsi" w:eastAsiaTheme="majorEastAsia" w:hAnsiTheme="majorHAnsi" w:cstheme="majorBidi"/>
+          <w:b/>
+          <w:bCs/>
+          <w:sz w:val="24"/>
+          <w:szCs w:val="24"/>
+        </w:rPr>
+        <w:t>Acceder a un juego de la biblioteca</w:t>
+      </w:r>
+    </w:p>
+    <w:p>
+      <w:pPr>
+        <w:pStyle w:val="Prrafodelista"/>
+        <w:numPr>
+          <w:ilvl w:val="0"/>
+          <w:numId w:val="2"/>
+        </w:numPr>
+        <w:rPr>
+          <w:rFonts w:asciiTheme="majorHAnsi" w:eastAsiaTheme="majorEastAsia" w:hAnsiTheme="majorHAnsi" w:cstheme="majorBidi"/>
+          <w:b/>
+          <w:bCs/>
+          <w:sz w:val="24"/>
+          <w:szCs w:val="24"/>
+        </w:rPr>
+      </w:pPr>
+      <w:r>
+        <w:rPr>
+          <w:rFonts w:asciiTheme="majorHAnsi" w:eastAsiaTheme="majorEastAsia" w:hAnsiTheme="majorHAnsi" w:cstheme="majorBidi"/>
+          <w:b/>
+          <w:bCs/>
+          <w:sz w:val="24"/>
+          <w:szCs w:val="24"/>
+        </w:rPr>
+        <w:t>Ver la información de un juego</w:t>
+      </w:r>
+    </w:p>
+    <w:p>
+      <w:pPr>
+        <w:pStyle w:val="Prrafodelista"/>
+        <w:numPr>
+          <w:ilvl w:val="0"/>
+          <w:numId w:val="2"/>
+        </w:numPr>
+        <w:rPr>
+          <w:rFonts w:asciiTheme="majorHAnsi" w:eastAsiaTheme="majorEastAsia" w:hAnsiTheme="majorHAnsi" w:cstheme="majorBidi"/>
+          <w:b/>
+          <w:bCs/>
+          <w:sz w:val="24"/>
+          <w:szCs w:val="24"/>
+        </w:rPr>
+      </w:pPr>
+      <w:r>
+        <w:rPr>
+          <w:rFonts w:asciiTheme="majorHAnsi" w:eastAsiaTheme="majorEastAsia" w:hAnsiTheme="majorHAnsi" w:cstheme="majorBidi"/>
+          <w:b/>
+          <w:bCs/>
+          <w:sz w:val="24"/>
+          <w:szCs w:val="24"/>
+        </w:rPr>
+        <w:t>Jugar a un juego</w:t>
+      </w:r>
+    </w:p>
+    <w:p>
+      <w:pPr>
+        <w:pStyle w:val="Prrafodelista"/>
+        <w:numPr>
+          <w:ilvl w:val="0"/>
+          <w:numId w:val="2"/>
+        </w:numPr>
+        <w:rPr>
+          <w:rFonts w:asciiTheme="majorHAnsi" w:eastAsiaTheme="majorEastAsia" w:hAnsiTheme="majorHAnsi" w:cstheme="majorBidi"/>
+          <w:b/>
+          <w:bCs/>
+          <w:sz w:val="24"/>
+          <w:szCs w:val="24"/>
+        </w:rPr>
+      </w:pPr>
+      <w:r>
+        <w:rPr>
+          <w:rFonts w:asciiTheme="majorHAnsi" w:eastAsiaTheme="majorEastAsia" w:hAnsiTheme="majorHAnsi" w:cstheme="majorBidi"/>
+          <w:b/>
+          <w:bCs/>
+          <w:sz w:val="24"/>
+          <w:szCs w:val="24"/>
+        </w:rPr>
+        <w:t>Buscar juegos (nombre, franquicia, genero, más jugados mejor puntuados)</w:t>
+      </w:r>
+    </w:p>
+    <w:p>
+      <w:pPr>
+        <w:pStyle w:val="Prrafodelista"/>
+        <w:numPr>
+          <w:ilvl w:val="0"/>
+          <w:numId w:val="2"/>
+        </w:numPr>
+        <w:rPr>
+          <w:rFonts w:asciiTheme="majorHAnsi" w:eastAsiaTheme="majorEastAsia" w:hAnsiTheme="majorHAnsi" w:cstheme="majorBidi"/>
+          <w:b/>
+          <w:bCs/>
+          <w:sz w:val="24"/>
+          <w:szCs w:val="24"/>
+        </w:rPr>
+      </w:pPr>
+      <w:r>
+        <w:rPr>
+          <w:rFonts w:asciiTheme="majorHAnsi" w:eastAsiaTheme="majorEastAsia" w:hAnsiTheme="majorHAnsi" w:cstheme="majorBidi"/>
+          <w:b/>
+          <w:bCs/>
+          <w:sz w:val="24"/>
+          <w:szCs w:val="24"/>
+        </w:rPr>
+        <w:t>Solicitar ayuda con un formulario</w:t>
+      </w:r>
+    </w:p>
+    <w:p>
+      <w:pPr>
+        <w:pStyle w:val="Prrafodelista"/>
+        <w:numPr>
+          <w:ilvl w:val="0"/>
+          <w:numId w:val="2"/>
+        </w:numPr>
+        <w:rPr>
+          <w:rFonts w:asciiTheme="majorHAnsi" w:eastAsiaTheme="majorEastAsia" w:hAnsiTheme="majorHAnsi" w:cstheme="majorBidi"/>
+          <w:b/>
+          <w:bCs/>
+          <w:sz w:val="24"/>
+          <w:szCs w:val="24"/>
+        </w:rPr>
+      </w:pPr>
+      <w:r>
+        <w:rPr>
+          <w:rFonts w:asciiTheme="majorHAnsi" w:eastAsiaTheme="majorEastAsia" w:hAnsiTheme="majorHAnsi" w:cstheme="majorBidi"/>
+          <w:b/>
+          <w:bCs/>
+          <w:sz w:val="24"/>
+          <w:szCs w:val="24"/>
+        </w:rPr>
+        <w:lastRenderedPageBreak/>
+        <w:t>Ver las políticas de privacidad y condiciones de servicio</w:t>
+      </w:r>
+    </w:p>
+    <w:p>
+      <w:pPr>
+        <w:pStyle w:val="Prrafodelista"/>
+        <w:numPr>
+          <w:ilvl w:val="0"/>
+          <w:numId w:val="2"/>
+        </w:numPr>
+        <w:rPr>
+          <w:rFonts w:asciiTheme="majorHAnsi" w:eastAsiaTheme="majorEastAsia" w:hAnsiTheme="majorHAnsi" w:cstheme="majorBidi"/>
+          <w:b/>
+          <w:bCs/>
+          <w:sz w:val="24"/>
+          <w:szCs w:val="24"/>
+        </w:rPr>
+      </w:pPr>
+      <w:r>
+        <w:rPr>
+          <w:rFonts w:asciiTheme="majorHAnsi" w:eastAsiaTheme="majorEastAsia" w:hAnsiTheme="majorHAnsi" w:cstheme="majorBidi"/>
+          <w:b/>
+          <w:bCs/>
+          <w:sz w:val="24"/>
+          <w:szCs w:val="24"/>
+        </w:rPr>
+        <w:t>Podrá consultar su suscripción y suscribirse</w:t>
+      </w:r>
+    </w:p>
+    <w:p>
+      <w:pPr>
+        <w:pStyle w:val="Prrafodelista"/>
+        <w:numPr>
+          <w:ilvl w:val="0"/>
+          <w:numId w:val="2"/>
+        </w:numPr>
+        <w:rPr>
+          <w:rFonts w:asciiTheme="majorHAnsi" w:eastAsiaTheme="majorEastAsia" w:hAnsiTheme="majorHAnsi" w:cstheme="majorBidi"/>
+          <w:b/>
+          <w:bCs/>
+          <w:sz w:val="24"/>
+          <w:szCs w:val="24"/>
+        </w:rPr>
+      </w:pPr>
+      <w:r>
+        <w:rPr>
+          <w:rFonts w:asciiTheme="majorHAnsi" w:eastAsiaTheme="majorEastAsia" w:hAnsiTheme="majorHAnsi" w:cstheme="majorBidi"/>
+          <w:b/>
+          <w:bCs/>
+          <w:sz w:val="24"/>
+          <w:szCs w:val="24"/>
+        </w:rPr>
+        <w:t>Podrá cerrar su sesión</w:t>
+      </w:r>
+    </w:p>
+    <w:p>
+      <w:pPr>
+        <w:pStyle w:val="Prrafodelista"/>
+        <w:numPr>
+          <w:ilvl w:val="0"/>
+          <w:numId w:val="2"/>
+        </w:numPr>
+        <w:rPr>
+          <w:rFonts w:asciiTheme="majorHAnsi" w:eastAsiaTheme="majorEastAsia" w:hAnsiTheme="majorHAnsi" w:cstheme="majorBidi"/>
+          <w:b/>
+          <w:bCs/>
+          <w:sz w:val="24"/>
+          <w:szCs w:val="24"/>
+        </w:rPr>
+      </w:pPr>
+      <w:r>
+        <w:rPr>
+          <w:rFonts w:asciiTheme="majorHAnsi" w:eastAsiaTheme="majorEastAsia" w:hAnsiTheme="majorHAnsi" w:cstheme="majorBidi"/>
+          <w:b/>
+          <w:bCs/>
+          <w:sz w:val="24"/>
+          <w:szCs w:val="24"/>
+        </w:rPr>
+        <w:t>Podrá consultar sobre opciones se subscripción premium</w:t>
+      </w:r>
+    </w:p>
     <w:sectPr>
       <w:pgSz w:w="11906" w:h="16838"/>
       <w:pgMar w:top="1417" w:right="1701" w:bottom="1417" w:left="1701" w:header="708" w:footer="708" w:gutter="0"/>
@@ -1308,8 +3005,124 @@
       </w:rPr>
     </w:lvl>
   </w:abstractNum>
+  <w:abstractNum w:abstractNumId="1" w15:restartNumberingAfterBreak="0">
+    <w:nsid w:val="74E13F94"/>
+    <w:multiLevelType w:val="hybridMultilevel"/>
+    <w:tmpl w:val="A4E8E2D0"/>
+    <w:lvl w:ilvl="0" w:tplc="0C0A0009">
+      <w:start w:val="1"/>
+      <w:numFmt w:val="bullet"/>
+      <w:lvlText w:val=""/>
+      <w:lvlJc w:val="left"/>
+      <w:pPr>
+        <w:ind w:left="720" w:hanging="360"/>
+      </w:pPr>
+      <w:rPr>
+        <w:rFonts w:ascii="Wingdings" w:hAnsi="Wingdings" w:hint="default"/>
+      </w:rPr>
+    </w:lvl>
+    <w:lvl w:ilvl="1" w:tplc="0C0A0003" w:tentative="1">
+      <w:start w:val="1"/>
+      <w:numFmt w:val="bullet"/>
+      <w:lvlText w:val="o"/>
+      <w:lvlJc w:val="left"/>
+      <w:pPr>
+        <w:ind w:left="1440" w:hanging="360"/>
+      </w:pPr>
+      <w:rPr>
+        <w:rFonts w:ascii="Courier New" w:hAnsi="Courier New" w:cs="Courier New" w:hint="default"/>
+      </w:rPr>
+    </w:lvl>
+    <w:lvl w:ilvl="2" w:tplc="0C0A0005" w:tentative="1">
+      <w:start w:val="1"/>
+      <w:numFmt w:val="bullet"/>
+      <w:lvlText w:val=""/>
+      <w:lvlJc w:val="left"/>
+      <w:pPr>
+        <w:ind w:left="2160" w:hanging="360"/>
+      </w:pPr>
+      <w:rPr>
+        <w:rFonts w:ascii="Wingdings" w:hAnsi="Wingdings" w:hint="default"/>
+      </w:rPr>
+    </w:lvl>
+    <w:lvl w:ilvl="3" w:tplc="0C0A0001" w:tentative="1">
+      <w:start w:val="1"/>
+      <w:numFmt w:val="bullet"/>
+      <w:lvlText w:val=""/>
+      <w:lvlJc w:val="left"/>
+      <w:pPr>
+        <w:ind w:left="2880" w:hanging="360"/>
+      </w:pPr>
+      <w:rPr>
+        <w:rFonts w:ascii="Symbol" w:hAnsi="Symbol" w:hint="default"/>
+      </w:rPr>
+    </w:lvl>
+    <w:lvl w:ilvl="4" w:tplc="0C0A0003" w:tentative="1">
+      <w:start w:val="1"/>
+      <w:numFmt w:val="bullet"/>
+      <w:lvlText w:val="o"/>
+      <w:lvlJc w:val="left"/>
+      <w:pPr>
+        <w:ind w:left="3600" w:hanging="360"/>
+      </w:pPr>
+      <w:rPr>
+        <w:rFonts w:ascii="Courier New" w:hAnsi="Courier New" w:cs="Courier New" w:hint="default"/>
+      </w:rPr>
+    </w:lvl>
+    <w:lvl w:ilvl="5" w:tplc="0C0A0005" w:tentative="1">
+      <w:start w:val="1"/>
+      <w:numFmt w:val="bullet"/>
+      <w:lvlText w:val=""/>
+      <w:lvlJc w:val="left"/>
+      <w:pPr>
+        <w:ind w:left="4320" w:hanging="360"/>
+      </w:pPr>
+      <w:rPr>
+        <w:rFonts w:ascii="Wingdings" w:hAnsi="Wingdings" w:hint="default"/>
+      </w:rPr>
+    </w:lvl>
+    <w:lvl w:ilvl="6" w:tplc="0C0A0001" w:tentative="1">
+      <w:start w:val="1"/>
+      <w:numFmt w:val="bullet"/>
+      <w:lvlText w:val=""/>
+      <w:lvlJc w:val="left"/>
+      <w:pPr>
+        <w:ind w:left="5040" w:hanging="360"/>
+      </w:pPr>
+      <w:rPr>
+        <w:rFonts w:ascii="Symbol" w:hAnsi="Symbol" w:hint="default"/>
+      </w:rPr>
+    </w:lvl>
+    <w:lvl w:ilvl="7" w:tplc="0C0A0003" w:tentative="1">
+      <w:start w:val="1"/>
+      <w:numFmt w:val="bullet"/>
+      <w:lvlText w:val="o"/>
+      <w:lvlJc w:val="left"/>
+      <w:pPr>
+        <w:ind w:left="5760" w:hanging="360"/>
+      </w:pPr>
+      <w:rPr>
+        <w:rFonts w:ascii="Courier New" w:hAnsi="Courier New" w:cs="Courier New" w:hint="default"/>
+      </w:rPr>
+    </w:lvl>
+    <w:lvl w:ilvl="8" w:tplc="0C0A0005" w:tentative="1">
+      <w:start w:val="1"/>
+      <w:numFmt w:val="bullet"/>
+      <w:lvlText w:val=""/>
+      <w:lvlJc w:val="left"/>
+      <w:pPr>
+        <w:ind w:left="6480" w:hanging="360"/>
+      </w:pPr>
+      <w:rPr>
+        <w:rFonts w:ascii="Wingdings" w:hAnsi="Wingdings" w:hint="default"/>
+      </w:rPr>
+    </w:lvl>
+  </w:abstractNum>
   <w:num w:numId="1">
     <w:abstractNumId w:val="0"/>
+  </w:num>
+  <w:num w:numId="2">
+    <w:abstractNumId w:val="1"/>
   </w:num>
 </w:numbering>
 </file>
@@ -1831,6 +3644,25 @@
       <w:contextualSpacing/>
     </w:pPr>
   </w:style>
+  <w:style w:type="table" w:styleId="Tablaconcuadrcula">
+    <w:name w:val="Table Grid"/>
+    <w:basedOn w:val="Tablanormal"/>
+    <w:uiPriority w:val="39"/>
+    <w:rsid w:val="00883714"/>
+    <w:pPr>
+      <w:spacing w:after="0" w:line="240" w:lineRule="auto"/>
+    </w:pPr>
+    <w:tblPr>
+      <w:tblBorders>
+        <w:top w:val="single" w:sz="4" w:space="0" w:color="auto"/>
+        <w:left w:val="single" w:sz="4" w:space="0" w:color="auto"/>
+        <w:bottom w:val="single" w:sz="4" w:space="0" w:color="auto"/>
+        <w:right w:val="single" w:sz="4" w:space="0" w:color="auto"/>
+        <w:insideH w:val="single" w:sz="4" w:space="0" w:color="auto"/>
+        <w:insideV w:val="single" w:sz="4" w:space="0" w:color="auto"/>
+      </w:tblBorders>
+    </w:tblPr>
+  </w:style>
 </w:styles>
 </file>
 

</xml_diff>

<commit_message>
Cambio la base de datos y sus diagramas, otra vez
</commit_message>
<xml_diff>
--- a/Documentación Proyecto.docx
+++ b/Documentación Proyecto.docx
@@ -1070,10 +1070,7 @@
         <w:ind w:left="1416"/>
       </w:pPr>
       <w:r>
-        <w:t xml:space="preserve">ID_genero, ID_juego, </w:t>
-      </w:r>
-      <w:r>
-        <w:t>, Acción, Aventura, Carreras, Casual, Deportes, Estrategia, Indie, Multijugador masivo, Rol, Simulaciones.</w:t>
+        <w:t>ID_genero, ID_juego, , Acción, Aventura, Carreras, Casual, Deportes, Estrategia, Indie, Multijugador masivo, Rol, Simulaciones.</w:t>
       </w:r>
     </w:p>
     <w:p>
@@ -1141,21 +1138,30 @@
         </w:rPr>
         <w:t>Modelo Entidad-Relación</w:t>
       </w:r>
-      <w:r>
-        <w:rPr>
-          <w:rFonts w:asciiTheme="majorHAnsi" w:eastAsiaTheme="majorEastAsia" w:hAnsiTheme="majorHAnsi" w:cstheme="majorBidi"/>
-          <w:b/>
-          <w:bCs/>
-          <w:noProof/>
+    </w:p>
+    <w:p>
+      <w:pPr>
+        <w:rPr>
+          <w:rFonts w:asciiTheme="majorHAnsi" w:eastAsiaTheme="majorEastAsia" w:hAnsiTheme="majorHAnsi" w:cstheme="majorBidi"/>
+          <w:b/>
+          <w:bCs/>
           <w:color w:val="2F5496" w:themeColor="accent1" w:themeShade="BF"/>
           <w:sz w:val="32"/>
           <w:szCs w:val="32"/>
         </w:rPr>
+      </w:pPr>
+    </w:p>
+    <w:p>
+      <w:r>
+        <w:rPr>
+          <w:noProof/>
+        </w:rPr>
+        <w:lastRenderedPageBreak/>
         <w:drawing>
-          <wp:inline distT="0" distB="0" distL="0" distR="0" wp14:anchorId="645C63FA" wp14:editId="71BDC4AC">
-            <wp:extent cx="4494928" cy="4775200"/>
-            <wp:effectExtent l="0" t="0" r="1270" b="6350"/>
-            <wp:docPr id="7" name="Imagen 7"/>
+          <wp:inline distT="0" distB="0" distL="0" distR="0" wp14:anchorId="1D192BED" wp14:editId="02C4F42F">
+            <wp:extent cx="5397500" cy="6826250"/>
+            <wp:effectExtent l="0" t="0" r="0" b="0"/>
+            <wp:docPr id="8" name="Imagen 8"/>
             <wp:cNvGraphicFramePr>
               <a:graphicFrameLocks xmlns:a="http://schemas.openxmlformats.org/drawingml/2006/main" noChangeAspect="1"/>
             </wp:cNvGraphicFramePr>
@@ -1163,7 +1169,7 @@
               <a:graphicData uri="http://schemas.openxmlformats.org/drawingml/2006/picture">
                 <pic:pic xmlns:pic="http://schemas.openxmlformats.org/drawingml/2006/picture">
                   <pic:nvPicPr>
-                    <pic:cNvPr id="0" name="Picture 2"/>
+                    <pic:cNvPr id="0" name="Picture 3"/>
                     <pic:cNvPicPr>
                       <a:picLocks noChangeAspect="1" noChangeArrowheads="1"/>
                     </pic:cNvPicPr>
@@ -1184,7 +1190,7 @@
                   <pic:spPr bwMode="auto">
                     <a:xfrm>
                       <a:off x="0" y="0"/>
-                      <a:ext cx="4497634" cy="4778075"/>
+                      <a:ext cx="5397500" cy="6826250"/>
                     </a:xfrm>
                     <a:prstGeom prst="rect">
                       <a:avLst/>
@@ -1208,10 +1214,10 @@
         </w:rPr>
         <w:lastRenderedPageBreak/>
         <w:drawing>
-          <wp:inline distT="0" distB="0" distL="0" distR="0" wp14:anchorId="7FD98D67" wp14:editId="58129896">
-            <wp:extent cx="4387850" cy="5260258"/>
-            <wp:effectExtent l="0" t="0" r="0" b="0"/>
-            <wp:docPr id="6" name="Imagen 6"/>
+          <wp:inline distT="0" distB="0" distL="0" distR="0" wp14:anchorId="79A96186" wp14:editId="7DF0607A">
+            <wp:extent cx="5397500" cy="6470650"/>
+            <wp:effectExtent l="0" t="0" r="0" b="6350"/>
+            <wp:docPr id="9" name="Imagen 9"/>
             <wp:cNvGraphicFramePr>
               <a:graphicFrameLocks xmlns:a="http://schemas.openxmlformats.org/drawingml/2006/main" noChangeAspect="1"/>
             </wp:cNvGraphicFramePr>
@@ -1219,7 +1225,7 @@
               <a:graphicData uri="http://schemas.openxmlformats.org/drawingml/2006/picture">
                 <pic:pic xmlns:pic="http://schemas.openxmlformats.org/drawingml/2006/picture">
                   <pic:nvPicPr>
-                    <pic:cNvPr id="0" name="Picture 1"/>
+                    <pic:cNvPr id="0" name="Picture 4"/>
                     <pic:cNvPicPr>
                       <a:picLocks noChangeAspect="1" noChangeArrowheads="1"/>
                     </pic:cNvPicPr>
@@ -1240,7 +1246,7 @@
                   <pic:spPr bwMode="auto">
                     <a:xfrm>
                       <a:off x="0" y="0"/>
-                      <a:ext cx="4388462" cy="5260992"/>
+                      <a:ext cx="5397500" cy="6470650"/>
                     </a:xfrm>
                     <a:prstGeom prst="rect">
                       <a:avLst/>
@@ -1295,6 +1301,7 @@
         <w:rPr>
           <w:noProof/>
         </w:rPr>
+        <w:lastRenderedPageBreak/>
         <w:drawing>
           <wp:anchor distT="0" distB="0" distL="114300" distR="114300" simplePos="0" relativeHeight="251659264" behindDoc="1" locked="0" layoutInCell="1" allowOverlap="1" wp14:anchorId="24B49D54" wp14:editId="415FF9FF">
             <wp:simplePos x="0" y="0"/>
@@ -1464,7 +1471,6 @@
           <w:sz w:val="32"/>
           <w:szCs w:val="32"/>
         </w:rPr>
-        <w:lastRenderedPageBreak/>
         <w:t>Primeros p</w:t>
       </w:r>
       <w:r>
@@ -1621,6 +1627,7 @@
           <w:sz w:val="24"/>
           <w:szCs w:val="24"/>
         </w:rPr>
+        <w:lastRenderedPageBreak/>
         <w:t>Establecer nueva contraseña</w:t>
       </w:r>
       <w:r>
@@ -1726,7 +1733,6 @@
           <w:sz w:val="24"/>
           <w:szCs w:val="24"/>
         </w:rPr>
-        <w:lastRenderedPageBreak/>
         <w:t>Formulario de ayuda</w:t>
       </w:r>
       <w:r>
@@ -1832,6 +1838,7 @@
           <w:sz w:val="24"/>
           <w:szCs w:val="24"/>
         </w:rPr>
+        <w:lastRenderedPageBreak/>
         <w:t>Formulario de alta</w:t>
       </w:r>
       <w:r>
@@ -1981,7 +1988,6 @@
           <w:sz w:val="24"/>
           <w:szCs w:val="24"/>
         </w:rPr>
-        <w:lastRenderedPageBreak/>
         <w:drawing>
           <wp:inline distT="0" distB="0" distL="0" distR="0" wp14:anchorId="57103F64" wp14:editId="7EC5D5D9">
             <wp:extent cx="3957738" cy="2971800"/>
@@ -2098,6 +2104,7 @@
           <w:sz w:val="24"/>
           <w:szCs w:val="24"/>
         </w:rPr>
+        <w:lastRenderedPageBreak/>
         <w:drawing>
           <wp:inline distT="0" distB="0" distL="0" distR="0" wp14:anchorId="50443793" wp14:editId="17188776">
             <wp:extent cx="4199598" cy="4800600"/>

</xml_diff>

<commit_message>
Añado las funcionalidades del servidor a la documentación
</commit_message>
<xml_diff>
--- a/Documentación Proyecto.docx
+++ b/Documentación Proyecto.docx
@@ -64,7 +64,15 @@
         </w:rPr>
       </w:pPr>
       <w:r>
-        <w:t xml:space="preserve">Para el FrontEnd se ha propuesto </w:t>
+        <w:t xml:space="preserve">Para el </w:t>
+      </w:r>
+      <w:proofErr w:type="spellStart"/>
+      <w:r>
+        <w:t>FrontEnd</w:t>
+      </w:r>
+      <w:proofErr w:type="spellEnd"/>
+      <w:r>
+        <w:t xml:space="preserve"> se ha propuesto </w:t>
       </w:r>
       <w:r>
         <w:rPr>
@@ -120,8 +128,17 @@
           <w:b/>
           <w:bCs/>
         </w:rPr>
-        <w:t>, JQuery y Json</w:t>
-      </w:r>
+        <w:t xml:space="preserve">, JQuery y </w:t>
+      </w:r>
+      <w:proofErr w:type="spellStart"/>
+      <w:r>
+        <w:rPr>
+          <w:b/>
+          <w:bCs/>
+        </w:rPr>
+        <w:t>Json</w:t>
+      </w:r>
+      <w:proofErr w:type="spellEnd"/>
       <w:r>
         <w:rPr>
           <w:b/>
@@ -138,7 +155,15 @@
         </w:rPr>
       </w:pPr>
       <w:r>
-        <w:t xml:space="preserve">Para el BackEnd se ha propuesto </w:t>
+        <w:t xml:space="preserve">Para el </w:t>
+      </w:r>
+      <w:proofErr w:type="spellStart"/>
+      <w:r>
+        <w:t>BackEnd</w:t>
+      </w:r>
+      <w:proofErr w:type="spellEnd"/>
+      <w:r>
+        <w:t xml:space="preserve"> se ha propuesto </w:t>
       </w:r>
       <w:r>
         <w:rPr>
@@ -152,6 +177,7 @@
       <w:r>
         <w:t xml:space="preserve">Para el tratamiento de los datos se ha propuesto </w:t>
       </w:r>
+      <w:proofErr w:type="spellStart"/>
       <w:r>
         <w:rPr>
           <w:b/>
@@ -159,12 +185,29 @@
         </w:rPr>
         <w:t>MySql</w:t>
       </w:r>
-      <w:r>
-        <w:rPr>
-          <w:b/>
-          <w:bCs/>
-        </w:rPr>
-        <w:t xml:space="preserve"> con Workbench 8.0 </w:t>
+      <w:proofErr w:type="spellEnd"/>
+      <w:r>
+        <w:rPr>
+          <w:b/>
+          <w:bCs/>
+        </w:rPr>
+        <w:t xml:space="preserve"> con </w:t>
+      </w:r>
+      <w:proofErr w:type="spellStart"/>
+      <w:r>
+        <w:rPr>
+          <w:b/>
+          <w:bCs/>
+        </w:rPr>
+        <w:t>Workbench</w:t>
+      </w:r>
+      <w:proofErr w:type="spellEnd"/>
+      <w:r>
+        <w:rPr>
+          <w:b/>
+          <w:bCs/>
+        </w:rPr>
+        <w:t xml:space="preserve"> 8.0 </w:t>
       </w:r>
       <w:r>
         <w:rPr>
@@ -353,7 +396,15 @@
         <w:t xml:space="preserve">. </w:t>
       </w:r>
       <w:r>
-        <w:t xml:space="preserve">Una vez registrados, se podrá acceder a la web mediante un login de </w:t>
+        <w:t xml:space="preserve">Una vez registrados, se podrá acceder a la web mediante un </w:t>
+      </w:r>
+      <w:proofErr w:type="spellStart"/>
+      <w:r>
+        <w:t>login</w:t>
+      </w:r>
+      <w:proofErr w:type="spellEnd"/>
+      <w:r>
+        <w:t xml:space="preserve"> de </w:t>
       </w:r>
       <w:r>
         <w:rPr>
@@ -455,7 +506,21 @@
         <w:rPr>
           <w:color w:val="4472C4" w:themeColor="accent1"/>
         </w:rPr>
-        <w:t>. Dependiendo del tipo de usuario la resolución del stream será diferente (más alta para los usuarios premium, más baja para los usuarios normales).</w:t>
+        <w:t xml:space="preserve">. Dependiendo del tipo de usuario la resolución del </w:t>
+      </w:r>
+      <w:proofErr w:type="spellStart"/>
+      <w:r>
+        <w:rPr>
+          <w:color w:val="4472C4" w:themeColor="accent1"/>
+        </w:rPr>
+        <w:t>stream</w:t>
+      </w:r>
+      <w:proofErr w:type="spellEnd"/>
+      <w:r>
+        <w:rPr>
+          <w:color w:val="4472C4" w:themeColor="accent1"/>
+        </w:rPr>
+        <w:t xml:space="preserve"> será diferente (más alta para los usuarios premium, más baja para los usuarios normales).</w:t>
       </w:r>
     </w:p>
     <w:p>
@@ -501,7 +566,21 @@
         <w:rPr>
           <w:color w:val="4472C4" w:themeColor="accent1"/>
         </w:rPr>
-        <w:t>Existirá un superusuario administrador con acceso a todas las funciones del portal, con la posibilidad de eliminar usuarios y crearlos desde el propio portal, eliminar juegos o editarlos, así como consultar el número de usuarios que están jugando a juegos en ese momento.</w:t>
+        <w:t xml:space="preserve">Existirá un </w:t>
+      </w:r>
+      <w:proofErr w:type="spellStart"/>
+      <w:r>
+        <w:rPr>
+          <w:color w:val="4472C4" w:themeColor="accent1"/>
+        </w:rPr>
+        <w:t>superusuario</w:t>
+      </w:r>
+      <w:proofErr w:type="spellEnd"/>
+      <w:r>
+        <w:rPr>
+          <w:color w:val="4472C4" w:themeColor="accent1"/>
+        </w:rPr>
+        <w:t xml:space="preserve"> administrador con acceso a todas las funciones del portal, con la posibilidad de eliminar usuarios y crearlos desde el propio portal, eliminar juegos o editarlos, así como consultar el número de usuarios que están jugando a juegos en ese momento.</w:t>
       </w:r>
     </w:p>
     <w:p>
@@ -771,8 +850,13 @@
         <w:pStyle w:val="Prrafodelista"/>
         <w:ind w:left="1416"/>
       </w:pPr>
-      <w:r>
-        <w:t xml:space="preserve">ID_usuario, </w:t>
+      <w:proofErr w:type="spellStart"/>
+      <w:r>
+        <w:t>ID_usuario</w:t>
+      </w:r>
+      <w:proofErr w:type="spellEnd"/>
+      <w:r>
+        <w:t xml:space="preserve">, </w:t>
       </w:r>
       <w:r>
         <w:t xml:space="preserve">Nombre, </w:t>
@@ -793,8 +877,13 @@
         <w:t>¿Suscrito?</w:t>
       </w:r>
       <w:r>
-        <w:t>, Fecha_nacimiento</w:t>
-      </w:r>
+        <w:t xml:space="preserve">, </w:t>
+      </w:r>
+      <w:proofErr w:type="spellStart"/>
+      <w:r>
+        <w:t>Fecha_nacimiento</w:t>
+      </w:r>
+      <w:proofErr w:type="spellEnd"/>
       <w:r>
         <w:t>.</w:t>
       </w:r>
@@ -816,8 +905,13 @@
         <w:pStyle w:val="Prrafodelista"/>
         <w:ind w:left="1416"/>
       </w:pPr>
-      <w:r>
-        <w:t xml:space="preserve">ID_juego, </w:t>
+      <w:proofErr w:type="spellStart"/>
+      <w:r>
+        <w:t>ID_juego</w:t>
+      </w:r>
+      <w:proofErr w:type="spellEnd"/>
+      <w:r>
+        <w:t xml:space="preserve">, </w:t>
       </w:r>
       <w:r>
         <w:t>P</w:t>
@@ -861,12 +955,14 @@
       <w:r>
         <w:t xml:space="preserve"> </w:t>
       </w:r>
+      <w:proofErr w:type="spellStart"/>
       <w:r>
         <w:t>A</w:t>
       </w:r>
       <w:r>
         <w:t>ño_lanzamiento</w:t>
       </w:r>
+      <w:proofErr w:type="spellEnd"/>
       <w:r>
         <w:t>,</w:t>
       </w:r>
@@ -879,20 +975,38 @@
       <w:r>
         <w:t xml:space="preserve">diomas, PEGI, </w:t>
       </w:r>
+      <w:proofErr w:type="spellStart"/>
       <w:r>
         <w:t>G</w:t>
       </w:r>
       <w:r>
-        <w:t xml:space="preserve">eneral_horas_jugadas, </w:t>
-      </w:r>
+        <w:t>eneral_horas_jugadas</w:t>
+      </w:r>
+      <w:proofErr w:type="spellEnd"/>
+      <w:r>
+        <w:t xml:space="preserve">, </w:t>
+      </w:r>
+      <w:proofErr w:type="spellStart"/>
       <w:r>
         <w:t>F</w:t>
       </w:r>
       <w:r>
-        <w:t>echa_subida, imagen</w:t>
-      </w:r>
-      <w:r>
-        <w:t xml:space="preserve">_index, </w:t>
+        <w:t>echa_subida</w:t>
+      </w:r>
+      <w:proofErr w:type="spellEnd"/>
+      <w:r>
+        <w:t xml:space="preserve">, </w:t>
+      </w:r>
+      <w:proofErr w:type="spellStart"/>
+      <w:r>
+        <w:t>imagen</w:t>
+      </w:r>
+      <w:r>
+        <w:t>_index</w:t>
+      </w:r>
+      <w:proofErr w:type="spellEnd"/>
+      <w:r>
+        <w:t xml:space="preserve">, </w:t>
       </w:r>
       <w:r>
         <w:t>¿</w:t>
@@ -903,11 +1017,16 @@
       <w:r>
         <w:t xml:space="preserve">isponible?, ¿multijugador?, </w:t>
       </w:r>
+      <w:proofErr w:type="spellStart"/>
       <w:r>
         <w:t>N</w:t>
       </w:r>
       <w:r>
-        <w:t xml:space="preserve">um_jugadores, </w:t>
+        <w:t>um_jugadores</w:t>
+      </w:r>
+      <w:proofErr w:type="spellEnd"/>
+      <w:r>
+        <w:t xml:space="preserve">, </w:t>
       </w:r>
       <w:r>
         <w:t>T</w:t>
@@ -942,11 +1061,48 @@
         <w:pStyle w:val="Prrafodelista"/>
         <w:ind w:left="1416"/>
       </w:pPr>
-      <w:r>
-        <w:t>ID_Comentario,</w:t>
-      </w:r>
-      <w:r>
-        <w:t xml:space="preserve">ID_usuario, nombre_usuario, votos_positivos, votos_negativos, </w:t>
+      <w:proofErr w:type="spellStart"/>
+      <w:r>
+        <w:t>ID_</w:t>
+      </w:r>
+      <w:proofErr w:type="gramStart"/>
+      <w:r>
+        <w:t>Comentario,</w:t>
+      </w:r>
+      <w:r>
+        <w:t>ID</w:t>
+      </w:r>
+      <w:proofErr w:type="gramEnd"/>
+      <w:r>
+        <w:t>_usuario</w:t>
+      </w:r>
+      <w:proofErr w:type="spellEnd"/>
+      <w:r>
+        <w:t xml:space="preserve">, </w:t>
+      </w:r>
+      <w:proofErr w:type="spellStart"/>
+      <w:r>
+        <w:t>nombre_usuario</w:t>
+      </w:r>
+      <w:proofErr w:type="spellEnd"/>
+      <w:r>
+        <w:t xml:space="preserve">, </w:t>
+      </w:r>
+      <w:proofErr w:type="spellStart"/>
+      <w:r>
+        <w:t>votos_positivos</w:t>
+      </w:r>
+      <w:proofErr w:type="spellEnd"/>
+      <w:r>
+        <w:t xml:space="preserve">, </w:t>
+      </w:r>
+      <w:proofErr w:type="spellStart"/>
+      <w:r>
+        <w:t>votos_negativos</w:t>
+      </w:r>
+      <w:proofErr w:type="spellEnd"/>
+      <w:r>
+        <w:t xml:space="preserve">, </w:t>
       </w:r>
       <w:r>
         <w:t>H</w:t>
@@ -996,18 +1152,49 @@
           <w:numId w:val="1"/>
         </w:numPr>
       </w:pPr>
+      <w:proofErr w:type="spellStart"/>
       <w:r>
         <w:lastRenderedPageBreak/>
         <w:t>Info_usuario_juego</w:t>
       </w:r>
+      <w:proofErr w:type="spellEnd"/>
     </w:p>
     <w:p>
       <w:pPr>
         <w:pStyle w:val="Prrafodelista"/>
         <w:ind w:left="1416"/>
       </w:pPr>
-      <w:r>
-        <w:t xml:space="preserve">ID_info, ID_juego, ID_usuario, Horas_juego_usuario, </w:t>
+      <w:proofErr w:type="spellStart"/>
+      <w:r>
+        <w:t>ID_info</w:t>
+      </w:r>
+      <w:proofErr w:type="spellEnd"/>
+      <w:r>
+        <w:t xml:space="preserve">, </w:t>
+      </w:r>
+      <w:proofErr w:type="spellStart"/>
+      <w:r>
+        <w:t>ID_juego</w:t>
+      </w:r>
+      <w:proofErr w:type="spellEnd"/>
+      <w:r>
+        <w:t xml:space="preserve">, </w:t>
+      </w:r>
+      <w:proofErr w:type="spellStart"/>
+      <w:r>
+        <w:t>ID_usuario</w:t>
+      </w:r>
+      <w:proofErr w:type="spellEnd"/>
+      <w:r>
+        <w:t xml:space="preserve">, </w:t>
+      </w:r>
+      <w:proofErr w:type="spellStart"/>
+      <w:r>
+        <w:t>Horas_juego_usuario</w:t>
+      </w:r>
+      <w:proofErr w:type="spellEnd"/>
+      <w:r>
+        <w:t xml:space="preserve">, </w:t>
       </w:r>
       <w:r>
         <w:t>F</w:t>
@@ -1016,7 +1203,15 @@
         <w:t>avorito</w:t>
       </w:r>
       <w:r>
-        <w:t>, Ha_puntuado.</w:t>
+        <w:t xml:space="preserve">, </w:t>
+      </w:r>
+      <w:proofErr w:type="spellStart"/>
+      <w:r>
+        <w:t>Ha_puntuado</w:t>
+      </w:r>
+      <w:proofErr w:type="spellEnd"/>
+      <w:r>
+        <w:t>.</w:t>
       </w:r>
     </w:p>
     <w:p>
@@ -1033,17 +1228,32 @@
           <w:numId w:val="1"/>
         </w:numPr>
       </w:pPr>
+      <w:proofErr w:type="spellStart"/>
       <w:r>
         <w:t>Usuario_genero_horas</w:t>
       </w:r>
+      <w:proofErr w:type="spellEnd"/>
     </w:p>
     <w:p>
       <w:pPr>
         <w:pStyle w:val="Prrafodelista"/>
         <w:ind w:left="1416"/>
       </w:pPr>
-      <w:r>
-        <w:t>ID_genero, ID_usuario, Acción, Aventura, Carreras, Casual, Deportes, Estrategia, Indie, Multijugador masivo, Rol, Simulaciones.</w:t>
+      <w:proofErr w:type="spellStart"/>
+      <w:r>
+        <w:t>ID_genero</w:t>
+      </w:r>
+      <w:proofErr w:type="spellEnd"/>
+      <w:r>
+        <w:t xml:space="preserve">, </w:t>
+      </w:r>
+      <w:proofErr w:type="spellStart"/>
+      <w:r>
+        <w:t>ID_usuario</w:t>
+      </w:r>
+      <w:proofErr w:type="spellEnd"/>
+      <w:r>
+        <w:t>, Acción, Aventura, Carreras, Casual, Deportes, Estrategia, Indie, Multijugador masivo, Rol, Simulaciones.</w:t>
       </w:r>
     </w:p>
     <w:p>
@@ -1060,17 +1270,37 @@
           <w:numId w:val="1"/>
         </w:numPr>
       </w:pPr>
+      <w:proofErr w:type="spellStart"/>
       <w:r>
         <w:t>Juego_genero</w:t>
       </w:r>
+      <w:proofErr w:type="spellEnd"/>
     </w:p>
     <w:p>
       <w:pPr>
         <w:pStyle w:val="Prrafodelista"/>
         <w:ind w:left="1416"/>
       </w:pPr>
-      <w:r>
-        <w:t>ID_genero, ID_juego, , Acción, Aventura, Carreras, Casual, Deportes, Estrategia, Indie, Multijugador masivo, Rol, Simulaciones.</w:t>
+      <w:proofErr w:type="spellStart"/>
+      <w:r>
+        <w:t>ID_genero</w:t>
+      </w:r>
+      <w:proofErr w:type="spellEnd"/>
+      <w:r>
+        <w:t xml:space="preserve">, </w:t>
+      </w:r>
+      <w:proofErr w:type="spellStart"/>
+      <w:r>
+        <w:t>ID_juego</w:t>
+      </w:r>
+      <w:proofErr w:type="spellEnd"/>
+      <w:proofErr w:type="gramStart"/>
+      <w:r>
+        <w:t>, ,</w:t>
+      </w:r>
+      <w:proofErr w:type="gramEnd"/>
+      <w:r>
+        <w:t xml:space="preserve"> Acción, Aventura, Carreras, Casual, Deportes, Estrategia, Indie, Multijugador masivo, Rol, Simulaciones.</w:t>
       </w:r>
     </w:p>
     <w:p>
@@ -1087,21 +1317,52 @@
           <w:numId w:val="1"/>
         </w:numPr>
       </w:pPr>
+      <w:proofErr w:type="spellStart"/>
       <w:r>
         <w:t>Juego_pegi</w:t>
       </w:r>
+      <w:proofErr w:type="spellEnd"/>
     </w:p>
     <w:p>
       <w:pPr>
         <w:pStyle w:val="Prrafodelista"/>
         <w:ind w:left="1416"/>
       </w:pPr>
-      <w:r>
-        <w:t>ID_pegi, ID_juego, Pegi_3, Pegi_7, Pegi_12, Pegi_16, Pegi_18, Violencia,</w:t>
+      <w:proofErr w:type="spellStart"/>
+      <w:r>
+        <w:t>ID_pegi</w:t>
+      </w:r>
+      <w:proofErr w:type="spellEnd"/>
+      <w:r>
+        <w:t xml:space="preserve">, </w:t>
+      </w:r>
+      <w:proofErr w:type="spellStart"/>
+      <w:r>
+        <w:t>ID_juego</w:t>
+      </w:r>
+      <w:proofErr w:type="spellEnd"/>
+      <w:r>
+        <w:t>, Pegi_3, Pegi_7, Pegi_12, Pegi_16, Pegi_18, Violencia,</w:t>
       </w:r>
       <w:r>
         <w:tab/>
-        <w:t xml:space="preserve"> Mal_lenguaje, Miedo, Juegos_azar, Sexo, Drogas, Discriminación.</w:t>
+        <w:t xml:space="preserve"> </w:t>
+      </w:r>
+      <w:proofErr w:type="spellStart"/>
+      <w:r>
+        <w:t>Mal_lenguaje</w:t>
+      </w:r>
+      <w:proofErr w:type="spellEnd"/>
+      <w:r>
+        <w:t xml:space="preserve">, Miedo, </w:t>
+      </w:r>
+      <w:proofErr w:type="spellStart"/>
+      <w:r>
+        <w:t>Juegos_azar</w:t>
+      </w:r>
+      <w:proofErr w:type="spellEnd"/>
+      <w:r>
+        <w:t>, Sexo, Drogas, Discriminación.</w:t>
       </w:r>
     </w:p>
     <w:p>
@@ -1944,8 +2205,20 @@
           <w:sz w:val="24"/>
           <w:szCs w:val="24"/>
         </w:rPr>
-        <w:t>Formulario de login</w:t>
-      </w:r>
+        <w:t xml:space="preserve">Formulario de </w:t>
+      </w:r>
+      <w:proofErr w:type="spellStart"/>
+      <w:r>
+        <w:rPr>
+          <w:rFonts w:asciiTheme="majorHAnsi" w:eastAsiaTheme="majorEastAsia" w:hAnsiTheme="majorHAnsi" w:cstheme="majorBidi"/>
+          <w:b/>
+          <w:bCs/>
+          <w:sz w:val="24"/>
+          <w:szCs w:val="24"/>
+        </w:rPr>
+        <w:t>login</w:t>
+      </w:r>
+      <w:proofErr w:type="spellEnd"/>
     </w:p>
     <w:p>
       <w:pPr>
@@ -2074,15 +2347,27 @@
           <w:szCs w:val="24"/>
         </w:rPr>
       </w:pPr>
-      <w:r>
-        <w:rPr>
-          <w:rFonts w:asciiTheme="majorHAnsi" w:eastAsiaTheme="majorEastAsia" w:hAnsiTheme="majorHAnsi" w:cstheme="majorBidi"/>
-          <w:b/>
-          <w:bCs/>
-          <w:sz w:val="24"/>
-          <w:szCs w:val="24"/>
-        </w:rPr>
-        <w:t>Info de juego</w:t>
+      <w:proofErr w:type="spellStart"/>
+      <w:r>
+        <w:rPr>
+          <w:rFonts w:asciiTheme="majorHAnsi" w:eastAsiaTheme="majorEastAsia" w:hAnsiTheme="majorHAnsi" w:cstheme="majorBidi"/>
+          <w:b/>
+          <w:bCs/>
+          <w:sz w:val="24"/>
+          <w:szCs w:val="24"/>
+        </w:rPr>
+        <w:t>Info</w:t>
+      </w:r>
+      <w:proofErr w:type="spellEnd"/>
+      <w:r>
+        <w:rPr>
+          <w:rFonts w:asciiTheme="majorHAnsi" w:eastAsiaTheme="majorEastAsia" w:hAnsiTheme="majorHAnsi" w:cstheme="majorBidi"/>
+          <w:b/>
+          <w:bCs/>
+          <w:sz w:val="24"/>
+          <w:szCs w:val="24"/>
+        </w:rPr>
+        <w:t xml:space="preserve"> de juego</w:t>
       </w:r>
     </w:p>
     <w:p>
@@ -2304,8 +2589,20 @@
           <w:sz w:val="24"/>
           <w:szCs w:val="24"/>
         </w:rPr>
-        <w:t>Inicio pochadia</w:t>
-      </w:r>
+        <w:t xml:space="preserve">Inicio </w:t>
+      </w:r>
+      <w:proofErr w:type="spellStart"/>
+      <w:r>
+        <w:rPr>
+          <w:rFonts w:asciiTheme="majorHAnsi" w:eastAsiaTheme="majorEastAsia" w:hAnsiTheme="majorHAnsi" w:cstheme="majorBidi"/>
+          <w:b/>
+          <w:bCs/>
+          <w:sz w:val="24"/>
+          <w:szCs w:val="24"/>
+        </w:rPr>
+        <w:t>pochadia</w:t>
+      </w:r>
+      <w:proofErr w:type="spellEnd"/>
     </w:p>
     <w:p>
       <w:pPr>
@@ -2326,7 +2623,29 @@
           <w:szCs w:val="24"/>
         </w:rPr>
         <w:lastRenderedPageBreak/>
-        <w:t>Página info premium</w:t>
+        <w:t xml:space="preserve">Página </w:t>
+      </w:r>
+      <w:proofErr w:type="spellStart"/>
+      <w:r>
+        <w:rPr>
+          <w:rFonts w:asciiTheme="majorHAnsi" w:eastAsiaTheme="majorEastAsia" w:hAnsiTheme="majorHAnsi" w:cstheme="majorBidi"/>
+          <w:b/>
+          <w:bCs/>
+          <w:sz w:val="24"/>
+          <w:szCs w:val="24"/>
+        </w:rPr>
+        <w:t>info</w:t>
+      </w:r>
+      <w:proofErr w:type="spellEnd"/>
+      <w:r>
+        <w:rPr>
+          <w:rFonts w:asciiTheme="majorHAnsi" w:eastAsiaTheme="majorEastAsia" w:hAnsiTheme="majorHAnsi" w:cstheme="majorBidi"/>
+          <w:b/>
+          <w:bCs/>
+          <w:sz w:val="24"/>
+          <w:szCs w:val="24"/>
+        </w:rPr>
+        <w:t xml:space="preserve"> premium</w:t>
       </w:r>
       <w:r>
         <w:rPr>
@@ -2538,8 +2857,20 @@
           <w:szCs w:val="24"/>
         </w:rPr>
         <w:lastRenderedPageBreak/>
-        <w:t>Principal pochadia</w:t>
-      </w:r>
+        <w:t xml:space="preserve">Principal </w:t>
+      </w:r>
+      <w:proofErr w:type="spellStart"/>
+      <w:r>
+        <w:rPr>
+          <w:rFonts w:asciiTheme="majorHAnsi" w:eastAsiaTheme="majorEastAsia" w:hAnsiTheme="majorHAnsi" w:cstheme="majorBidi"/>
+          <w:b/>
+          <w:bCs/>
+          <w:sz w:val="24"/>
+          <w:szCs w:val="24"/>
+        </w:rPr>
+        <w:t>pochadia</w:t>
+      </w:r>
+      <w:proofErr w:type="spellEnd"/>
       <w:r>
         <w:rPr>
           <w:rFonts w:asciiTheme="majorHAnsi" w:eastAsiaTheme="majorEastAsia" w:hAnsiTheme="majorHAnsi" w:cstheme="majorBidi"/>
@@ -3378,6 +3709,778 @@
         <w:t>Podrá consultar sobre opciones se subscripción premium</w:t>
       </w:r>
     </w:p>
+    <w:p>
+      <w:pPr>
+        <w:pStyle w:val="Prrafodelista"/>
+        <w:rPr>
+          <w:rFonts w:asciiTheme="majorHAnsi" w:eastAsiaTheme="majorEastAsia" w:hAnsiTheme="majorHAnsi" w:cstheme="majorBidi"/>
+          <w:b/>
+          <w:bCs/>
+          <w:sz w:val="24"/>
+          <w:szCs w:val="24"/>
+        </w:rPr>
+      </w:pPr>
+    </w:p>
+    <w:p>
+      <w:pPr>
+        <w:pStyle w:val="Ttulo1"/>
+      </w:pPr>
+      <w:r>
+        <w:t>Funcionamiento en el servidor</w:t>
+      </w:r>
+    </w:p>
+    <w:p/>
+    <w:p>
+      <w:pPr>
+        <w:pStyle w:val="Sinespaciado"/>
+        <w:rPr>
+          <w:b/>
+          <w:bCs/>
+        </w:rPr>
+      </w:pPr>
+      <w:r>
+        <w:rPr>
+          <w:b/>
+          <w:bCs/>
+        </w:rPr>
+        <w:t>Index.html</w:t>
+      </w:r>
+    </w:p>
+    <w:p>
+      <w:pPr>
+        <w:pStyle w:val="Sinespaciado"/>
+        <w:numPr>
+          <w:ilvl w:val="0"/>
+          <w:numId w:val="3"/>
+        </w:numPr>
+      </w:pPr>
+      <w:r>
+        <w:t xml:space="preserve">Filtrar por género: </w:t>
+      </w:r>
+      <w:proofErr w:type="spellStart"/>
+      <w:r>
+        <w:t>Backend</w:t>
+      </w:r>
+      <w:proofErr w:type="spellEnd"/>
+      <w:r>
+        <w:t xml:space="preserve"> filtrará los juegos según su género con consulta a la BBDD y generará el </w:t>
+      </w:r>
+      <w:proofErr w:type="spellStart"/>
+      <w:r>
+        <w:t>json</w:t>
+      </w:r>
+      <w:proofErr w:type="spellEnd"/>
+      <w:r>
+        <w:t>. Ocurre lo mismo con los juegos nuevos, la consulta en este caso será en base a la fecha de subida.</w:t>
+      </w:r>
+    </w:p>
+    <w:p>
+      <w:pPr>
+        <w:pStyle w:val="Sinespaciado"/>
+        <w:ind w:left="720"/>
+      </w:pPr>
+    </w:p>
+    <w:p>
+      <w:pPr>
+        <w:pStyle w:val="Sinespaciado"/>
+        <w:numPr>
+          <w:ilvl w:val="0"/>
+          <w:numId w:val="3"/>
+        </w:numPr>
+      </w:pPr>
+      <w:r>
+        <w:t xml:space="preserve">Buscar un determinado juego con el buscador, consultando a la BBDD filtrando por nombre devolviendo un </w:t>
+      </w:r>
+      <w:proofErr w:type="spellStart"/>
+      <w:r>
+        <w:t>json</w:t>
+      </w:r>
+      <w:proofErr w:type="spellEnd"/>
+      <w:r>
+        <w:t xml:space="preserve"> con los resultados de los juegos con coincidencias. </w:t>
+      </w:r>
+    </w:p>
+    <w:p>
+      <w:pPr>
+        <w:pStyle w:val="Sinespaciado"/>
+      </w:pPr>
+    </w:p>
+    <w:p>
+      <w:pPr>
+        <w:pStyle w:val="Sinespaciado"/>
+        <w:rPr>
+          <w:b/>
+          <w:bCs/>
+        </w:rPr>
+      </w:pPr>
+      <w:r>
+        <w:rPr>
+          <w:b/>
+          <w:bCs/>
+        </w:rPr>
+        <w:t>Form_login.html</w:t>
+      </w:r>
+    </w:p>
+    <w:p>
+      <w:pPr>
+        <w:pStyle w:val="Sinespaciado"/>
+        <w:numPr>
+          <w:ilvl w:val="0"/>
+          <w:numId w:val="4"/>
+        </w:numPr>
+      </w:pPr>
+      <w:r>
+        <w:t>Validará email y contraseña con la base de datos y creará una sesión si son correctos o mandará un mensaje de error de no serlo.</w:t>
+      </w:r>
+    </w:p>
+    <w:p>
+      <w:pPr>
+        <w:pStyle w:val="Sinespaciado"/>
+        <w:ind w:left="720"/>
+      </w:pPr>
+    </w:p>
+    <w:p>
+      <w:pPr>
+        <w:pStyle w:val="Sinespaciado"/>
+        <w:rPr>
+          <w:b/>
+          <w:bCs/>
+        </w:rPr>
+      </w:pPr>
+      <w:r>
+        <w:rPr>
+          <w:b/>
+          <w:bCs/>
+        </w:rPr>
+        <w:t>Form</w:t>
+      </w:r>
+      <w:r>
+        <w:rPr>
+          <w:b/>
+          <w:bCs/>
+        </w:rPr>
+        <w:t>ulario</w:t>
+      </w:r>
+      <w:r>
+        <w:rPr>
+          <w:b/>
+          <w:bCs/>
+        </w:rPr>
+        <w:t>_alta.html</w:t>
+      </w:r>
+    </w:p>
+    <w:p>
+      <w:pPr>
+        <w:pStyle w:val="Sinespaciado"/>
+        <w:numPr>
+          <w:ilvl w:val="0"/>
+          <w:numId w:val="4"/>
+        </w:numPr>
+      </w:pPr>
+      <w:r>
+        <w:t>Si l</w:t>
+      </w:r>
+      <w:r>
+        <w:t xml:space="preserve">os campos son válidos creara un nuevo usuario en la base de datos para que pueda iniciar sesión en el formulario de </w:t>
+      </w:r>
+      <w:proofErr w:type="spellStart"/>
+      <w:r>
+        <w:t>login</w:t>
+      </w:r>
+      <w:proofErr w:type="spellEnd"/>
+      <w:r>
+        <w:t>.</w:t>
+      </w:r>
+    </w:p>
+    <w:p>
+      <w:pPr>
+        <w:pStyle w:val="Sinespaciado"/>
+        <w:ind w:left="720"/>
+      </w:pPr>
+    </w:p>
+    <w:p>
+      <w:pPr>
+        <w:pStyle w:val="Sinespaciado"/>
+        <w:rPr>
+          <w:b/>
+          <w:bCs/>
+        </w:rPr>
+      </w:pPr>
+      <w:r>
+        <w:rPr>
+          <w:b/>
+          <w:bCs/>
+        </w:rPr>
+        <w:t>Perfil.html</w:t>
+      </w:r>
+    </w:p>
+    <w:p>
+      <w:pPr>
+        <w:pStyle w:val="Sinespaciado"/>
+        <w:numPr>
+          <w:ilvl w:val="0"/>
+          <w:numId w:val="4"/>
+        </w:numPr>
+      </w:pPr>
+      <w:r>
+        <w:t xml:space="preserve">Según el usuario de la sesión actual realizará una consulta con sus datos personales como imagen, nombre, </w:t>
+      </w:r>
+      <w:proofErr w:type="spellStart"/>
+      <w:r>
+        <w:t>nick</w:t>
+      </w:r>
+      <w:proofErr w:type="spellEnd"/>
+      <w:r>
+        <w:t xml:space="preserve">, fecha de nacimiento, banner y correo. Estos datos viajarán en formato </w:t>
+      </w:r>
+      <w:proofErr w:type="spellStart"/>
+      <w:r>
+        <w:t>json</w:t>
+      </w:r>
+      <w:proofErr w:type="spellEnd"/>
+      <w:r>
+        <w:t xml:space="preserve"> para pintarlos en </w:t>
+      </w:r>
+      <w:proofErr w:type="spellStart"/>
+      <w:r>
+        <w:t>front</w:t>
+      </w:r>
+      <w:proofErr w:type="spellEnd"/>
+      <w:r>
+        <w:t xml:space="preserve"> con angular.</w:t>
+      </w:r>
+    </w:p>
+    <w:p>
+      <w:pPr>
+        <w:pStyle w:val="Sinespaciado"/>
+        <w:ind w:left="720"/>
+      </w:pPr>
+    </w:p>
+    <w:p>
+      <w:pPr>
+        <w:pStyle w:val="Sinespaciado"/>
+        <w:numPr>
+          <w:ilvl w:val="0"/>
+          <w:numId w:val="4"/>
+        </w:numPr>
+      </w:pPr>
+      <w:r>
+        <w:t xml:space="preserve">Realizará una consulta a la BBDD de los juegos favoritos del usuario y los mostrará en el carrusel lateral en </w:t>
+      </w:r>
+      <w:proofErr w:type="spellStart"/>
+      <w:r>
+        <w:t>front</w:t>
+      </w:r>
+      <w:proofErr w:type="spellEnd"/>
+      <w:r>
+        <w:t>.</w:t>
+      </w:r>
+    </w:p>
+    <w:p>
+      <w:pPr>
+        <w:pStyle w:val="Sinespaciado"/>
+        <w:ind w:left="720"/>
+      </w:pPr>
+    </w:p>
+    <w:p>
+      <w:pPr>
+        <w:pStyle w:val="Sinespaciado"/>
+        <w:numPr>
+          <w:ilvl w:val="0"/>
+          <w:numId w:val="4"/>
+        </w:numPr>
+      </w:pPr>
+      <w:r>
+        <w:t xml:space="preserve">Cuando se quiera cambiar el email o la contraseña se realizará una consulta a la BBDD para contrastar los datos antiguos y si coinciden con el id del usuario se remplazarán por los nuevos con </w:t>
+      </w:r>
+      <w:proofErr w:type="spellStart"/>
+      <w:r>
+        <w:t>update</w:t>
+      </w:r>
+      <w:proofErr w:type="spellEnd"/>
+      <w:r>
+        <w:t>.</w:t>
+      </w:r>
+    </w:p>
+    <w:p>
+      <w:pPr>
+        <w:pStyle w:val="Prrafodelista"/>
+      </w:pPr>
+    </w:p>
+    <w:p>
+      <w:pPr>
+        <w:pStyle w:val="Sinespaciado"/>
+        <w:rPr>
+          <w:b/>
+          <w:bCs/>
+        </w:rPr>
+      </w:pPr>
+      <w:proofErr w:type="spellStart"/>
+      <w:r>
+        <w:rPr>
+          <w:b/>
+          <w:bCs/>
+        </w:rPr>
+        <w:t>Info_premium</w:t>
+      </w:r>
+      <w:proofErr w:type="spellEnd"/>
+    </w:p>
+    <w:p>
+      <w:pPr>
+        <w:pStyle w:val="Sinespaciado"/>
+        <w:numPr>
+          <w:ilvl w:val="0"/>
+          <w:numId w:val="5"/>
+        </w:numPr>
+      </w:pPr>
+      <w:r>
+        <w:t xml:space="preserve">Realizará una consulta a la BBDD según el id del usuario para obtener el nombre, imagen de perfil y la diferencia calculada entre la fecha de alta premium y la fecha de vencimiento para poder sacar el tiempo que le queda de suscripción al usuario y poder mostrarlo en el </w:t>
+      </w:r>
+      <w:proofErr w:type="spellStart"/>
+      <w:r>
+        <w:t>front</w:t>
+      </w:r>
+      <w:proofErr w:type="spellEnd"/>
+      <w:r>
+        <w:t xml:space="preserve"> en base a un </w:t>
+      </w:r>
+      <w:proofErr w:type="spellStart"/>
+      <w:r>
+        <w:t>json</w:t>
+      </w:r>
+      <w:proofErr w:type="spellEnd"/>
+      <w:r>
+        <w:t>.</w:t>
+      </w:r>
+    </w:p>
+    <w:p>
+      <w:pPr>
+        <w:pStyle w:val="Sinespaciado"/>
+      </w:pPr>
+    </w:p>
+    <w:p>
+      <w:pPr>
+        <w:pStyle w:val="Sinespaciado"/>
+        <w:rPr>
+          <w:b/>
+          <w:bCs/>
+        </w:rPr>
+      </w:pPr>
+      <w:r>
+        <w:rPr>
+          <w:b/>
+          <w:bCs/>
+        </w:rPr>
+        <w:t>Ayuda.html</w:t>
+      </w:r>
+    </w:p>
+    <w:p>
+      <w:pPr>
+        <w:pStyle w:val="Sinespaciado"/>
+        <w:numPr>
+          <w:ilvl w:val="0"/>
+          <w:numId w:val="5"/>
+        </w:numPr>
+      </w:pPr>
+      <w:r>
+        <w:t xml:space="preserve">Recogerá el contenido del formulario y enviará email al equipo de desarrollo con el contenido del mensaje escrito por el usuario. Back en este caso se encarga </w:t>
+      </w:r>
+      <w:proofErr w:type="spellStart"/>
+      <w:r>
+        <w:t>de el</w:t>
+      </w:r>
+      <w:proofErr w:type="spellEnd"/>
+      <w:r>
+        <w:t xml:space="preserve"> envido de ese email.</w:t>
+      </w:r>
+    </w:p>
+    <w:p>
+      <w:pPr>
+        <w:pStyle w:val="Sinespaciado"/>
+        <w:ind w:left="720"/>
+      </w:pPr>
+    </w:p>
+    <w:p>
+      <w:pPr>
+        <w:pStyle w:val="Sinespaciado"/>
+        <w:ind w:left="720"/>
+      </w:pPr>
+    </w:p>
+    <w:p>
+      <w:pPr>
+        <w:pStyle w:val="Sinespaciado"/>
+        <w:ind w:left="720"/>
+      </w:pPr>
+    </w:p>
+    <w:p>
+      <w:pPr>
+        <w:pStyle w:val="Sinespaciado"/>
+        <w:rPr>
+          <w:b/>
+          <w:bCs/>
+        </w:rPr>
+      </w:pPr>
+      <w:r>
+        <w:rPr>
+          <w:b/>
+          <w:bCs/>
+        </w:rPr>
+        <w:lastRenderedPageBreak/>
+        <w:t>Restablecer_contraseña.html</w:t>
+      </w:r>
+    </w:p>
+    <w:p>
+      <w:pPr>
+        <w:pStyle w:val="Sinespaciado"/>
+        <w:numPr>
+          <w:ilvl w:val="0"/>
+          <w:numId w:val="4"/>
+        </w:numPr>
+      </w:pPr>
+      <w:r>
+        <w:t xml:space="preserve">Se realizará una consulta a la BBDD para contrastar los datos antiguos de la contraseña y si coinciden con el id del usuario se remplazarán por los nuevos con </w:t>
+      </w:r>
+      <w:proofErr w:type="spellStart"/>
+      <w:r>
+        <w:t>update</w:t>
+      </w:r>
+      <w:proofErr w:type="spellEnd"/>
+      <w:r>
+        <w:t>.</w:t>
+      </w:r>
+    </w:p>
+    <w:p>
+      <w:pPr>
+        <w:pStyle w:val="Sinespaciado"/>
+        <w:ind w:left="720"/>
+      </w:pPr>
+    </w:p>
+    <w:p>
+      <w:pPr>
+        <w:pStyle w:val="Sinespaciado"/>
+        <w:rPr>
+          <w:b/>
+          <w:bCs/>
+        </w:rPr>
+      </w:pPr>
+      <w:proofErr w:type="spellStart"/>
+      <w:r>
+        <w:rPr>
+          <w:b/>
+          <w:bCs/>
+        </w:rPr>
+        <w:t>Olvido_contraseña</w:t>
+      </w:r>
+      <w:proofErr w:type="spellEnd"/>
+    </w:p>
+    <w:p>
+      <w:pPr>
+        <w:pStyle w:val="Sinespaciado"/>
+        <w:numPr>
+          <w:ilvl w:val="0"/>
+          <w:numId w:val="4"/>
+        </w:numPr>
+      </w:pPr>
+      <w:r>
+        <w:t>El back se encargará de consultar si el email existe en la BBDD y de enviar un email modelo al correo asociado que permitirá al usuario acceder a la página de restablecer contraseña.</w:t>
+      </w:r>
+    </w:p>
+    <w:p>
+      <w:pPr>
+        <w:pStyle w:val="Sinespaciado"/>
+        <w:ind w:left="720"/>
+      </w:pPr>
+    </w:p>
+    <w:p>
+      <w:pPr>
+        <w:pStyle w:val="Sinespaciado"/>
+        <w:rPr>
+          <w:b/>
+          <w:bCs/>
+        </w:rPr>
+      </w:pPr>
+      <w:proofErr w:type="spellStart"/>
+      <w:r>
+        <w:rPr>
+          <w:b/>
+          <w:bCs/>
+        </w:rPr>
+        <w:t>Info_juego</w:t>
+      </w:r>
+      <w:proofErr w:type="spellEnd"/>
+    </w:p>
+    <w:p>
+      <w:pPr>
+        <w:pStyle w:val="Sinespaciado"/>
+        <w:numPr>
+          <w:ilvl w:val="0"/>
+          <w:numId w:val="4"/>
+        </w:numPr>
+      </w:pPr>
+      <w:r>
+        <w:t xml:space="preserve">Realizará una consulta con la BBDD para devolver toda la información necesaria del juego en cuestión en formato </w:t>
+      </w:r>
+      <w:proofErr w:type="spellStart"/>
+      <w:r>
+        <w:t>json</w:t>
+      </w:r>
+      <w:proofErr w:type="spellEnd"/>
+      <w:r>
+        <w:t xml:space="preserve"> para pintarla en </w:t>
+      </w:r>
+      <w:proofErr w:type="spellStart"/>
+      <w:r>
+        <w:t>front</w:t>
+      </w:r>
+      <w:proofErr w:type="spellEnd"/>
+      <w:r>
+        <w:t>.</w:t>
+      </w:r>
+    </w:p>
+    <w:p>
+      <w:pPr>
+        <w:pStyle w:val="Sinespaciado"/>
+        <w:ind w:left="720"/>
+      </w:pPr>
+    </w:p>
+    <w:p>
+      <w:pPr>
+        <w:pStyle w:val="Sinespaciado"/>
+        <w:numPr>
+          <w:ilvl w:val="0"/>
+          <w:numId w:val="4"/>
+        </w:numPr>
+        <w:rPr>
+          <w:color w:val="FF0000"/>
+        </w:rPr>
+      </w:pPr>
+      <w:r>
+        <w:rPr>
+          <w:color w:val="FF0000"/>
+        </w:rPr>
+        <w:t>PROVISIONAL: El botón de jugar realizará la conexión con el servidor para comenzar el juego.</w:t>
+      </w:r>
+      <w:r>
+        <w:rPr>
+          <w:color w:val="FF0000"/>
+        </w:rPr>
+        <w:t xml:space="preserve"> Al comenzar se contará el tiempo de juego y al terminar se realizará un </w:t>
+      </w:r>
+      <w:proofErr w:type="spellStart"/>
+      <w:r>
+        <w:rPr>
+          <w:color w:val="FF0000"/>
+        </w:rPr>
+        <w:t>update</w:t>
+      </w:r>
+      <w:proofErr w:type="spellEnd"/>
+      <w:r>
+        <w:rPr>
+          <w:color w:val="FF0000"/>
+        </w:rPr>
+        <w:t xml:space="preserve"> en la BBDD añadiéndolo al tiempo de juego de ese usuario respecto a ese juego.</w:t>
+      </w:r>
+    </w:p>
+    <w:p>
+      <w:pPr>
+        <w:pStyle w:val="Sinespaciado"/>
+        <w:ind w:left="720"/>
+        <w:rPr>
+          <w:color w:val="FF0000"/>
+        </w:rPr>
+      </w:pPr>
+    </w:p>
+    <w:p>
+      <w:pPr>
+        <w:pStyle w:val="Sinespaciado"/>
+        <w:numPr>
+          <w:ilvl w:val="0"/>
+          <w:numId w:val="4"/>
+        </w:numPr>
+      </w:pPr>
+      <w:r>
+        <w:t xml:space="preserve">Si se deja un comentario se deberá realizar un </w:t>
+      </w:r>
+      <w:proofErr w:type="spellStart"/>
+      <w:r>
+        <w:t>insert</w:t>
+      </w:r>
+      <w:proofErr w:type="spellEnd"/>
+      <w:r>
+        <w:t xml:space="preserve"> en la BBDD con la información del mismo.</w:t>
+      </w:r>
+    </w:p>
+    <w:p>
+      <w:pPr>
+        <w:pStyle w:val="Sinespaciado"/>
+      </w:pPr>
+    </w:p>
+    <w:p>
+      <w:pPr>
+        <w:pStyle w:val="Sinespaciado"/>
+        <w:numPr>
+          <w:ilvl w:val="0"/>
+          <w:numId w:val="4"/>
+        </w:numPr>
+      </w:pPr>
+      <w:r>
+        <w:t xml:space="preserve">Se editarán los campos de la puntuación del juego y se tendrá en cuenta si el usuario </w:t>
+      </w:r>
+      <w:proofErr w:type="spellStart"/>
+      <w:r>
+        <w:t>logeado</w:t>
+      </w:r>
+      <w:proofErr w:type="spellEnd"/>
+      <w:r>
+        <w:t xml:space="preserve"> ha puntuado ya o no, de haberlo hecho se eliminará su anterior puntuación de la BBDD y se añadirá la nueva, si no ha puntuado simplemente se añadirá.</w:t>
+      </w:r>
+    </w:p>
+    <w:p>
+      <w:pPr>
+        <w:pStyle w:val="Sinespaciado"/>
+      </w:pPr>
+    </w:p>
+    <w:p>
+      <w:pPr>
+        <w:pStyle w:val="Sinespaciado"/>
+        <w:numPr>
+          <w:ilvl w:val="0"/>
+          <w:numId w:val="4"/>
+        </w:numPr>
+      </w:pPr>
+      <w:r>
+        <w:t xml:space="preserve">Se realizará una consulta a la BBDD a la tabla comentarios para poder obtener la información del mismo y plasmarla en </w:t>
+      </w:r>
+      <w:proofErr w:type="spellStart"/>
+      <w:r>
+        <w:t>front</w:t>
+      </w:r>
+      <w:proofErr w:type="spellEnd"/>
+      <w:r>
+        <w:t xml:space="preserve"> en base al </w:t>
+      </w:r>
+      <w:proofErr w:type="spellStart"/>
+      <w:r>
+        <w:t>json</w:t>
+      </w:r>
+      <w:proofErr w:type="spellEnd"/>
+      <w:r>
+        <w:t xml:space="preserve"> generado.</w:t>
+      </w:r>
+    </w:p>
+    <w:p>
+      <w:pPr>
+        <w:pStyle w:val="Sinespaciado"/>
+        <w:ind w:left="720"/>
+      </w:pPr>
+    </w:p>
+    <w:p>
+      <w:pPr>
+        <w:pStyle w:val="Sinespaciado"/>
+        <w:numPr>
+          <w:ilvl w:val="0"/>
+          <w:numId w:val="4"/>
+        </w:numPr>
+      </w:pPr>
+      <w:r>
+        <w:t>Se editarán los campos de los votos positivos y negativos de un determinado comentario en la BBDD para sumarlos o restarlos.</w:t>
+      </w:r>
+    </w:p>
+    <w:p>
+      <w:pPr>
+        <w:pStyle w:val="Sinespaciado"/>
+      </w:pPr>
+    </w:p>
+    <w:p>
+      <w:pPr>
+        <w:pStyle w:val="Ttulo1"/>
+      </w:pPr>
+      <w:r>
+        <w:t>Páginas estáticas</w:t>
+      </w:r>
+    </w:p>
+    <w:p>
+      <w:pPr>
+        <w:pStyle w:val="Sinespaciado"/>
+        <w:ind w:left="720"/>
+      </w:pPr>
+    </w:p>
+    <w:p>
+      <w:pPr>
+        <w:pStyle w:val="Sinespaciado"/>
+        <w:rPr>
+          <w:b/>
+          <w:bCs/>
+        </w:rPr>
+      </w:pPr>
+      <w:r>
+        <w:rPr>
+          <w:b/>
+          <w:bCs/>
+        </w:rPr>
+        <w:t>Premium</w:t>
+      </w:r>
+    </w:p>
+    <w:p>
+      <w:pPr>
+        <w:pStyle w:val="Sinespaciado"/>
+        <w:rPr>
+          <w:b/>
+          <w:bCs/>
+        </w:rPr>
+      </w:pPr>
+      <w:r>
+        <w:rPr>
+          <w:b/>
+          <w:bCs/>
+        </w:rPr>
+        <w:t>Principal.html</w:t>
+      </w:r>
+    </w:p>
+    <w:p>
+      <w:pPr>
+        <w:pStyle w:val="Sinespaciado"/>
+        <w:rPr>
+          <w:b/>
+          <w:bCs/>
+        </w:rPr>
+      </w:pPr>
+      <w:r>
+        <w:rPr>
+          <w:b/>
+          <w:bCs/>
+        </w:rPr>
+        <w:t>Aboutus.html</w:t>
+      </w:r>
+    </w:p>
+    <w:p>
+      <w:pPr>
+        <w:pStyle w:val="Sinespaciado"/>
+        <w:rPr>
+          <w:b/>
+          <w:bCs/>
+        </w:rPr>
+      </w:pPr>
+      <w:r>
+        <w:rPr>
+          <w:b/>
+          <w:bCs/>
+        </w:rPr>
+        <w:t>FAQ.html</w:t>
+      </w:r>
+    </w:p>
+    <w:p>
+      <w:pPr>
+        <w:pStyle w:val="Prrafodelista"/>
+        <w:rPr>
+          <w:rFonts w:asciiTheme="majorHAnsi" w:eastAsiaTheme="majorEastAsia" w:hAnsiTheme="majorHAnsi" w:cstheme="majorBidi"/>
+          <w:b/>
+          <w:bCs/>
+          <w:sz w:val="24"/>
+          <w:szCs w:val="24"/>
+        </w:rPr>
+      </w:pPr>
+    </w:p>
     <w:sectPr>
       <w:pgSz w:w="11906" w:h="16838"/>
       <w:pgMar w:top="1417" w:right="1701" w:bottom="1417" w:left="1701" w:header="708" w:footer="708" w:gutter="0"/>
@@ -3504,6 +4607,345 @@
     </w:lvl>
   </w:abstractNum>
   <w:abstractNum w:abstractNumId="1" w15:restartNumberingAfterBreak="0">
+    <w:nsid w:val="1B525AAC"/>
+    <w:multiLevelType w:val="hybridMultilevel"/>
+    <w:tmpl w:val="DF08B250"/>
+    <w:lvl w:ilvl="0" w:tplc="0C0A0001">
+      <w:start w:val="1"/>
+      <w:numFmt w:val="bullet"/>
+      <w:lvlText w:val=""/>
+      <w:lvlJc w:val="left"/>
+      <w:pPr>
+        <w:ind w:left="720" w:hanging="360"/>
+      </w:pPr>
+      <w:rPr>
+        <w:rFonts w:ascii="Symbol" w:hAnsi="Symbol" w:hint="default"/>
+      </w:rPr>
+    </w:lvl>
+    <w:lvl w:ilvl="1" w:tplc="0C0A0003" w:tentative="1">
+      <w:start w:val="1"/>
+      <w:numFmt w:val="bullet"/>
+      <w:lvlText w:val="o"/>
+      <w:lvlJc w:val="left"/>
+      <w:pPr>
+        <w:ind w:left="1440" w:hanging="360"/>
+      </w:pPr>
+      <w:rPr>
+        <w:rFonts w:ascii="Courier New" w:hAnsi="Courier New" w:cs="Courier New" w:hint="default"/>
+      </w:rPr>
+    </w:lvl>
+    <w:lvl w:ilvl="2" w:tplc="0C0A0005" w:tentative="1">
+      <w:start w:val="1"/>
+      <w:numFmt w:val="bullet"/>
+      <w:lvlText w:val=""/>
+      <w:lvlJc w:val="left"/>
+      <w:pPr>
+        <w:ind w:left="2160" w:hanging="360"/>
+      </w:pPr>
+      <w:rPr>
+        <w:rFonts w:ascii="Wingdings" w:hAnsi="Wingdings" w:hint="default"/>
+      </w:rPr>
+    </w:lvl>
+    <w:lvl w:ilvl="3" w:tplc="0C0A0001" w:tentative="1">
+      <w:start w:val="1"/>
+      <w:numFmt w:val="bullet"/>
+      <w:lvlText w:val=""/>
+      <w:lvlJc w:val="left"/>
+      <w:pPr>
+        <w:ind w:left="2880" w:hanging="360"/>
+      </w:pPr>
+      <w:rPr>
+        <w:rFonts w:ascii="Symbol" w:hAnsi="Symbol" w:hint="default"/>
+      </w:rPr>
+    </w:lvl>
+    <w:lvl w:ilvl="4" w:tplc="0C0A0003" w:tentative="1">
+      <w:start w:val="1"/>
+      <w:numFmt w:val="bullet"/>
+      <w:lvlText w:val="o"/>
+      <w:lvlJc w:val="left"/>
+      <w:pPr>
+        <w:ind w:left="3600" w:hanging="360"/>
+      </w:pPr>
+      <w:rPr>
+        <w:rFonts w:ascii="Courier New" w:hAnsi="Courier New" w:cs="Courier New" w:hint="default"/>
+      </w:rPr>
+    </w:lvl>
+    <w:lvl w:ilvl="5" w:tplc="0C0A0005" w:tentative="1">
+      <w:start w:val="1"/>
+      <w:numFmt w:val="bullet"/>
+      <w:lvlText w:val=""/>
+      <w:lvlJc w:val="left"/>
+      <w:pPr>
+        <w:ind w:left="4320" w:hanging="360"/>
+      </w:pPr>
+      <w:rPr>
+        <w:rFonts w:ascii="Wingdings" w:hAnsi="Wingdings" w:hint="default"/>
+      </w:rPr>
+    </w:lvl>
+    <w:lvl w:ilvl="6" w:tplc="0C0A0001" w:tentative="1">
+      <w:start w:val="1"/>
+      <w:numFmt w:val="bullet"/>
+      <w:lvlText w:val=""/>
+      <w:lvlJc w:val="left"/>
+      <w:pPr>
+        <w:ind w:left="5040" w:hanging="360"/>
+      </w:pPr>
+      <w:rPr>
+        <w:rFonts w:ascii="Symbol" w:hAnsi="Symbol" w:hint="default"/>
+      </w:rPr>
+    </w:lvl>
+    <w:lvl w:ilvl="7" w:tplc="0C0A0003" w:tentative="1">
+      <w:start w:val="1"/>
+      <w:numFmt w:val="bullet"/>
+      <w:lvlText w:val="o"/>
+      <w:lvlJc w:val="left"/>
+      <w:pPr>
+        <w:ind w:left="5760" w:hanging="360"/>
+      </w:pPr>
+      <w:rPr>
+        <w:rFonts w:ascii="Courier New" w:hAnsi="Courier New" w:cs="Courier New" w:hint="default"/>
+      </w:rPr>
+    </w:lvl>
+    <w:lvl w:ilvl="8" w:tplc="0C0A0005" w:tentative="1">
+      <w:start w:val="1"/>
+      <w:numFmt w:val="bullet"/>
+      <w:lvlText w:val=""/>
+      <w:lvlJc w:val="left"/>
+      <w:pPr>
+        <w:ind w:left="6480" w:hanging="360"/>
+      </w:pPr>
+      <w:rPr>
+        <w:rFonts w:ascii="Wingdings" w:hAnsi="Wingdings" w:hint="default"/>
+      </w:rPr>
+    </w:lvl>
+  </w:abstractNum>
+  <w:abstractNum w:abstractNumId="2" w15:restartNumberingAfterBreak="0">
+    <w:nsid w:val="48401464"/>
+    <w:multiLevelType w:val="hybridMultilevel"/>
+    <w:tmpl w:val="54F6E76E"/>
+    <w:lvl w:ilvl="0" w:tplc="0C0A0001">
+      <w:start w:val="1"/>
+      <w:numFmt w:val="bullet"/>
+      <w:lvlText w:val=""/>
+      <w:lvlJc w:val="left"/>
+      <w:pPr>
+        <w:ind w:left="720" w:hanging="360"/>
+      </w:pPr>
+      <w:rPr>
+        <w:rFonts w:ascii="Symbol" w:hAnsi="Symbol" w:hint="default"/>
+      </w:rPr>
+    </w:lvl>
+    <w:lvl w:ilvl="1" w:tplc="0C0A0003" w:tentative="1">
+      <w:start w:val="1"/>
+      <w:numFmt w:val="bullet"/>
+      <w:lvlText w:val="o"/>
+      <w:lvlJc w:val="left"/>
+      <w:pPr>
+        <w:ind w:left="1440" w:hanging="360"/>
+      </w:pPr>
+      <w:rPr>
+        <w:rFonts w:ascii="Courier New" w:hAnsi="Courier New" w:cs="Courier New" w:hint="default"/>
+      </w:rPr>
+    </w:lvl>
+    <w:lvl w:ilvl="2" w:tplc="0C0A0005" w:tentative="1">
+      <w:start w:val="1"/>
+      <w:numFmt w:val="bullet"/>
+      <w:lvlText w:val=""/>
+      <w:lvlJc w:val="left"/>
+      <w:pPr>
+        <w:ind w:left="2160" w:hanging="360"/>
+      </w:pPr>
+      <w:rPr>
+        <w:rFonts w:ascii="Wingdings" w:hAnsi="Wingdings" w:hint="default"/>
+      </w:rPr>
+    </w:lvl>
+    <w:lvl w:ilvl="3" w:tplc="0C0A0001" w:tentative="1">
+      <w:start w:val="1"/>
+      <w:numFmt w:val="bullet"/>
+      <w:lvlText w:val=""/>
+      <w:lvlJc w:val="left"/>
+      <w:pPr>
+        <w:ind w:left="2880" w:hanging="360"/>
+      </w:pPr>
+      <w:rPr>
+        <w:rFonts w:ascii="Symbol" w:hAnsi="Symbol" w:hint="default"/>
+      </w:rPr>
+    </w:lvl>
+    <w:lvl w:ilvl="4" w:tplc="0C0A0003" w:tentative="1">
+      <w:start w:val="1"/>
+      <w:numFmt w:val="bullet"/>
+      <w:lvlText w:val="o"/>
+      <w:lvlJc w:val="left"/>
+      <w:pPr>
+        <w:ind w:left="3600" w:hanging="360"/>
+      </w:pPr>
+      <w:rPr>
+        <w:rFonts w:ascii="Courier New" w:hAnsi="Courier New" w:cs="Courier New" w:hint="default"/>
+      </w:rPr>
+    </w:lvl>
+    <w:lvl w:ilvl="5" w:tplc="0C0A0005" w:tentative="1">
+      <w:start w:val="1"/>
+      <w:numFmt w:val="bullet"/>
+      <w:lvlText w:val=""/>
+      <w:lvlJc w:val="left"/>
+      <w:pPr>
+        <w:ind w:left="4320" w:hanging="360"/>
+      </w:pPr>
+      <w:rPr>
+        <w:rFonts w:ascii="Wingdings" w:hAnsi="Wingdings" w:hint="default"/>
+      </w:rPr>
+    </w:lvl>
+    <w:lvl w:ilvl="6" w:tplc="0C0A0001" w:tentative="1">
+      <w:start w:val="1"/>
+      <w:numFmt w:val="bullet"/>
+      <w:lvlText w:val=""/>
+      <w:lvlJc w:val="left"/>
+      <w:pPr>
+        <w:ind w:left="5040" w:hanging="360"/>
+      </w:pPr>
+      <w:rPr>
+        <w:rFonts w:ascii="Symbol" w:hAnsi="Symbol" w:hint="default"/>
+      </w:rPr>
+    </w:lvl>
+    <w:lvl w:ilvl="7" w:tplc="0C0A0003" w:tentative="1">
+      <w:start w:val="1"/>
+      <w:numFmt w:val="bullet"/>
+      <w:lvlText w:val="o"/>
+      <w:lvlJc w:val="left"/>
+      <w:pPr>
+        <w:ind w:left="5760" w:hanging="360"/>
+      </w:pPr>
+      <w:rPr>
+        <w:rFonts w:ascii="Courier New" w:hAnsi="Courier New" w:cs="Courier New" w:hint="default"/>
+      </w:rPr>
+    </w:lvl>
+    <w:lvl w:ilvl="8" w:tplc="0C0A0005" w:tentative="1">
+      <w:start w:val="1"/>
+      <w:numFmt w:val="bullet"/>
+      <w:lvlText w:val=""/>
+      <w:lvlJc w:val="left"/>
+      <w:pPr>
+        <w:ind w:left="6480" w:hanging="360"/>
+      </w:pPr>
+      <w:rPr>
+        <w:rFonts w:ascii="Wingdings" w:hAnsi="Wingdings" w:hint="default"/>
+      </w:rPr>
+    </w:lvl>
+  </w:abstractNum>
+  <w:abstractNum w:abstractNumId="3" w15:restartNumberingAfterBreak="0">
+    <w:nsid w:val="4D433F92"/>
+    <w:multiLevelType w:val="hybridMultilevel"/>
+    <w:tmpl w:val="0CDA4F9E"/>
+    <w:lvl w:ilvl="0" w:tplc="0C0A0001">
+      <w:start w:val="1"/>
+      <w:numFmt w:val="bullet"/>
+      <w:lvlText w:val=""/>
+      <w:lvlJc w:val="left"/>
+      <w:pPr>
+        <w:ind w:left="720" w:hanging="360"/>
+      </w:pPr>
+      <w:rPr>
+        <w:rFonts w:ascii="Symbol" w:hAnsi="Symbol" w:hint="default"/>
+      </w:rPr>
+    </w:lvl>
+    <w:lvl w:ilvl="1" w:tplc="0C0A0003" w:tentative="1">
+      <w:start w:val="1"/>
+      <w:numFmt w:val="bullet"/>
+      <w:lvlText w:val="o"/>
+      <w:lvlJc w:val="left"/>
+      <w:pPr>
+        <w:ind w:left="1440" w:hanging="360"/>
+      </w:pPr>
+      <w:rPr>
+        <w:rFonts w:ascii="Courier New" w:hAnsi="Courier New" w:cs="Courier New" w:hint="default"/>
+      </w:rPr>
+    </w:lvl>
+    <w:lvl w:ilvl="2" w:tplc="0C0A0005" w:tentative="1">
+      <w:start w:val="1"/>
+      <w:numFmt w:val="bullet"/>
+      <w:lvlText w:val=""/>
+      <w:lvlJc w:val="left"/>
+      <w:pPr>
+        <w:ind w:left="2160" w:hanging="360"/>
+      </w:pPr>
+      <w:rPr>
+        <w:rFonts w:ascii="Wingdings" w:hAnsi="Wingdings" w:hint="default"/>
+      </w:rPr>
+    </w:lvl>
+    <w:lvl w:ilvl="3" w:tplc="0C0A0001" w:tentative="1">
+      <w:start w:val="1"/>
+      <w:numFmt w:val="bullet"/>
+      <w:lvlText w:val=""/>
+      <w:lvlJc w:val="left"/>
+      <w:pPr>
+        <w:ind w:left="2880" w:hanging="360"/>
+      </w:pPr>
+      <w:rPr>
+        <w:rFonts w:ascii="Symbol" w:hAnsi="Symbol" w:hint="default"/>
+      </w:rPr>
+    </w:lvl>
+    <w:lvl w:ilvl="4" w:tplc="0C0A0003" w:tentative="1">
+      <w:start w:val="1"/>
+      <w:numFmt w:val="bullet"/>
+      <w:lvlText w:val="o"/>
+      <w:lvlJc w:val="left"/>
+      <w:pPr>
+        <w:ind w:left="3600" w:hanging="360"/>
+      </w:pPr>
+      <w:rPr>
+        <w:rFonts w:ascii="Courier New" w:hAnsi="Courier New" w:cs="Courier New" w:hint="default"/>
+      </w:rPr>
+    </w:lvl>
+    <w:lvl w:ilvl="5" w:tplc="0C0A0005" w:tentative="1">
+      <w:start w:val="1"/>
+      <w:numFmt w:val="bullet"/>
+      <w:lvlText w:val=""/>
+      <w:lvlJc w:val="left"/>
+      <w:pPr>
+        <w:ind w:left="4320" w:hanging="360"/>
+      </w:pPr>
+      <w:rPr>
+        <w:rFonts w:ascii="Wingdings" w:hAnsi="Wingdings" w:hint="default"/>
+      </w:rPr>
+    </w:lvl>
+    <w:lvl w:ilvl="6" w:tplc="0C0A0001" w:tentative="1">
+      <w:start w:val="1"/>
+      <w:numFmt w:val="bullet"/>
+      <w:lvlText w:val=""/>
+      <w:lvlJc w:val="left"/>
+      <w:pPr>
+        <w:ind w:left="5040" w:hanging="360"/>
+      </w:pPr>
+      <w:rPr>
+        <w:rFonts w:ascii="Symbol" w:hAnsi="Symbol" w:hint="default"/>
+      </w:rPr>
+    </w:lvl>
+    <w:lvl w:ilvl="7" w:tplc="0C0A0003" w:tentative="1">
+      <w:start w:val="1"/>
+      <w:numFmt w:val="bullet"/>
+      <w:lvlText w:val="o"/>
+      <w:lvlJc w:val="left"/>
+      <w:pPr>
+        <w:ind w:left="5760" w:hanging="360"/>
+      </w:pPr>
+      <w:rPr>
+        <w:rFonts w:ascii="Courier New" w:hAnsi="Courier New" w:cs="Courier New" w:hint="default"/>
+      </w:rPr>
+    </w:lvl>
+    <w:lvl w:ilvl="8" w:tplc="0C0A0005" w:tentative="1">
+      <w:start w:val="1"/>
+      <w:numFmt w:val="bullet"/>
+      <w:lvlText w:val=""/>
+      <w:lvlJc w:val="left"/>
+      <w:pPr>
+        <w:ind w:left="6480" w:hanging="360"/>
+      </w:pPr>
+      <w:rPr>
+        <w:rFonts w:ascii="Wingdings" w:hAnsi="Wingdings" w:hint="default"/>
+      </w:rPr>
+    </w:lvl>
+  </w:abstractNum>
+  <w:abstractNum w:abstractNumId="4" w15:restartNumberingAfterBreak="0">
     <w:nsid w:val="74E13F94"/>
     <w:multiLevelType w:val="hybridMultilevel"/>
     <w:tmpl w:val="A4E8E2D0"/>
@@ -3620,7 +5062,16 @@
     <w:abstractNumId w:val="0"/>
   </w:num>
   <w:num w:numId="2">
+    <w:abstractNumId w:val="4"/>
+  </w:num>
+  <w:num w:numId="3">
+    <w:abstractNumId w:val="3"/>
+  </w:num>
+  <w:num w:numId="4">
     <w:abstractNumId w:val="1"/>
+  </w:num>
+  <w:num w:numId="5">
+    <w:abstractNumId w:val="2"/>
   </w:num>
 </w:numbering>
 </file>
@@ -4161,6 +5612,15 @@
       </w:tblBorders>
     </w:tblPr>
   </w:style>
+  <w:style w:type="paragraph" w:styleId="Sinespaciado">
+    <w:name w:val="No Spacing"/>
+    <w:uiPriority w:val="1"/>
+    <w:qFormat/>
+    <w:rsid w:val="004A6E97"/>
+    <w:pPr>
+      <w:spacing w:after="0" w:line="240" w:lineRule="auto"/>
+    </w:pPr>
+  </w:style>
 </w:styles>
 </file>
 

</xml_diff>

<commit_message>
Ajusted de BBDD, otra vez :)
</commit_message>
<xml_diff>
--- a/Documentación Proyecto.docx
+++ b/Documentación Proyecto.docx
@@ -64,15 +64,7 @@
         </w:rPr>
       </w:pPr>
       <w:r>
-        <w:t xml:space="preserve">Para el </w:t>
-      </w:r>
-      <w:proofErr w:type="spellStart"/>
-      <w:r>
-        <w:t>FrontEnd</w:t>
-      </w:r>
-      <w:proofErr w:type="spellEnd"/>
-      <w:r>
-        <w:t xml:space="preserve"> se ha propuesto </w:t>
+        <w:t xml:space="preserve">Para el FrontEnd se ha propuesto </w:t>
       </w:r>
       <w:r>
         <w:rPr>
@@ -128,17 +120,8 @@
           <w:b/>
           <w:bCs/>
         </w:rPr>
-        <w:t xml:space="preserve">, JQuery y </w:t>
-      </w:r>
-      <w:proofErr w:type="spellStart"/>
-      <w:r>
-        <w:rPr>
-          <w:b/>
-          <w:bCs/>
-        </w:rPr>
-        <w:t>Json</w:t>
-      </w:r>
-      <w:proofErr w:type="spellEnd"/>
+        <w:t>, JQuery y Json</w:t>
+      </w:r>
       <w:r>
         <w:rPr>
           <w:b/>
@@ -155,15 +138,7 @@
         </w:rPr>
       </w:pPr>
       <w:r>
-        <w:t xml:space="preserve">Para el </w:t>
-      </w:r>
-      <w:proofErr w:type="spellStart"/>
-      <w:r>
-        <w:t>BackEnd</w:t>
-      </w:r>
-      <w:proofErr w:type="spellEnd"/>
-      <w:r>
-        <w:t xml:space="preserve"> se ha propuesto </w:t>
+        <w:t xml:space="preserve">Para el BackEnd se ha propuesto </w:t>
       </w:r>
       <w:r>
         <w:rPr>
@@ -177,7 +152,6 @@
       <w:r>
         <w:t xml:space="preserve">Para el tratamiento de los datos se ha propuesto </w:t>
       </w:r>
-      <w:proofErr w:type="spellStart"/>
       <w:r>
         <w:rPr>
           <w:b/>
@@ -185,29 +159,12 @@
         </w:rPr>
         <w:t>MySql</w:t>
       </w:r>
-      <w:proofErr w:type="spellEnd"/>
-      <w:r>
-        <w:rPr>
-          <w:b/>
-          <w:bCs/>
-        </w:rPr>
-        <w:t xml:space="preserve"> con </w:t>
-      </w:r>
-      <w:proofErr w:type="spellStart"/>
-      <w:r>
-        <w:rPr>
-          <w:b/>
-          <w:bCs/>
-        </w:rPr>
-        <w:t>Workbench</w:t>
-      </w:r>
-      <w:proofErr w:type="spellEnd"/>
-      <w:r>
-        <w:rPr>
-          <w:b/>
-          <w:bCs/>
-        </w:rPr>
-        <w:t xml:space="preserve"> 8.0 </w:t>
+      <w:r>
+        <w:rPr>
+          <w:b/>
+          <w:bCs/>
+        </w:rPr>
+        <w:t xml:space="preserve"> con Workbench 8.0 </w:t>
       </w:r>
       <w:r>
         <w:rPr>
@@ -396,15 +353,7 @@
         <w:t xml:space="preserve">. </w:t>
       </w:r>
       <w:r>
-        <w:t xml:space="preserve">Una vez registrados, se podrá acceder a la web mediante un </w:t>
-      </w:r>
-      <w:proofErr w:type="spellStart"/>
-      <w:r>
-        <w:t>login</w:t>
-      </w:r>
-      <w:proofErr w:type="spellEnd"/>
-      <w:r>
-        <w:t xml:space="preserve"> de </w:t>
+        <w:t xml:space="preserve">Una vez registrados, se podrá acceder a la web mediante un login de </w:t>
       </w:r>
       <w:r>
         <w:rPr>
@@ -506,21 +455,7 @@
         <w:rPr>
           <w:color w:val="4472C4" w:themeColor="accent1"/>
         </w:rPr>
-        <w:t xml:space="preserve">. Dependiendo del tipo de usuario la resolución del </w:t>
-      </w:r>
-      <w:proofErr w:type="spellStart"/>
-      <w:r>
-        <w:rPr>
-          <w:color w:val="4472C4" w:themeColor="accent1"/>
-        </w:rPr>
-        <w:t>stream</w:t>
-      </w:r>
-      <w:proofErr w:type="spellEnd"/>
-      <w:r>
-        <w:rPr>
-          <w:color w:val="4472C4" w:themeColor="accent1"/>
-        </w:rPr>
-        <w:t xml:space="preserve"> será diferente (más alta para los usuarios premium, más baja para los usuarios normales).</w:t>
+        <w:t>. Dependiendo del tipo de usuario la resolución del stream será diferente (más alta para los usuarios premium, más baja para los usuarios normales).</w:t>
       </w:r>
     </w:p>
     <w:p>
@@ -566,21 +501,7 @@
         <w:rPr>
           <w:color w:val="4472C4" w:themeColor="accent1"/>
         </w:rPr>
-        <w:t xml:space="preserve">Existirá un </w:t>
-      </w:r>
-      <w:proofErr w:type="spellStart"/>
-      <w:r>
-        <w:rPr>
-          <w:color w:val="4472C4" w:themeColor="accent1"/>
-        </w:rPr>
-        <w:t>superusuario</w:t>
-      </w:r>
-      <w:proofErr w:type="spellEnd"/>
-      <w:r>
-        <w:rPr>
-          <w:color w:val="4472C4" w:themeColor="accent1"/>
-        </w:rPr>
-        <w:t xml:space="preserve"> administrador con acceso a todas las funciones del portal, con la posibilidad de eliminar usuarios y crearlos desde el propio portal, eliminar juegos o editarlos, así como consultar el número de usuarios que están jugando a juegos en ese momento.</w:t>
+        <w:t>Existirá un superusuario administrador con acceso a todas las funciones del portal, con la posibilidad de eliminar usuarios y crearlos desde el propio portal, eliminar juegos o editarlos, así como consultar el número de usuarios que están jugando a juegos en ese momento.</w:t>
       </w:r>
     </w:p>
     <w:p>
@@ -850,40 +771,30 @@
         <w:pStyle w:val="Prrafodelista"/>
         <w:ind w:left="1416"/>
       </w:pPr>
-      <w:proofErr w:type="spellStart"/>
-      <w:r>
-        <w:t>ID_usuario</w:t>
-      </w:r>
-      <w:proofErr w:type="spellEnd"/>
+      <w:r>
+        <w:t xml:space="preserve">ID_usuario, </w:t>
+      </w:r>
+      <w:r>
+        <w:t xml:space="preserve">Nombre, </w:t>
+      </w:r>
+      <w:r>
+        <w:t>C</w:t>
+      </w:r>
+      <w:r>
+        <w:t xml:space="preserve">ontraseña, </w:t>
+      </w:r>
+      <w:r>
+        <w:t>Imagen, Correo</w:t>
+      </w:r>
       <w:r>
         <w:t xml:space="preserve">, </w:t>
       </w:r>
       <w:r>
-        <w:t xml:space="preserve">Nombre, </w:t>
-      </w:r>
-      <w:r>
-        <w:t>C</w:t>
-      </w:r>
-      <w:r>
-        <w:t xml:space="preserve">ontraseña, </w:t>
-      </w:r>
-      <w:r>
-        <w:t>Imagen, Correo</w:t>
-      </w:r>
-      <w:r>
-        <w:t xml:space="preserve">, </w:t>
-      </w:r>
-      <w:r>
         <w:t>¿Suscrito?</w:t>
       </w:r>
       <w:r>
-        <w:t xml:space="preserve">, </w:t>
-      </w:r>
-      <w:proofErr w:type="spellStart"/>
-      <w:r>
-        <w:t>Fecha_nacimiento</w:t>
-      </w:r>
-      <w:proofErr w:type="spellEnd"/>
+        <w:t>, Fecha_nacimiento</w:t>
+      </w:r>
       <w:r>
         <w:t>.</w:t>
       </w:r>
@@ -905,13 +816,8 @@
         <w:pStyle w:val="Prrafodelista"/>
         <w:ind w:left="1416"/>
       </w:pPr>
-      <w:proofErr w:type="spellStart"/>
-      <w:r>
-        <w:t>ID_juego</w:t>
-      </w:r>
-      <w:proofErr w:type="spellEnd"/>
-      <w:r>
-        <w:t xml:space="preserve">, </w:t>
+      <w:r>
+        <w:t xml:space="preserve">ID_juego, </w:t>
       </w:r>
       <w:r>
         <w:t>P</w:t>
@@ -955,14 +861,12 @@
       <w:r>
         <w:t xml:space="preserve"> </w:t>
       </w:r>
-      <w:proofErr w:type="spellStart"/>
       <w:r>
         <w:t>A</w:t>
       </w:r>
       <w:r>
         <w:t>ño_lanzamiento</w:t>
       </w:r>
-      <w:proofErr w:type="spellEnd"/>
       <w:r>
         <w:t>,</w:t>
       </w:r>
@@ -975,38 +879,20 @@
       <w:r>
         <w:t xml:space="preserve">diomas, PEGI, </w:t>
       </w:r>
-      <w:proofErr w:type="spellStart"/>
       <w:r>
         <w:t>G</w:t>
       </w:r>
       <w:r>
-        <w:t>eneral_horas_jugadas</w:t>
-      </w:r>
-      <w:proofErr w:type="spellEnd"/>
-      <w:r>
-        <w:t xml:space="preserve">, </w:t>
-      </w:r>
-      <w:proofErr w:type="spellStart"/>
+        <w:t xml:space="preserve">eneral_horas_jugadas, </w:t>
+      </w:r>
       <w:r>
         <w:t>F</w:t>
       </w:r>
       <w:r>
-        <w:t>echa_subida</w:t>
-      </w:r>
-      <w:proofErr w:type="spellEnd"/>
-      <w:r>
-        <w:t xml:space="preserve">, </w:t>
-      </w:r>
-      <w:proofErr w:type="spellStart"/>
-      <w:r>
-        <w:t>imagen</w:t>
-      </w:r>
-      <w:r>
-        <w:t>_index</w:t>
-      </w:r>
-      <w:proofErr w:type="spellEnd"/>
-      <w:r>
-        <w:t xml:space="preserve">, </w:t>
+        <w:t>echa_subida, imagen</w:t>
+      </w:r>
+      <w:r>
+        <w:t xml:space="preserve">_index, </w:t>
       </w:r>
       <w:r>
         <w:t>¿</w:t>
@@ -1017,16 +903,11 @@
       <w:r>
         <w:t xml:space="preserve">isponible?, ¿multijugador?, </w:t>
       </w:r>
-      <w:proofErr w:type="spellStart"/>
       <w:r>
         <w:t>N</w:t>
       </w:r>
       <w:r>
-        <w:t>um_jugadores</w:t>
-      </w:r>
-      <w:proofErr w:type="spellEnd"/>
-      <w:r>
-        <w:t xml:space="preserve">, </w:t>
+        <w:t xml:space="preserve">um_jugadores, </w:t>
       </w:r>
       <w:r>
         <w:t>T</w:t>
@@ -1061,48 +942,11 @@
         <w:pStyle w:val="Prrafodelista"/>
         <w:ind w:left="1416"/>
       </w:pPr>
-      <w:proofErr w:type="spellStart"/>
-      <w:r>
-        <w:t>ID_</w:t>
-      </w:r>
-      <w:proofErr w:type="gramStart"/>
-      <w:r>
-        <w:t>Comentario,</w:t>
-      </w:r>
-      <w:r>
-        <w:t>ID</w:t>
-      </w:r>
-      <w:proofErr w:type="gramEnd"/>
-      <w:r>
-        <w:t>_usuario</w:t>
-      </w:r>
-      <w:proofErr w:type="spellEnd"/>
-      <w:r>
-        <w:t xml:space="preserve">, </w:t>
-      </w:r>
-      <w:proofErr w:type="spellStart"/>
-      <w:r>
-        <w:t>nombre_usuario</w:t>
-      </w:r>
-      <w:proofErr w:type="spellEnd"/>
-      <w:r>
-        <w:t xml:space="preserve">, </w:t>
-      </w:r>
-      <w:proofErr w:type="spellStart"/>
-      <w:r>
-        <w:t>votos_positivos</w:t>
-      </w:r>
-      <w:proofErr w:type="spellEnd"/>
-      <w:r>
-        <w:t xml:space="preserve">, </w:t>
-      </w:r>
-      <w:proofErr w:type="spellStart"/>
-      <w:r>
-        <w:t>votos_negativos</w:t>
-      </w:r>
-      <w:proofErr w:type="spellEnd"/>
-      <w:r>
-        <w:t xml:space="preserve">, </w:t>
+      <w:r>
+        <w:t>ID_Comentario,</w:t>
+      </w:r>
+      <w:r>
+        <w:t xml:space="preserve">ID_usuario, nombre_usuario, votos_positivos, votos_negativos, </w:t>
       </w:r>
       <w:r>
         <w:t>H</w:t>
@@ -1152,49 +996,18 @@
           <w:numId w:val="1"/>
         </w:numPr>
       </w:pPr>
-      <w:proofErr w:type="spellStart"/>
       <w:r>
         <w:lastRenderedPageBreak/>
         <w:t>Info_usuario_juego</w:t>
       </w:r>
-      <w:proofErr w:type="spellEnd"/>
     </w:p>
     <w:p>
       <w:pPr>
         <w:pStyle w:val="Prrafodelista"/>
         <w:ind w:left="1416"/>
       </w:pPr>
-      <w:proofErr w:type="spellStart"/>
-      <w:r>
-        <w:t>ID_info</w:t>
-      </w:r>
-      <w:proofErr w:type="spellEnd"/>
-      <w:r>
-        <w:t xml:space="preserve">, </w:t>
-      </w:r>
-      <w:proofErr w:type="spellStart"/>
-      <w:r>
-        <w:t>ID_juego</w:t>
-      </w:r>
-      <w:proofErr w:type="spellEnd"/>
-      <w:r>
-        <w:t xml:space="preserve">, </w:t>
-      </w:r>
-      <w:proofErr w:type="spellStart"/>
-      <w:r>
-        <w:t>ID_usuario</w:t>
-      </w:r>
-      <w:proofErr w:type="spellEnd"/>
-      <w:r>
-        <w:t xml:space="preserve">, </w:t>
-      </w:r>
-      <w:proofErr w:type="spellStart"/>
-      <w:r>
-        <w:t>Horas_juego_usuario</w:t>
-      </w:r>
-      <w:proofErr w:type="spellEnd"/>
-      <w:r>
-        <w:t xml:space="preserve">, </w:t>
+      <w:r>
+        <w:t xml:space="preserve">ID_info, ID_juego, ID_usuario, Horas_juego_usuario, </w:t>
       </w:r>
       <w:r>
         <w:t>F</w:t>
@@ -1203,15 +1016,7 @@
         <w:t>avorito</w:t>
       </w:r>
       <w:r>
-        <w:t xml:space="preserve">, </w:t>
-      </w:r>
-      <w:proofErr w:type="spellStart"/>
-      <w:r>
-        <w:t>Ha_puntuado</w:t>
-      </w:r>
-      <w:proofErr w:type="spellEnd"/>
-      <w:r>
-        <w:t>.</w:t>
+        <w:t>, Ha_puntuado.</w:t>
       </w:r>
     </w:p>
     <w:p>
@@ -1228,32 +1033,17 @@
           <w:numId w:val="1"/>
         </w:numPr>
       </w:pPr>
-      <w:proofErr w:type="spellStart"/>
       <w:r>
         <w:t>Usuario_genero_horas</w:t>
       </w:r>
-      <w:proofErr w:type="spellEnd"/>
     </w:p>
     <w:p>
       <w:pPr>
         <w:pStyle w:val="Prrafodelista"/>
         <w:ind w:left="1416"/>
       </w:pPr>
-      <w:proofErr w:type="spellStart"/>
-      <w:r>
-        <w:t>ID_genero</w:t>
-      </w:r>
-      <w:proofErr w:type="spellEnd"/>
-      <w:r>
-        <w:t xml:space="preserve">, </w:t>
-      </w:r>
-      <w:proofErr w:type="spellStart"/>
-      <w:r>
-        <w:t>ID_usuario</w:t>
-      </w:r>
-      <w:proofErr w:type="spellEnd"/>
-      <w:r>
-        <w:t>, Acción, Aventura, Carreras, Casual, Deportes, Estrategia, Indie, Multijugador masivo, Rol, Simulaciones.</w:t>
+      <w:r>
+        <w:t>ID_genero, ID_usuario, Acción, Aventura, Carreras, Casual, Deportes, Estrategia, Indie, Multijugador masivo, Rol, Simulaciones.</w:t>
       </w:r>
     </w:p>
     <w:p>
@@ -1270,37 +1060,17 @@
           <w:numId w:val="1"/>
         </w:numPr>
       </w:pPr>
-      <w:proofErr w:type="spellStart"/>
       <w:r>
         <w:t>Juego_genero</w:t>
       </w:r>
-      <w:proofErr w:type="spellEnd"/>
     </w:p>
     <w:p>
       <w:pPr>
         <w:pStyle w:val="Prrafodelista"/>
         <w:ind w:left="1416"/>
       </w:pPr>
-      <w:proofErr w:type="spellStart"/>
-      <w:r>
-        <w:t>ID_genero</w:t>
-      </w:r>
-      <w:proofErr w:type="spellEnd"/>
-      <w:r>
-        <w:t xml:space="preserve">, </w:t>
-      </w:r>
-      <w:proofErr w:type="spellStart"/>
-      <w:r>
-        <w:t>ID_juego</w:t>
-      </w:r>
-      <w:proofErr w:type="spellEnd"/>
-      <w:proofErr w:type="gramStart"/>
-      <w:r>
-        <w:t>, ,</w:t>
-      </w:r>
-      <w:proofErr w:type="gramEnd"/>
-      <w:r>
-        <w:t xml:space="preserve"> Acción, Aventura, Carreras, Casual, Deportes, Estrategia, Indie, Multijugador masivo, Rol, Simulaciones.</w:t>
+      <w:r>
+        <w:t>ID_genero, ID_juego, , Acción, Aventura, Carreras, Casual, Deportes, Estrategia, Indie, Multijugador masivo, Rol, Simulaciones.</w:t>
       </w:r>
     </w:p>
     <w:p>
@@ -1317,52 +1087,21 @@
           <w:numId w:val="1"/>
         </w:numPr>
       </w:pPr>
-      <w:proofErr w:type="spellStart"/>
       <w:r>
         <w:t>Juego_pegi</w:t>
       </w:r>
-      <w:proofErr w:type="spellEnd"/>
     </w:p>
     <w:p>
       <w:pPr>
         <w:pStyle w:val="Prrafodelista"/>
         <w:ind w:left="1416"/>
       </w:pPr>
-      <w:proofErr w:type="spellStart"/>
-      <w:r>
-        <w:t>ID_pegi</w:t>
-      </w:r>
-      <w:proofErr w:type="spellEnd"/>
-      <w:r>
-        <w:t xml:space="preserve">, </w:t>
-      </w:r>
-      <w:proofErr w:type="spellStart"/>
-      <w:r>
-        <w:t>ID_juego</w:t>
-      </w:r>
-      <w:proofErr w:type="spellEnd"/>
-      <w:r>
-        <w:t>, Pegi_3, Pegi_7, Pegi_12, Pegi_16, Pegi_18, Violencia,</w:t>
+      <w:r>
+        <w:t>ID_pegi, ID_juego, Pegi_3, Pegi_7, Pegi_12, Pegi_16, Pegi_18, Violencia,</w:t>
       </w:r>
       <w:r>
         <w:tab/>
-        <w:t xml:space="preserve"> </w:t>
-      </w:r>
-      <w:proofErr w:type="spellStart"/>
-      <w:r>
-        <w:t>Mal_lenguaje</w:t>
-      </w:r>
-      <w:proofErr w:type="spellEnd"/>
-      <w:r>
-        <w:t xml:space="preserve">, Miedo, </w:t>
-      </w:r>
-      <w:proofErr w:type="spellStart"/>
-      <w:r>
-        <w:t>Juegos_azar</w:t>
-      </w:r>
-      <w:proofErr w:type="spellEnd"/>
-      <w:r>
-        <w:t>, Sexo, Drogas, Discriminación.</w:t>
+        <w:t xml:space="preserve"> Mal_lenguaje, Miedo, Juegos_azar, Sexo, Drogas, Discriminación.</w:t>
       </w:r>
     </w:p>
     <w:p>
@@ -1419,10 +1158,10 @@
         </w:rPr>
         <w:lastRenderedPageBreak/>
         <w:drawing>
-          <wp:inline distT="0" distB="0" distL="0" distR="0" wp14:anchorId="1D192BED" wp14:editId="02C4F42F">
-            <wp:extent cx="5397500" cy="6826250"/>
-            <wp:effectExtent l="0" t="0" r="0" b="0"/>
-            <wp:docPr id="8" name="Imagen 8"/>
+          <wp:inline distT="0" distB="0" distL="0" distR="0" wp14:anchorId="162944F6" wp14:editId="3E05DA6B">
+            <wp:extent cx="5400040" cy="6645910"/>
+            <wp:effectExtent l="0" t="0" r="0" b="2540"/>
+            <wp:docPr id="3" name="Imagen 3"/>
             <wp:cNvGraphicFramePr>
               <a:graphicFrameLocks xmlns:a="http://schemas.openxmlformats.org/drawingml/2006/main" noChangeAspect="1"/>
             </wp:cNvGraphicFramePr>
@@ -1430,36 +1169,23 @@
               <a:graphicData uri="http://schemas.openxmlformats.org/drawingml/2006/picture">
                 <pic:pic xmlns:pic="http://schemas.openxmlformats.org/drawingml/2006/picture">
                   <pic:nvPicPr>
-                    <pic:cNvPr id="0" name="Picture 3"/>
-                    <pic:cNvPicPr>
-                      <a:picLocks noChangeAspect="1" noChangeArrowheads="1"/>
-                    </pic:cNvPicPr>
+                    <pic:cNvPr id="1" name=""/>
+                    <pic:cNvPicPr/>
                   </pic:nvPicPr>
                   <pic:blipFill>
-                    <a:blip r:embed="rId5">
-                      <a:extLst>
-                        <a:ext uri="{28A0092B-C50C-407E-A947-70E740481C1C}">
-                          <a14:useLocalDpi xmlns:a14="http://schemas.microsoft.com/office/drawing/2010/main" val="0"/>
-                        </a:ext>
-                      </a:extLst>
-                    </a:blip>
-                    <a:srcRect/>
+                    <a:blip r:embed="rId5"/>
                     <a:stretch>
                       <a:fillRect/>
                     </a:stretch>
                   </pic:blipFill>
-                  <pic:spPr bwMode="auto">
+                  <pic:spPr>
                     <a:xfrm>
                       <a:off x="0" y="0"/>
-                      <a:ext cx="5397500" cy="6826250"/>
+                      <a:ext cx="5400040" cy="6645910"/>
                     </a:xfrm>
                     <a:prstGeom prst="rect">
                       <a:avLst/>
                     </a:prstGeom>
-                    <a:noFill/>
-                    <a:ln>
-                      <a:noFill/>
-                    </a:ln>
                   </pic:spPr>
                 </pic:pic>
               </a:graphicData>
@@ -2205,20 +1931,8 @@
           <w:sz w:val="24"/>
           <w:szCs w:val="24"/>
         </w:rPr>
-        <w:t xml:space="preserve">Formulario de </w:t>
-      </w:r>
-      <w:proofErr w:type="spellStart"/>
-      <w:r>
-        <w:rPr>
-          <w:rFonts w:asciiTheme="majorHAnsi" w:eastAsiaTheme="majorEastAsia" w:hAnsiTheme="majorHAnsi" w:cstheme="majorBidi"/>
-          <w:b/>
-          <w:bCs/>
-          <w:sz w:val="24"/>
-          <w:szCs w:val="24"/>
-        </w:rPr>
-        <w:t>login</w:t>
-      </w:r>
-      <w:proofErr w:type="spellEnd"/>
+        <w:t>Formulario de login</w:t>
+      </w:r>
     </w:p>
     <w:p>
       <w:pPr>
@@ -2347,27 +2061,15 @@
           <w:szCs w:val="24"/>
         </w:rPr>
       </w:pPr>
-      <w:proofErr w:type="spellStart"/>
-      <w:r>
-        <w:rPr>
-          <w:rFonts w:asciiTheme="majorHAnsi" w:eastAsiaTheme="majorEastAsia" w:hAnsiTheme="majorHAnsi" w:cstheme="majorBidi"/>
-          <w:b/>
-          <w:bCs/>
-          <w:sz w:val="24"/>
-          <w:szCs w:val="24"/>
-        </w:rPr>
-        <w:t>Info</w:t>
-      </w:r>
-      <w:proofErr w:type="spellEnd"/>
-      <w:r>
-        <w:rPr>
-          <w:rFonts w:asciiTheme="majorHAnsi" w:eastAsiaTheme="majorEastAsia" w:hAnsiTheme="majorHAnsi" w:cstheme="majorBidi"/>
-          <w:b/>
-          <w:bCs/>
-          <w:sz w:val="24"/>
-          <w:szCs w:val="24"/>
-        </w:rPr>
-        <w:t xml:space="preserve"> de juego</w:t>
+      <w:r>
+        <w:rPr>
+          <w:rFonts w:asciiTheme="majorHAnsi" w:eastAsiaTheme="majorEastAsia" w:hAnsiTheme="majorHAnsi" w:cstheme="majorBidi"/>
+          <w:b/>
+          <w:bCs/>
+          <w:sz w:val="24"/>
+          <w:szCs w:val="24"/>
+        </w:rPr>
+        <w:t>Info de juego</w:t>
       </w:r>
     </w:p>
     <w:p>
@@ -2589,20 +2291,8 @@
           <w:sz w:val="24"/>
           <w:szCs w:val="24"/>
         </w:rPr>
-        <w:t xml:space="preserve">Inicio </w:t>
-      </w:r>
-      <w:proofErr w:type="spellStart"/>
-      <w:r>
-        <w:rPr>
-          <w:rFonts w:asciiTheme="majorHAnsi" w:eastAsiaTheme="majorEastAsia" w:hAnsiTheme="majorHAnsi" w:cstheme="majorBidi"/>
-          <w:b/>
-          <w:bCs/>
-          <w:sz w:val="24"/>
-          <w:szCs w:val="24"/>
-        </w:rPr>
-        <w:t>pochadia</w:t>
-      </w:r>
-      <w:proofErr w:type="spellEnd"/>
+        <w:t>Inicio pochadia</w:t>
+      </w:r>
     </w:p>
     <w:p>
       <w:pPr>
@@ -2623,29 +2313,7 @@
           <w:szCs w:val="24"/>
         </w:rPr>
         <w:lastRenderedPageBreak/>
-        <w:t xml:space="preserve">Página </w:t>
-      </w:r>
-      <w:proofErr w:type="spellStart"/>
-      <w:r>
-        <w:rPr>
-          <w:rFonts w:asciiTheme="majorHAnsi" w:eastAsiaTheme="majorEastAsia" w:hAnsiTheme="majorHAnsi" w:cstheme="majorBidi"/>
-          <w:b/>
-          <w:bCs/>
-          <w:sz w:val="24"/>
-          <w:szCs w:val="24"/>
-        </w:rPr>
-        <w:t>info</w:t>
-      </w:r>
-      <w:proofErr w:type="spellEnd"/>
-      <w:r>
-        <w:rPr>
-          <w:rFonts w:asciiTheme="majorHAnsi" w:eastAsiaTheme="majorEastAsia" w:hAnsiTheme="majorHAnsi" w:cstheme="majorBidi"/>
-          <w:b/>
-          <w:bCs/>
-          <w:sz w:val="24"/>
-          <w:szCs w:val="24"/>
-        </w:rPr>
-        <w:t xml:space="preserve"> premium</w:t>
+        <w:t>Página info premium</w:t>
       </w:r>
       <w:r>
         <w:rPr>
@@ -2857,20 +2525,8 @@
           <w:szCs w:val="24"/>
         </w:rPr>
         <w:lastRenderedPageBreak/>
-        <w:t xml:space="preserve">Principal </w:t>
-      </w:r>
-      <w:proofErr w:type="spellStart"/>
-      <w:r>
-        <w:rPr>
-          <w:rFonts w:asciiTheme="majorHAnsi" w:eastAsiaTheme="majorEastAsia" w:hAnsiTheme="majorHAnsi" w:cstheme="majorBidi"/>
-          <w:b/>
-          <w:bCs/>
-          <w:sz w:val="24"/>
-          <w:szCs w:val="24"/>
-        </w:rPr>
-        <w:t>pochadia</w:t>
-      </w:r>
-      <w:proofErr w:type="spellEnd"/>
+        <w:t>Principal pochadia</w:t>
+      </w:r>
       <w:r>
         <w:rPr>
           <w:rFonts w:asciiTheme="majorHAnsi" w:eastAsiaTheme="majorEastAsia" w:hAnsiTheme="majorHAnsi" w:cstheme="majorBidi"/>
@@ -3755,23 +3411,7 @@
         </w:numPr>
       </w:pPr>
       <w:r>
-        <w:t xml:space="preserve">Filtrar por género: </w:t>
-      </w:r>
-      <w:proofErr w:type="spellStart"/>
-      <w:r>
-        <w:t>Backend</w:t>
-      </w:r>
-      <w:proofErr w:type="spellEnd"/>
-      <w:r>
-        <w:t xml:space="preserve"> filtrará los juegos según su género con consulta a la BBDD y generará el </w:t>
-      </w:r>
-      <w:proofErr w:type="spellStart"/>
-      <w:r>
-        <w:t>json</w:t>
-      </w:r>
-      <w:proofErr w:type="spellEnd"/>
-      <w:r>
-        <w:t>. Ocurre lo mismo con los juegos nuevos, la consulta en este caso será en base a la fecha de subida.</w:t>
+        <w:t>Filtrar por género: Backend filtrará los juegos según su género con consulta a la BBDD y generará el json. Ocurre lo mismo con los juegos nuevos, la consulta en este caso será en base a la fecha de subida.</w:t>
       </w:r>
     </w:p>
     <w:p>
@@ -3789,15 +3429,7 @@
         </w:numPr>
       </w:pPr>
       <w:r>
-        <w:t xml:space="preserve">Buscar un determinado juego con el buscador, consultando a la BBDD filtrando por nombre devolviendo un </w:t>
-      </w:r>
-      <w:proofErr w:type="spellStart"/>
-      <w:r>
-        <w:t>json</w:t>
-      </w:r>
-      <w:proofErr w:type="spellEnd"/>
-      <w:r>
-        <w:t xml:space="preserve"> con los resultados de los juegos con coincidencias. </w:t>
+        <w:t xml:space="preserve">Buscar un determinado juego con el buscador, consultando a la BBDD filtrando por nombre devolviendo un json con los resultados de los juegos con coincidencias. </w:t>
       </w:r>
     </w:p>
     <w:p>
@@ -3881,15 +3513,7 @@
         <w:t>Si l</w:t>
       </w:r>
       <w:r>
-        <w:t xml:space="preserve">os campos son válidos creara un nuevo usuario en la base de datos para que pueda iniciar sesión en el formulario de </w:t>
-      </w:r>
-      <w:proofErr w:type="spellStart"/>
-      <w:r>
-        <w:t>login</w:t>
-      </w:r>
-      <w:proofErr w:type="spellEnd"/>
-      <w:r>
-        <w:t>.</w:t>
+        <w:t>os campos son válidos creara un nuevo usuario en la base de datos para que pueda iniciar sesión en el formulario de login.</w:t>
       </w:r>
     </w:p>
     <w:p>
@@ -3923,31 +3547,7 @@
         </w:numPr>
       </w:pPr>
       <w:r>
-        <w:t xml:space="preserve">Según el usuario de la sesión actual realizará una consulta con sus datos personales como imagen, nombre, </w:t>
-      </w:r>
-      <w:proofErr w:type="spellStart"/>
-      <w:r>
-        <w:t>nick</w:t>
-      </w:r>
-      <w:proofErr w:type="spellEnd"/>
-      <w:r>
-        <w:t xml:space="preserve">, fecha de nacimiento, banner y correo. Estos datos viajarán en formato </w:t>
-      </w:r>
-      <w:proofErr w:type="spellStart"/>
-      <w:r>
-        <w:t>json</w:t>
-      </w:r>
-      <w:proofErr w:type="spellEnd"/>
-      <w:r>
-        <w:t xml:space="preserve"> para pintarlos en </w:t>
-      </w:r>
-      <w:proofErr w:type="spellStart"/>
-      <w:r>
-        <w:t>front</w:t>
-      </w:r>
-      <w:proofErr w:type="spellEnd"/>
-      <w:r>
-        <w:t xml:space="preserve"> con angular.</w:t>
+        <w:t>Según el usuario de la sesión actual realizará una consulta con sus datos personales como imagen, nombre, nick, fecha de nacimiento, banner y correo. Estos datos viajarán en formato json para pintarlos en front con angular.</w:t>
       </w:r>
     </w:p>
     <w:p>
@@ -3965,15 +3565,7 @@
         </w:numPr>
       </w:pPr>
       <w:r>
-        <w:t xml:space="preserve">Realizará una consulta a la BBDD de los juegos favoritos del usuario y los mostrará en el carrusel lateral en </w:t>
-      </w:r>
-      <w:proofErr w:type="spellStart"/>
-      <w:r>
-        <w:t>front</w:t>
-      </w:r>
-      <w:proofErr w:type="spellEnd"/>
-      <w:r>
-        <w:t>.</w:t>
+        <w:t>Realizará una consulta a la BBDD de los juegos favoritos del usuario y los mostrará en el carrusel lateral en front.</w:t>
       </w:r>
     </w:p>
     <w:p>
@@ -3991,15 +3583,7 @@
         </w:numPr>
       </w:pPr>
       <w:r>
-        <w:t xml:space="preserve">Cuando se quiera cambiar el email o la contraseña se realizará una consulta a la BBDD para contrastar los datos antiguos y si coinciden con el id del usuario se remplazarán por los nuevos con </w:t>
-      </w:r>
-      <w:proofErr w:type="spellStart"/>
-      <w:r>
-        <w:t>update</w:t>
-      </w:r>
-      <w:proofErr w:type="spellEnd"/>
-      <w:r>
-        <w:t>.</w:t>
+        <w:t>Cuando se quiera cambiar el email o la contraseña se realizará una consulta a la BBDD para contrastar los datos antiguos y si coinciden con el id del usuario se remplazarán por los nuevos con update.</w:t>
       </w:r>
     </w:p>
     <w:p>
@@ -4015,7 +3599,6 @@
           <w:bCs/>
         </w:rPr>
       </w:pPr>
-      <w:proofErr w:type="spellStart"/>
       <w:r>
         <w:rPr>
           <w:b/>
@@ -4023,7 +3606,6 @@
         </w:rPr>
         <w:t>Info_premium</w:t>
       </w:r>
-      <w:proofErr w:type="spellEnd"/>
     </w:p>
     <w:p>
       <w:pPr>
@@ -4034,23 +3616,7 @@
         </w:numPr>
       </w:pPr>
       <w:r>
-        <w:t xml:space="preserve">Realizará una consulta a la BBDD según el id del usuario para obtener el nombre, imagen de perfil y la diferencia calculada entre la fecha de alta premium y la fecha de vencimiento para poder sacar el tiempo que le queda de suscripción al usuario y poder mostrarlo en el </w:t>
-      </w:r>
-      <w:proofErr w:type="spellStart"/>
-      <w:r>
-        <w:t>front</w:t>
-      </w:r>
-      <w:proofErr w:type="spellEnd"/>
-      <w:r>
-        <w:t xml:space="preserve"> en base a un </w:t>
-      </w:r>
-      <w:proofErr w:type="spellStart"/>
-      <w:r>
-        <w:t>json</w:t>
-      </w:r>
-      <w:proofErr w:type="spellEnd"/>
-      <w:r>
-        <w:t>.</w:t>
+        <w:t>Realizará una consulta a la BBDD según el id del usuario para obtener el nombre, imagen de perfil y la diferencia calculada entre la fecha de alta premium y la fecha de vencimiento para poder sacar el tiempo que le queda de suscripción al usuario y poder mostrarlo en el front en base a un json.</w:t>
       </w:r>
     </w:p>
     <w:p>
@@ -4083,15 +3649,7 @@
         </w:numPr>
       </w:pPr>
       <w:r>
-        <w:t xml:space="preserve">Recogerá el contenido del formulario y enviará email al equipo de desarrollo con el contenido del mensaje escrito por el usuario. Back en este caso se encarga </w:t>
-      </w:r>
-      <w:proofErr w:type="spellStart"/>
-      <w:r>
-        <w:t>de el</w:t>
-      </w:r>
-      <w:proofErr w:type="spellEnd"/>
-      <w:r>
-        <w:t xml:space="preserve"> envido de ese email.</w:t>
+        <w:t>Recogerá el contenido del formulario y enviará email al equipo de desarrollo con el contenido del mensaje escrito por el usuario. Back en este caso se encarga de el envido de ese email.</w:t>
       </w:r>
     </w:p>
     <w:p>
@@ -4138,15 +3696,7 @@
         </w:numPr>
       </w:pPr>
       <w:r>
-        <w:t xml:space="preserve">Se realizará una consulta a la BBDD para contrastar los datos antiguos de la contraseña y si coinciden con el id del usuario se remplazarán por los nuevos con </w:t>
-      </w:r>
-      <w:proofErr w:type="spellStart"/>
-      <w:r>
-        <w:t>update</w:t>
-      </w:r>
-      <w:proofErr w:type="spellEnd"/>
-      <w:r>
-        <w:t>.</w:t>
+        <w:t>Se realizará una consulta a la BBDD para contrastar los datos antiguos de la contraseña y si coinciden con el id del usuario se remplazarán por los nuevos con update.</w:t>
       </w:r>
     </w:p>
     <w:p>
@@ -4163,7 +3713,6 @@
           <w:bCs/>
         </w:rPr>
       </w:pPr>
-      <w:proofErr w:type="spellStart"/>
       <w:r>
         <w:rPr>
           <w:b/>
@@ -4171,7 +3720,6 @@
         </w:rPr>
         <w:t>Olvido_contraseña</w:t>
       </w:r>
-      <w:proofErr w:type="spellEnd"/>
     </w:p>
     <w:p>
       <w:pPr>
@@ -4199,7 +3747,6 @@
           <w:bCs/>
         </w:rPr>
       </w:pPr>
-      <w:proofErr w:type="spellStart"/>
       <w:r>
         <w:rPr>
           <w:b/>
@@ -4207,7 +3754,6 @@
         </w:rPr>
         <w:t>Info_juego</w:t>
       </w:r>
-      <w:proofErr w:type="spellEnd"/>
     </w:p>
     <w:p>
       <w:pPr>
@@ -4218,23 +3764,7 @@
         </w:numPr>
       </w:pPr>
       <w:r>
-        <w:t xml:space="preserve">Realizará una consulta con la BBDD para devolver toda la información necesaria del juego en cuestión en formato </w:t>
-      </w:r>
-      <w:proofErr w:type="spellStart"/>
-      <w:r>
-        <w:t>json</w:t>
-      </w:r>
-      <w:proofErr w:type="spellEnd"/>
-      <w:r>
-        <w:t xml:space="preserve"> para pintarla en </w:t>
-      </w:r>
-      <w:proofErr w:type="spellStart"/>
-      <w:r>
-        <w:t>front</w:t>
-      </w:r>
-      <w:proofErr w:type="spellEnd"/>
-      <w:r>
-        <w:t>.</w:t>
+        <w:t>Realizará una consulta con la BBDD para devolver toda la información necesaria del juego en cuestión en formato json para pintarla en front.</w:t>
       </w:r>
     </w:p>
     <w:p>
@@ -4264,21 +3794,7 @@
         <w:rPr>
           <w:color w:val="FF0000"/>
         </w:rPr>
-        <w:t xml:space="preserve"> Al comenzar se contará el tiempo de juego y al terminar se realizará un </w:t>
-      </w:r>
-      <w:proofErr w:type="spellStart"/>
-      <w:r>
-        <w:rPr>
-          <w:color w:val="FF0000"/>
-        </w:rPr>
-        <w:t>update</w:t>
-      </w:r>
-      <w:proofErr w:type="spellEnd"/>
-      <w:r>
-        <w:rPr>
-          <w:color w:val="FF0000"/>
-        </w:rPr>
-        <w:t xml:space="preserve"> en la BBDD añadiéndolo al tiempo de juego de ese usuario respecto a ese juego.</w:t>
+        <w:t xml:space="preserve"> Al comenzar se contará el tiempo de juego y al terminar se realizará un update en la BBDD añadiéndolo al tiempo de juego de ese usuario respecto a ese juego.</w:t>
       </w:r>
     </w:p>
     <w:p>
@@ -4299,15 +3815,7 @@
         </w:numPr>
       </w:pPr>
       <w:r>
-        <w:t xml:space="preserve">Si se deja un comentario se deberá realizar un </w:t>
-      </w:r>
-      <w:proofErr w:type="spellStart"/>
-      <w:r>
-        <w:t>insert</w:t>
-      </w:r>
-      <w:proofErr w:type="spellEnd"/>
-      <w:r>
-        <w:t xml:space="preserve"> en la BBDD con la información del mismo.</w:t>
+        <w:t>Si se deja un comentario se deberá realizar un insert en la BBDD con la información del mismo.</w:t>
       </w:r>
     </w:p>
     <w:p>
@@ -4324,15 +3832,7 @@
         </w:numPr>
       </w:pPr>
       <w:r>
-        <w:t xml:space="preserve">Se editarán los campos de la puntuación del juego y se tendrá en cuenta si el usuario </w:t>
-      </w:r>
-      <w:proofErr w:type="spellStart"/>
-      <w:r>
-        <w:t>logeado</w:t>
-      </w:r>
-      <w:proofErr w:type="spellEnd"/>
-      <w:r>
-        <w:t xml:space="preserve"> ha puntuado ya o no, de haberlo hecho se eliminará su anterior puntuación de la BBDD y se añadirá la nueva, si no ha puntuado simplemente se añadirá.</w:t>
+        <w:t>Se editarán los campos de la puntuación del juego y se tendrá en cuenta si el usuario logeado ha puntuado ya o no, de haberlo hecho se eliminará su anterior puntuación de la BBDD y se añadirá la nueva, si no ha puntuado simplemente se añadirá.</w:t>
       </w:r>
     </w:p>
     <w:p>
@@ -4349,23 +3849,7 @@
         </w:numPr>
       </w:pPr>
       <w:r>
-        <w:t xml:space="preserve">Se realizará una consulta a la BBDD a la tabla comentarios para poder obtener la información del mismo y plasmarla en </w:t>
-      </w:r>
-      <w:proofErr w:type="spellStart"/>
-      <w:r>
-        <w:t>front</w:t>
-      </w:r>
-      <w:proofErr w:type="spellEnd"/>
-      <w:r>
-        <w:t xml:space="preserve"> en base al </w:t>
-      </w:r>
-      <w:proofErr w:type="spellStart"/>
-      <w:r>
-        <w:t>json</w:t>
-      </w:r>
-      <w:proofErr w:type="spellEnd"/>
-      <w:r>
-        <w:t xml:space="preserve"> generado.</w:t>
+        <w:t>Se realizará una consulta a la BBDD a la tabla comentarios para poder obtener la información del mismo y plasmarla en front en base al json generado.</w:t>
       </w:r>
     </w:p>
     <w:p>

</xml_diff>

<commit_message>
Quito de la cabecera terminos de servicio, actualizo el mapa de navegación, actualizo documentacion
</commit_message>
<xml_diff>
--- a/Documentación Proyecto.docx
+++ b/Documentación Proyecto.docx
@@ -64,15 +64,7 @@
         </w:rPr>
       </w:pPr>
       <w:r>
-        <w:t xml:space="preserve">Para el </w:t>
-      </w:r>
-      <w:proofErr w:type="spellStart"/>
-      <w:r>
-        <w:t>FrontEnd</w:t>
-      </w:r>
-      <w:proofErr w:type="spellEnd"/>
-      <w:r>
-        <w:t xml:space="preserve"> se ha propuesto </w:t>
+        <w:t xml:space="preserve">Para el FrontEnd se ha propuesto </w:t>
       </w:r>
       <w:r>
         <w:rPr>
@@ -128,17 +120,8 @@
           <w:b/>
           <w:bCs/>
         </w:rPr>
-        <w:t xml:space="preserve">, JQuery y </w:t>
-      </w:r>
-      <w:proofErr w:type="spellStart"/>
-      <w:r>
-        <w:rPr>
-          <w:b/>
-          <w:bCs/>
-        </w:rPr>
-        <w:t>Json</w:t>
-      </w:r>
-      <w:proofErr w:type="spellEnd"/>
+        <w:t>, JQuery y Json</w:t>
+      </w:r>
       <w:r>
         <w:rPr>
           <w:b/>
@@ -155,15 +138,7 @@
         </w:rPr>
       </w:pPr>
       <w:r>
-        <w:t xml:space="preserve">Para el </w:t>
-      </w:r>
-      <w:proofErr w:type="spellStart"/>
-      <w:r>
-        <w:t>BackEnd</w:t>
-      </w:r>
-      <w:proofErr w:type="spellEnd"/>
-      <w:r>
-        <w:t xml:space="preserve"> se ha propuesto </w:t>
+        <w:t xml:space="preserve">Para el BackEnd se ha propuesto </w:t>
       </w:r>
       <w:r>
         <w:rPr>
@@ -177,7 +152,6 @@
       <w:r>
         <w:t xml:space="preserve">Para el tratamiento de los datos se ha propuesto </w:t>
       </w:r>
-      <w:proofErr w:type="spellStart"/>
       <w:r>
         <w:rPr>
           <w:b/>
@@ -185,29 +159,12 @@
         </w:rPr>
         <w:t>MySql</w:t>
       </w:r>
-      <w:proofErr w:type="spellEnd"/>
-      <w:r>
-        <w:rPr>
-          <w:b/>
-          <w:bCs/>
-        </w:rPr>
-        <w:t xml:space="preserve"> con </w:t>
-      </w:r>
-      <w:proofErr w:type="spellStart"/>
-      <w:r>
-        <w:rPr>
-          <w:b/>
-          <w:bCs/>
-        </w:rPr>
-        <w:t>Workbench</w:t>
-      </w:r>
-      <w:proofErr w:type="spellEnd"/>
-      <w:r>
-        <w:rPr>
-          <w:b/>
-          <w:bCs/>
-        </w:rPr>
-        <w:t xml:space="preserve"> 8.0 </w:t>
+      <w:r>
+        <w:rPr>
+          <w:b/>
+          <w:bCs/>
+        </w:rPr>
+        <w:t xml:space="preserve"> con Workbench 8.0 </w:t>
       </w:r>
       <w:r>
         <w:rPr>
@@ -396,15 +353,7 @@
         <w:t xml:space="preserve">. </w:t>
       </w:r>
       <w:r>
-        <w:t xml:space="preserve">Una vez registrados, se podrá acceder a la web mediante un </w:t>
-      </w:r>
-      <w:proofErr w:type="spellStart"/>
-      <w:r>
-        <w:t>login</w:t>
-      </w:r>
-      <w:proofErr w:type="spellEnd"/>
-      <w:r>
-        <w:t xml:space="preserve"> de </w:t>
+        <w:t xml:space="preserve">Una vez registrados, se podrá acceder a la web mediante un login de </w:t>
       </w:r>
       <w:r>
         <w:rPr>
@@ -506,21 +455,7 @@
         <w:rPr>
           <w:color w:val="4472C4" w:themeColor="accent1"/>
         </w:rPr>
-        <w:t xml:space="preserve">. Dependiendo del tipo de usuario la resolución del </w:t>
-      </w:r>
-      <w:proofErr w:type="spellStart"/>
-      <w:r>
-        <w:rPr>
-          <w:color w:val="4472C4" w:themeColor="accent1"/>
-        </w:rPr>
-        <w:t>stream</w:t>
-      </w:r>
-      <w:proofErr w:type="spellEnd"/>
-      <w:r>
-        <w:rPr>
-          <w:color w:val="4472C4" w:themeColor="accent1"/>
-        </w:rPr>
-        <w:t xml:space="preserve"> será diferente (más alta para los usuarios premium, más baja para los usuarios normales).</w:t>
+        <w:t>. Dependiendo del tipo de usuario la resolución del stream será diferente (más alta para los usuarios premium, más baja para los usuarios normales).</w:t>
       </w:r>
     </w:p>
     <w:p>
@@ -566,21 +501,7 @@
         <w:rPr>
           <w:color w:val="4472C4" w:themeColor="accent1"/>
         </w:rPr>
-        <w:t xml:space="preserve">Existirá un </w:t>
-      </w:r>
-      <w:proofErr w:type="spellStart"/>
-      <w:r>
-        <w:rPr>
-          <w:color w:val="4472C4" w:themeColor="accent1"/>
-        </w:rPr>
-        <w:t>superusuario</w:t>
-      </w:r>
-      <w:proofErr w:type="spellEnd"/>
-      <w:r>
-        <w:rPr>
-          <w:color w:val="4472C4" w:themeColor="accent1"/>
-        </w:rPr>
-        <w:t xml:space="preserve"> administrador con acceso a todas las funciones del portal, con la posibilidad de eliminar usuarios y crearlos desde el propio portal, eliminar juegos o editarlos, así como consultar el número de usuarios que están jugando a juegos en ese momento.</w:t>
+        <w:t>Existirá un superusuario administrador con acceso a todas las funciones del portal, con la posibilidad de eliminar usuarios y crearlos desde el propio portal, eliminar juegos o editarlos, así como consultar el número de usuarios que están jugando a juegos en ese momento.</w:t>
       </w:r>
     </w:p>
     <w:p>
@@ -850,40 +771,30 @@
         <w:pStyle w:val="Prrafodelista"/>
         <w:ind w:left="1416"/>
       </w:pPr>
-      <w:proofErr w:type="spellStart"/>
-      <w:r>
-        <w:t>ID_usuario</w:t>
-      </w:r>
-      <w:proofErr w:type="spellEnd"/>
+      <w:r>
+        <w:t xml:space="preserve">ID_usuario, </w:t>
+      </w:r>
+      <w:r>
+        <w:t xml:space="preserve">Nombre, </w:t>
+      </w:r>
+      <w:r>
+        <w:t>C</w:t>
+      </w:r>
+      <w:r>
+        <w:t xml:space="preserve">ontraseña, </w:t>
+      </w:r>
+      <w:r>
+        <w:t>Imagen, Correo</w:t>
+      </w:r>
       <w:r>
         <w:t xml:space="preserve">, </w:t>
       </w:r>
       <w:r>
-        <w:t xml:space="preserve">Nombre, </w:t>
-      </w:r>
-      <w:r>
-        <w:t>C</w:t>
-      </w:r>
-      <w:r>
-        <w:t xml:space="preserve">ontraseña, </w:t>
-      </w:r>
-      <w:r>
-        <w:t>Imagen, Correo</w:t>
-      </w:r>
-      <w:r>
-        <w:t xml:space="preserve">, </w:t>
-      </w:r>
-      <w:r>
         <w:t>¿Suscrito?</w:t>
       </w:r>
       <w:r>
-        <w:t xml:space="preserve">, </w:t>
-      </w:r>
-      <w:proofErr w:type="spellStart"/>
-      <w:r>
-        <w:t>Fecha_nacimiento</w:t>
-      </w:r>
-      <w:proofErr w:type="spellEnd"/>
+        <w:t>, Fecha_nacimiento</w:t>
+      </w:r>
       <w:r>
         <w:t>.</w:t>
       </w:r>
@@ -905,13 +816,8 @@
         <w:pStyle w:val="Prrafodelista"/>
         <w:ind w:left="1416"/>
       </w:pPr>
-      <w:proofErr w:type="spellStart"/>
-      <w:r>
-        <w:t>ID_juego</w:t>
-      </w:r>
-      <w:proofErr w:type="spellEnd"/>
-      <w:r>
-        <w:t xml:space="preserve">, </w:t>
+      <w:r>
+        <w:t xml:space="preserve">ID_juego, </w:t>
       </w:r>
       <w:r>
         <w:t>P</w:t>
@@ -955,14 +861,12 @@
       <w:r>
         <w:t xml:space="preserve"> </w:t>
       </w:r>
-      <w:proofErr w:type="spellStart"/>
       <w:r>
         <w:t>A</w:t>
       </w:r>
       <w:r>
         <w:t>ño_lanzamiento</w:t>
       </w:r>
-      <w:proofErr w:type="spellEnd"/>
       <w:r>
         <w:t>,</w:t>
       </w:r>
@@ -975,38 +879,20 @@
       <w:r>
         <w:t xml:space="preserve">diomas, PEGI, </w:t>
       </w:r>
-      <w:proofErr w:type="spellStart"/>
       <w:r>
         <w:t>G</w:t>
       </w:r>
       <w:r>
-        <w:t>eneral_horas_jugadas</w:t>
-      </w:r>
-      <w:proofErr w:type="spellEnd"/>
-      <w:r>
-        <w:t xml:space="preserve">, </w:t>
-      </w:r>
-      <w:proofErr w:type="spellStart"/>
+        <w:t xml:space="preserve">eneral_horas_jugadas, </w:t>
+      </w:r>
       <w:r>
         <w:t>F</w:t>
       </w:r>
       <w:r>
-        <w:t>echa_subida</w:t>
-      </w:r>
-      <w:proofErr w:type="spellEnd"/>
-      <w:r>
-        <w:t xml:space="preserve">, </w:t>
-      </w:r>
-      <w:proofErr w:type="spellStart"/>
-      <w:r>
-        <w:t>imagen</w:t>
-      </w:r>
-      <w:r>
-        <w:t>_index</w:t>
-      </w:r>
-      <w:proofErr w:type="spellEnd"/>
-      <w:r>
-        <w:t xml:space="preserve">, </w:t>
+        <w:t>echa_subida, imagen</w:t>
+      </w:r>
+      <w:r>
+        <w:t xml:space="preserve">_index, </w:t>
       </w:r>
       <w:r>
         <w:t>¿</w:t>
@@ -1017,16 +903,11 @@
       <w:r>
         <w:t xml:space="preserve">isponible?, ¿multijugador?, </w:t>
       </w:r>
-      <w:proofErr w:type="spellStart"/>
       <w:r>
         <w:t>N</w:t>
       </w:r>
       <w:r>
-        <w:t>um_jugadores</w:t>
-      </w:r>
-      <w:proofErr w:type="spellEnd"/>
-      <w:r>
-        <w:t xml:space="preserve">, </w:t>
+        <w:t xml:space="preserve">um_jugadores, </w:t>
       </w:r>
       <w:r>
         <w:t>T</w:t>
@@ -1061,48 +942,11 @@
         <w:pStyle w:val="Prrafodelista"/>
         <w:ind w:left="1416"/>
       </w:pPr>
-      <w:proofErr w:type="spellStart"/>
-      <w:r>
-        <w:t>ID_</w:t>
-      </w:r>
-      <w:proofErr w:type="gramStart"/>
-      <w:r>
-        <w:t>Comentario,</w:t>
-      </w:r>
-      <w:r>
-        <w:t>ID</w:t>
-      </w:r>
-      <w:proofErr w:type="gramEnd"/>
-      <w:r>
-        <w:t>_usuario</w:t>
-      </w:r>
-      <w:proofErr w:type="spellEnd"/>
-      <w:r>
-        <w:t xml:space="preserve">, </w:t>
-      </w:r>
-      <w:proofErr w:type="spellStart"/>
-      <w:r>
-        <w:t>nombre_usuario</w:t>
-      </w:r>
-      <w:proofErr w:type="spellEnd"/>
-      <w:r>
-        <w:t xml:space="preserve">, </w:t>
-      </w:r>
-      <w:proofErr w:type="spellStart"/>
-      <w:r>
-        <w:t>votos_positivos</w:t>
-      </w:r>
-      <w:proofErr w:type="spellEnd"/>
-      <w:r>
-        <w:t xml:space="preserve">, </w:t>
-      </w:r>
-      <w:proofErr w:type="spellStart"/>
-      <w:r>
-        <w:t>votos_negativos</w:t>
-      </w:r>
-      <w:proofErr w:type="spellEnd"/>
-      <w:r>
-        <w:t xml:space="preserve">, </w:t>
+      <w:r>
+        <w:t>ID_Comentario,</w:t>
+      </w:r>
+      <w:r>
+        <w:t xml:space="preserve">ID_usuario, nombre_usuario, votos_positivos, votos_negativos, </w:t>
       </w:r>
       <w:r>
         <w:t>H</w:t>
@@ -1152,49 +996,18 @@
           <w:numId w:val="1"/>
         </w:numPr>
       </w:pPr>
-      <w:proofErr w:type="spellStart"/>
       <w:r>
         <w:lastRenderedPageBreak/>
         <w:t>Info_usuario_juego</w:t>
       </w:r>
-      <w:proofErr w:type="spellEnd"/>
     </w:p>
     <w:p>
       <w:pPr>
         <w:pStyle w:val="Prrafodelista"/>
         <w:ind w:left="1416"/>
       </w:pPr>
-      <w:proofErr w:type="spellStart"/>
-      <w:r>
-        <w:t>ID_info</w:t>
-      </w:r>
-      <w:proofErr w:type="spellEnd"/>
-      <w:r>
-        <w:t xml:space="preserve">, </w:t>
-      </w:r>
-      <w:proofErr w:type="spellStart"/>
-      <w:r>
-        <w:t>ID_juego</w:t>
-      </w:r>
-      <w:proofErr w:type="spellEnd"/>
-      <w:r>
-        <w:t xml:space="preserve">, </w:t>
-      </w:r>
-      <w:proofErr w:type="spellStart"/>
-      <w:r>
-        <w:t>ID_usuario</w:t>
-      </w:r>
-      <w:proofErr w:type="spellEnd"/>
-      <w:r>
-        <w:t xml:space="preserve">, </w:t>
-      </w:r>
-      <w:proofErr w:type="spellStart"/>
-      <w:r>
-        <w:t>Horas_juego_usuario</w:t>
-      </w:r>
-      <w:proofErr w:type="spellEnd"/>
-      <w:r>
-        <w:t xml:space="preserve">, </w:t>
+      <w:r>
+        <w:t xml:space="preserve">ID_info, ID_juego, ID_usuario, Horas_juego_usuario, </w:t>
       </w:r>
       <w:r>
         <w:t>F</w:t>
@@ -1203,15 +1016,7 @@
         <w:t>avorito</w:t>
       </w:r>
       <w:r>
-        <w:t xml:space="preserve">, </w:t>
-      </w:r>
-      <w:proofErr w:type="spellStart"/>
-      <w:r>
-        <w:t>Ha_puntuado</w:t>
-      </w:r>
-      <w:proofErr w:type="spellEnd"/>
-      <w:r>
-        <w:t>.</w:t>
+        <w:t>, Ha_puntuado.</w:t>
       </w:r>
     </w:p>
     <w:p>
@@ -1228,32 +1033,17 @@
           <w:numId w:val="1"/>
         </w:numPr>
       </w:pPr>
-      <w:proofErr w:type="spellStart"/>
       <w:r>
         <w:t>Usuario_genero_horas</w:t>
       </w:r>
-      <w:proofErr w:type="spellEnd"/>
     </w:p>
     <w:p>
       <w:pPr>
         <w:pStyle w:val="Prrafodelista"/>
         <w:ind w:left="1416"/>
       </w:pPr>
-      <w:proofErr w:type="spellStart"/>
-      <w:r>
-        <w:t>ID_genero</w:t>
-      </w:r>
-      <w:proofErr w:type="spellEnd"/>
-      <w:r>
-        <w:t xml:space="preserve">, </w:t>
-      </w:r>
-      <w:proofErr w:type="spellStart"/>
-      <w:r>
-        <w:t>ID_usuario</w:t>
-      </w:r>
-      <w:proofErr w:type="spellEnd"/>
-      <w:r>
-        <w:t>, Acción, Aventura, Carreras, Casual, Deportes, Estrategia, Indie, Multijugador masivo, Rol, Simulaciones.</w:t>
+      <w:r>
+        <w:t>ID_genero, ID_usuario, Acción, Aventura, Carreras, Casual, Deportes, Estrategia, Indie, Multijugador masivo, Rol, Simulaciones.</w:t>
       </w:r>
     </w:p>
     <w:p>
@@ -1270,37 +1060,17 @@
           <w:numId w:val="1"/>
         </w:numPr>
       </w:pPr>
-      <w:proofErr w:type="spellStart"/>
       <w:r>
         <w:t>Juego_genero</w:t>
       </w:r>
-      <w:proofErr w:type="spellEnd"/>
     </w:p>
     <w:p>
       <w:pPr>
         <w:pStyle w:val="Prrafodelista"/>
         <w:ind w:left="1416"/>
       </w:pPr>
-      <w:proofErr w:type="spellStart"/>
-      <w:r>
-        <w:t>ID_genero</w:t>
-      </w:r>
-      <w:proofErr w:type="spellEnd"/>
-      <w:r>
-        <w:t xml:space="preserve">, </w:t>
-      </w:r>
-      <w:proofErr w:type="spellStart"/>
-      <w:r>
-        <w:t>ID_juego</w:t>
-      </w:r>
-      <w:proofErr w:type="spellEnd"/>
-      <w:proofErr w:type="gramStart"/>
-      <w:r>
-        <w:t>, ,</w:t>
-      </w:r>
-      <w:proofErr w:type="gramEnd"/>
-      <w:r>
-        <w:t xml:space="preserve"> Acción, Aventura, Carreras, Casual, Deportes, Estrategia, Indie, Multijugador masivo, Rol, Simulaciones.</w:t>
+      <w:r>
+        <w:t>ID_genero, ID_juego, , Acción, Aventura, Carreras, Casual, Deportes, Estrategia, Indie, Multijugador masivo, Rol, Simulaciones.</w:t>
       </w:r>
     </w:p>
     <w:p>
@@ -1317,52 +1087,21 @@
           <w:numId w:val="1"/>
         </w:numPr>
       </w:pPr>
-      <w:proofErr w:type="spellStart"/>
       <w:r>
         <w:t>Juego_pegi</w:t>
       </w:r>
-      <w:proofErr w:type="spellEnd"/>
     </w:p>
     <w:p>
       <w:pPr>
         <w:pStyle w:val="Prrafodelista"/>
         <w:ind w:left="1416"/>
       </w:pPr>
-      <w:proofErr w:type="spellStart"/>
-      <w:r>
-        <w:t>ID_pegi</w:t>
-      </w:r>
-      <w:proofErr w:type="spellEnd"/>
-      <w:r>
-        <w:t xml:space="preserve">, </w:t>
-      </w:r>
-      <w:proofErr w:type="spellStart"/>
-      <w:r>
-        <w:t>ID_juego</w:t>
-      </w:r>
-      <w:proofErr w:type="spellEnd"/>
-      <w:r>
-        <w:t>, Pegi_3, Pegi_7, Pegi_12, Pegi_16, Pegi_18, Violencia,</w:t>
+      <w:r>
+        <w:t>ID_pegi, ID_juego, Pegi_3, Pegi_7, Pegi_12, Pegi_16, Pegi_18, Violencia,</w:t>
       </w:r>
       <w:r>
         <w:tab/>
-        <w:t xml:space="preserve"> </w:t>
-      </w:r>
-      <w:proofErr w:type="spellStart"/>
-      <w:r>
-        <w:t>Mal_lenguaje</w:t>
-      </w:r>
-      <w:proofErr w:type="spellEnd"/>
-      <w:r>
-        <w:t xml:space="preserve">, Miedo, </w:t>
-      </w:r>
-      <w:proofErr w:type="spellStart"/>
-      <w:r>
-        <w:t>Juegos_azar</w:t>
-      </w:r>
-      <w:proofErr w:type="spellEnd"/>
-      <w:r>
-        <w:t>, Sexo, Drogas, Discriminación.</w:t>
+        <w:t xml:space="preserve"> Mal_lenguaje, Miedo, Juegos_azar, Sexo, Drogas, Discriminación.</w:t>
       </w:r>
     </w:p>
     <w:p>
@@ -1574,26 +1313,10 @@
           <w:noProof/>
         </w:rPr>
         <w:drawing>
-          <wp:anchor distT="0" distB="0" distL="114300" distR="114300" simplePos="0" relativeHeight="251659264" behindDoc="1" locked="0" layoutInCell="1" allowOverlap="1" wp14:anchorId="24B49D54" wp14:editId="415FF9FF">
-            <wp:simplePos x="0" y="0"/>
-            <wp:positionH relativeFrom="column">
-              <wp:posOffset>-1962</wp:posOffset>
-            </wp:positionH>
-            <wp:positionV relativeFrom="paragraph">
-              <wp:posOffset>2455</wp:posOffset>
-            </wp:positionV>
-            <wp:extent cx="3860800" cy="3080713"/>
-            <wp:effectExtent l="0" t="0" r="6350" b="5715"/>
-            <wp:wrapTight wrapText="bothSides">
-              <wp:wrapPolygon edited="0">
-                <wp:start x="0" y="0"/>
-                <wp:lineTo x="0" y="21506"/>
-                <wp:lineTo x="21529" y="21506"/>
-                <wp:lineTo x="21529" y="0"/>
-                <wp:lineTo x="0" y="0"/>
-              </wp:wrapPolygon>
-            </wp:wrapTight>
-            <wp:docPr id="2" name="Imagen 2"/>
+          <wp:inline distT="0" distB="0" distL="0" distR="0" wp14:anchorId="7C5AB571" wp14:editId="632644C4">
+            <wp:extent cx="5400040" cy="5256530"/>
+            <wp:effectExtent l="0" t="0" r="0" b="1270"/>
+            <wp:docPr id="7" name="Imagen 7"/>
             <wp:cNvGraphicFramePr>
               <a:graphicFrameLocks xmlns:a="http://schemas.openxmlformats.org/drawingml/2006/main" noChangeAspect="1"/>
             </wp:cNvGraphicFramePr>
@@ -1605,13 +1328,7 @@
                     <pic:cNvPicPr/>
                   </pic:nvPicPr>
                   <pic:blipFill>
-                    <a:blip r:embed="rId7">
-                      <a:extLst>
-                        <a:ext uri="{28A0092B-C50C-407E-A947-70E740481C1C}">
-                          <a14:useLocalDpi xmlns:a14="http://schemas.microsoft.com/office/drawing/2010/main" val="0"/>
-                        </a:ext>
-                      </a:extLst>
-                    </a:blip>
+                    <a:blip r:embed="rId7"/>
                     <a:stretch>
                       <a:fillRect/>
                     </a:stretch>
@@ -1619,7 +1336,7 @@
                   <pic:spPr>
                     <a:xfrm>
                       <a:off x="0" y="0"/>
-                      <a:ext cx="3860800" cy="3080713"/>
+                      <a:ext cx="5400040" cy="5256530"/>
                     </a:xfrm>
                     <a:prstGeom prst="rect">
                       <a:avLst/>
@@ -1628,13 +1345,7 @@
                 </pic:pic>
               </a:graphicData>
             </a:graphic>
-            <wp14:sizeRelH relativeFrom="margin">
-              <wp14:pctWidth>0</wp14:pctWidth>
-            </wp14:sizeRelH>
-            <wp14:sizeRelV relativeFrom="margin">
-              <wp14:pctHeight>0</wp14:pctHeight>
-            </wp14:sizeRelV>
-          </wp:anchor>
+          </wp:inline>
         </w:drawing>
       </w:r>
     </w:p>
@@ -1661,9 +1372,7 @@
           <w:szCs w:val="32"/>
         </w:rPr>
       </w:pPr>
-    </w:p>
-    <w:p>
-      <w:pPr>
+      <w:r>
         <w:rPr>
           <w:rFonts w:asciiTheme="majorHAnsi" w:eastAsiaTheme="majorEastAsia" w:hAnsiTheme="majorHAnsi" w:cstheme="majorBidi"/>
           <w:b/>
@@ -1672,10 +1381,9 @@
           <w:sz w:val="32"/>
           <w:szCs w:val="32"/>
         </w:rPr>
-      </w:pPr>
-    </w:p>
-    <w:p>
-      <w:pPr>
+        <w:t>Primeros p</w:t>
+      </w:r>
+      <w:r>
         <w:rPr>
           <w:rFonts w:asciiTheme="majorHAnsi" w:eastAsiaTheme="majorEastAsia" w:hAnsiTheme="majorHAnsi" w:cstheme="majorBidi"/>
           <w:b/>
@@ -1684,10 +1392,9 @@
           <w:sz w:val="32"/>
           <w:szCs w:val="32"/>
         </w:rPr>
-      </w:pPr>
-    </w:p>
-    <w:p>
-      <w:pPr>
+        <w:t>rototipo</w:t>
+      </w:r>
+      <w:r>
         <w:rPr>
           <w:rFonts w:asciiTheme="majorHAnsi" w:eastAsiaTheme="majorEastAsia" w:hAnsiTheme="majorHAnsi" w:cstheme="majorBidi"/>
           <w:b/>
@@ -1696,10 +1403,9 @@
           <w:sz w:val="32"/>
           <w:szCs w:val="32"/>
         </w:rPr>
-      </w:pPr>
-    </w:p>
-    <w:p>
-      <w:pPr>
+        <w:t>s</w:t>
+      </w:r>
+      <w:r>
         <w:rPr>
           <w:rFonts w:asciiTheme="majorHAnsi" w:eastAsiaTheme="majorEastAsia" w:hAnsiTheme="majorHAnsi" w:cstheme="majorBidi"/>
           <w:b/>
@@ -1708,73 +1414,6 @@
           <w:sz w:val="32"/>
           <w:szCs w:val="32"/>
         </w:rPr>
-      </w:pPr>
-    </w:p>
-    <w:p>
-      <w:pPr>
-        <w:rPr>
-          <w:rFonts w:asciiTheme="majorHAnsi" w:eastAsiaTheme="majorEastAsia" w:hAnsiTheme="majorHAnsi" w:cstheme="majorBidi"/>
-          <w:b/>
-          <w:bCs/>
-          <w:color w:val="2F5496" w:themeColor="accent1" w:themeShade="BF"/>
-          <w:sz w:val="32"/>
-          <w:szCs w:val="32"/>
-        </w:rPr>
-      </w:pPr>
-    </w:p>
-    <w:p>
-      <w:pPr>
-        <w:rPr>
-          <w:rFonts w:asciiTheme="majorHAnsi" w:eastAsiaTheme="majorEastAsia" w:hAnsiTheme="majorHAnsi" w:cstheme="majorBidi"/>
-          <w:b/>
-          <w:bCs/>
-          <w:color w:val="2F5496" w:themeColor="accent1" w:themeShade="BF"/>
-          <w:sz w:val="32"/>
-          <w:szCs w:val="32"/>
-        </w:rPr>
-      </w:pPr>
-      <w:r>
-        <w:rPr>
-          <w:rFonts w:asciiTheme="majorHAnsi" w:eastAsiaTheme="majorEastAsia" w:hAnsiTheme="majorHAnsi" w:cstheme="majorBidi"/>
-          <w:b/>
-          <w:bCs/>
-          <w:color w:val="2F5496" w:themeColor="accent1" w:themeShade="BF"/>
-          <w:sz w:val="32"/>
-          <w:szCs w:val="32"/>
-        </w:rPr>
-        <w:t>Primeros p</w:t>
-      </w:r>
-      <w:r>
-        <w:rPr>
-          <w:rFonts w:asciiTheme="majorHAnsi" w:eastAsiaTheme="majorEastAsia" w:hAnsiTheme="majorHAnsi" w:cstheme="majorBidi"/>
-          <w:b/>
-          <w:bCs/>
-          <w:color w:val="2F5496" w:themeColor="accent1" w:themeShade="BF"/>
-          <w:sz w:val="32"/>
-          <w:szCs w:val="32"/>
-        </w:rPr>
-        <w:t>rototipo</w:t>
-      </w:r>
-      <w:r>
-        <w:rPr>
-          <w:rFonts w:asciiTheme="majorHAnsi" w:eastAsiaTheme="majorEastAsia" w:hAnsiTheme="majorHAnsi" w:cstheme="majorBidi"/>
-          <w:b/>
-          <w:bCs/>
-          <w:color w:val="2F5496" w:themeColor="accent1" w:themeShade="BF"/>
-          <w:sz w:val="32"/>
-          <w:szCs w:val="32"/>
-        </w:rPr>
-        <w:t>s</w:t>
-      </w:r>
-      <w:r>
-        <w:rPr>
-          <w:rFonts w:asciiTheme="majorHAnsi" w:eastAsiaTheme="majorEastAsia" w:hAnsiTheme="majorHAnsi" w:cstheme="majorBidi"/>
-          <w:b/>
-          <w:bCs/>
-          <w:color w:val="2F5496" w:themeColor="accent1" w:themeShade="BF"/>
-          <w:sz w:val="32"/>
-          <w:szCs w:val="32"/>
-        </w:rPr>
         <w:t xml:space="preserve"> de la web</w:t>
       </w:r>
     </w:p>
@@ -1804,6 +1443,7 @@
         <w:rPr>
           <w:noProof/>
         </w:rPr>
+        <w:lastRenderedPageBreak/>
         <w:drawing>
           <wp:inline distT="0" distB="0" distL="0" distR="0" wp14:anchorId="6A77F4FE" wp14:editId="5110A562">
             <wp:extent cx="3995793" cy="3000375"/>
@@ -1898,7 +1538,6 @@
           <w:sz w:val="24"/>
           <w:szCs w:val="24"/>
         </w:rPr>
-        <w:lastRenderedPageBreak/>
         <w:t>Establecer nueva contraseña</w:t>
       </w:r>
       <w:r>
@@ -2004,6 +1643,7 @@
           <w:sz w:val="24"/>
           <w:szCs w:val="24"/>
         </w:rPr>
+        <w:lastRenderedPageBreak/>
         <w:t>Formulario de ayuda</w:t>
       </w:r>
       <w:r>
@@ -2109,7 +1749,6 @@
           <w:sz w:val="24"/>
           <w:szCs w:val="24"/>
         </w:rPr>
-        <w:lastRenderedPageBreak/>
         <w:t>Formulario de alta</w:t>
       </w:r>
       <w:r>
@@ -2215,20 +1854,8 @@
           <w:sz w:val="24"/>
           <w:szCs w:val="24"/>
         </w:rPr>
-        <w:t xml:space="preserve">Formulario de </w:t>
-      </w:r>
-      <w:proofErr w:type="spellStart"/>
-      <w:r>
-        <w:rPr>
-          <w:rFonts w:asciiTheme="majorHAnsi" w:eastAsiaTheme="majorEastAsia" w:hAnsiTheme="majorHAnsi" w:cstheme="majorBidi"/>
-          <w:b/>
-          <w:bCs/>
-          <w:sz w:val="24"/>
-          <w:szCs w:val="24"/>
-        </w:rPr>
-        <w:t>login</w:t>
-      </w:r>
-      <w:proofErr w:type="spellEnd"/>
+        <w:t>Formulario de login</w:t>
+      </w:r>
     </w:p>
     <w:p>
       <w:pPr>
@@ -2271,6 +1898,7 @@
           <w:sz w:val="24"/>
           <w:szCs w:val="24"/>
         </w:rPr>
+        <w:lastRenderedPageBreak/>
         <w:drawing>
           <wp:inline distT="0" distB="0" distL="0" distR="0" wp14:anchorId="57103F64" wp14:editId="7EC5D5D9">
             <wp:extent cx="3957738" cy="2971800"/>
@@ -2357,27 +1985,15 @@
           <w:szCs w:val="24"/>
         </w:rPr>
       </w:pPr>
-      <w:proofErr w:type="spellStart"/>
-      <w:r>
-        <w:rPr>
-          <w:rFonts w:asciiTheme="majorHAnsi" w:eastAsiaTheme="majorEastAsia" w:hAnsiTheme="majorHAnsi" w:cstheme="majorBidi"/>
-          <w:b/>
-          <w:bCs/>
-          <w:sz w:val="24"/>
-          <w:szCs w:val="24"/>
-        </w:rPr>
-        <w:t>Info</w:t>
-      </w:r>
-      <w:proofErr w:type="spellEnd"/>
-      <w:r>
-        <w:rPr>
-          <w:rFonts w:asciiTheme="majorHAnsi" w:eastAsiaTheme="majorEastAsia" w:hAnsiTheme="majorHAnsi" w:cstheme="majorBidi"/>
-          <w:b/>
-          <w:bCs/>
-          <w:sz w:val="24"/>
-          <w:szCs w:val="24"/>
-        </w:rPr>
-        <w:t xml:space="preserve"> de juego</w:t>
+      <w:r>
+        <w:rPr>
+          <w:rFonts w:asciiTheme="majorHAnsi" w:eastAsiaTheme="majorEastAsia" w:hAnsiTheme="majorHAnsi" w:cstheme="majorBidi"/>
+          <w:b/>
+          <w:bCs/>
+          <w:sz w:val="24"/>
+          <w:szCs w:val="24"/>
+        </w:rPr>
+        <w:t>Info de juego</w:t>
       </w:r>
     </w:p>
     <w:p>
@@ -2399,7 +2015,6 @@
           <w:sz w:val="24"/>
           <w:szCs w:val="24"/>
         </w:rPr>
-        <w:lastRenderedPageBreak/>
         <w:drawing>
           <wp:inline distT="0" distB="0" distL="0" distR="0" wp14:anchorId="50443793" wp14:editId="17188776">
             <wp:extent cx="4199598" cy="4800600"/>
@@ -2599,20 +2214,8 @@
           <w:sz w:val="24"/>
           <w:szCs w:val="24"/>
         </w:rPr>
-        <w:t xml:space="preserve">Inicio </w:t>
-      </w:r>
-      <w:proofErr w:type="spellStart"/>
-      <w:r>
-        <w:rPr>
-          <w:rFonts w:asciiTheme="majorHAnsi" w:eastAsiaTheme="majorEastAsia" w:hAnsiTheme="majorHAnsi" w:cstheme="majorBidi"/>
-          <w:b/>
-          <w:bCs/>
-          <w:sz w:val="24"/>
-          <w:szCs w:val="24"/>
-        </w:rPr>
-        <w:t>pochadia</w:t>
-      </w:r>
-      <w:proofErr w:type="spellEnd"/>
+        <w:t>Inicio pochadia</w:t>
+      </w:r>
     </w:p>
     <w:p>
       <w:pPr>
@@ -2633,29 +2236,7 @@
           <w:szCs w:val="24"/>
         </w:rPr>
         <w:lastRenderedPageBreak/>
-        <w:t xml:space="preserve">Página </w:t>
-      </w:r>
-      <w:proofErr w:type="spellStart"/>
-      <w:r>
-        <w:rPr>
-          <w:rFonts w:asciiTheme="majorHAnsi" w:eastAsiaTheme="majorEastAsia" w:hAnsiTheme="majorHAnsi" w:cstheme="majorBidi"/>
-          <w:b/>
-          <w:bCs/>
-          <w:sz w:val="24"/>
-          <w:szCs w:val="24"/>
-        </w:rPr>
-        <w:t>info</w:t>
-      </w:r>
-      <w:proofErr w:type="spellEnd"/>
-      <w:r>
-        <w:rPr>
-          <w:rFonts w:asciiTheme="majorHAnsi" w:eastAsiaTheme="majorEastAsia" w:hAnsiTheme="majorHAnsi" w:cstheme="majorBidi"/>
-          <w:b/>
-          <w:bCs/>
-          <w:sz w:val="24"/>
-          <w:szCs w:val="24"/>
-        </w:rPr>
-        <w:t xml:space="preserve"> premium</w:t>
+        <w:t>Página info premium</w:t>
       </w:r>
       <w:r>
         <w:rPr>
@@ -2867,20 +2448,8 @@
           <w:szCs w:val="24"/>
         </w:rPr>
         <w:lastRenderedPageBreak/>
-        <w:t xml:space="preserve">Principal </w:t>
-      </w:r>
-      <w:proofErr w:type="spellStart"/>
-      <w:r>
-        <w:rPr>
-          <w:rFonts w:asciiTheme="majorHAnsi" w:eastAsiaTheme="majorEastAsia" w:hAnsiTheme="majorHAnsi" w:cstheme="majorBidi"/>
-          <w:b/>
-          <w:bCs/>
-          <w:sz w:val="24"/>
-          <w:szCs w:val="24"/>
-        </w:rPr>
-        <w:t>pochadia</w:t>
-      </w:r>
-      <w:proofErr w:type="spellEnd"/>
+        <w:t>Principal pochadia</w:t>
+      </w:r>
       <w:r>
         <w:rPr>
           <w:rFonts w:asciiTheme="majorHAnsi" w:eastAsiaTheme="majorEastAsia" w:hAnsiTheme="majorHAnsi" w:cstheme="majorBidi"/>
@@ -3778,17 +3347,8 @@
           <w:b/>
           <w:bCs/>
         </w:rPr>
-        <w:t xml:space="preserve">*Esto irá con un filtro de </w:t>
-      </w:r>
-      <w:proofErr w:type="spellStart"/>
-      <w:r>
-        <w:rPr>
-          <w:b/>
-          <w:bCs/>
-        </w:rPr>
-        <w:t>Javascript</w:t>
-      </w:r>
-      <w:proofErr w:type="spellEnd"/>
+        <w:t>*Esto irá con un filtro de Javascript</w:t>
+      </w:r>
     </w:p>
     <w:p>
       <w:pPr>
@@ -3805,35 +3365,7 @@
         <w:rPr>
           <w:color w:val="ED7D31" w:themeColor="accent2"/>
         </w:rPr>
-        <w:t xml:space="preserve">Filtrar por género: </w:t>
-      </w:r>
-      <w:proofErr w:type="spellStart"/>
-      <w:r>
-        <w:rPr>
-          <w:color w:val="ED7D31" w:themeColor="accent2"/>
-        </w:rPr>
-        <w:t>Backend</w:t>
-      </w:r>
-      <w:proofErr w:type="spellEnd"/>
-      <w:r>
-        <w:rPr>
-          <w:color w:val="ED7D31" w:themeColor="accent2"/>
-        </w:rPr>
-        <w:t xml:space="preserve"> filtrará los juegos según su género con consulta a la BBDD y generará el </w:t>
-      </w:r>
-      <w:proofErr w:type="spellStart"/>
-      <w:r>
-        <w:rPr>
-          <w:color w:val="ED7D31" w:themeColor="accent2"/>
-        </w:rPr>
-        <w:t>json</w:t>
-      </w:r>
-      <w:proofErr w:type="spellEnd"/>
-      <w:r>
-        <w:rPr>
-          <w:color w:val="ED7D31" w:themeColor="accent2"/>
-        </w:rPr>
-        <w:t>. Ocurre lo mismo con los juegos nuevos, la consulta en este caso será en base a la fecha de subida.</w:t>
+        <w:t>Filtrar por género: Backend filtrará los juegos según su género con consulta a la BBDD y generará el json. Ocurre lo mismo con los juegos nuevos, la consulta en este caso será en base a la fecha de subida.</w:t>
       </w:r>
     </w:p>
     <w:p>
@@ -3860,21 +3392,7 @@
         <w:rPr>
           <w:color w:val="ED7D31" w:themeColor="accent2"/>
         </w:rPr>
-        <w:t xml:space="preserve">Buscar un determinado juego con el buscador, consultando a la BBDD filtrando por nombre devolviendo un </w:t>
-      </w:r>
-      <w:proofErr w:type="spellStart"/>
-      <w:r>
-        <w:rPr>
-          <w:color w:val="ED7D31" w:themeColor="accent2"/>
-        </w:rPr>
-        <w:t>json</w:t>
-      </w:r>
-      <w:proofErr w:type="spellEnd"/>
-      <w:r>
-        <w:rPr>
-          <w:color w:val="ED7D31" w:themeColor="accent2"/>
-        </w:rPr>
-        <w:t xml:space="preserve"> con los resultados de los juegos con coincidencias. </w:t>
+        <w:t xml:space="preserve">Buscar un determinado juego con el buscador, consultando a la BBDD filtrando por nombre devolviendo un json con los resultados de los juegos con coincidencias. </w:t>
       </w:r>
     </w:p>
     <w:p>
@@ -3958,15 +3476,7 @@
         <w:t>Si l</w:t>
       </w:r>
       <w:r>
-        <w:t xml:space="preserve">os campos son válidos creara un nuevo usuario en la base de datos para que pueda iniciar sesión en el formulario de </w:t>
-      </w:r>
-      <w:proofErr w:type="spellStart"/>
-      <w:r>
-        <w:t>login</w:t>
-      </w:r>
-      <w:proofErr w:type="spellEnd"/>
-      <w:r>
-        <w:t>.</w:t>
+        <w:t>os campos son válidos creara un nuevo usuario en la base de datos para que pueda iniciar sesión en el formulario de login.</w:t>
       </w:r>
     </w:p>
     <w:p>
@@ -4000,31 +3510,7 @@
         </w:numPr>
       </w:pPr>
       <w:r>
-        <w:t xml:space="preserve">Según el usuario de la sesión actual realizará una consulta con sus datos personales como imagen, nombre, </w:t>
-      </w:r>
-      <w:proofErr w:type="spellStart"/>
-      <w:r>
-        <w:t>nick</w:t>
-      </w:r>
-      <w:proofErr w:type="spellEnd"/>
-      <w:r>
-        <w:t xml:space="preserve">, fecha de nacimiento, banner y correo. Estos datos viajarán en formato </w:t>
-      </w:r>
-      <w:proofErr w:type="spellStart"/>
-      <w:r>
-        <w:t>json</w:t>
-      </w:r>
-      <w:proofErr w:type="spellEnd"/>
-      <w:r>
-        <w:t xml:space="preserve"> para pintarlos en </w:t>
-      </w:r>
-      <w:proofErr w:type="spellStart"/>
-      <w:r>
-        <w:t>front</w:t>
-      </w:r>
-      <w:proofErr w:type="spellEnd"/>
-      <w:r>
-        <w:t xml:space="preserve"> con angular.</w:t>
+        <w:t>Según el usuario de la sesión actual realizará una consulta con sus datos personales como imagen, nombre, nick, fecha de nacimiento, banner y correo. Estos datos viajarán en formato json para pintarlos en front con angular.</w:t>
       </w:r>
     </w:p>
     <w:p>
@@ -4042,15 +3528,7 @@
         </w:numPr>
       </w:pPr>
       <w:r>
-        <w:t xml:space="preserve">Realizará una consulta a la BBDD de los juegos favoritos del usuario y los mostrará en el carrusel lateral en </w:t>
-      </w:r>
-      <w:proofErr w:type="spellStart"/>
-      <w:r>
-        <w:t>front</w:t>
-      </w:r>
-      <w:proofErr w:type="spellEnd"/>
-      <w:r>
-        <w:t>.</w:t>
+        <w:t>Realizará una consulta a la BBDD de los juegos favoritos del usuario y los mostrará en el carrusel lateral en front.</w:t>
       </w:r>
     </w:p>
     <w:p>
@@ -4068,15 +3546,7 @@
         </w:numPr>
       </w:pPr>
       <w:r>
-        <w:t xml:space="preserve">Cuando se quiera cambiar el email o la contraseña se realizará una consulta a la BBDD para contrastar los datos antiguos y si coinciden con el id del usuario se remplazarán por los nuevos con </w:t>
-      </w:r>
-      <w:proofErr w:type="spellStart"/>
-      <w:r>
-        <w:t>update</w:t>
-      </w:r>
-      <w:proofErr w:type="spellEnd"/>
-      <w:r>
-        <w:t>.</w:t>
+        <w:t>Cuando se quiera cambiar el email o la contraseña se realizará una consulta a la BBDD para contrastar los datos antiguos y si coinciden con el id del usuario se remplazarán por los nuevos con update.</w:t>
       </w:r>
     </w:p>
     <w:p>
@@ -4092,7 +3562,6 @@
           <w:bCs/>
         </w:rPr>
       </w:pPr>
-      <w:proofErr w:type="spellStart"/>
       <w:r>
         <w:rPr>
           <w:b/>
@@ -4100,7 +3569,6 @@
         </w:rPr>
         <w:t>Info_premium</w:t>
       </w:r>
-      <w:proofErr w:type="spellEnd"/>
     </w:p>
     <w:p>
       <w:pPr>
@@ -4111,23 +3579,7 @@
         </w:numPr>
       </w:pPr>
       <w:r>
-        <w:t xml:space="preserve">Realizará una consulta a la BBDD según el id del usuario para obtener el nombre, imagen de perfil y la diferencia calculada entre la fecha de alta premium y la fecha de vencimiento para poder sacar el tiempo que le queda de suscripción al usuario y poder mostrarlo en el </w:t>
-      </w:r>
-      <w:proofErr w:type="spellStart"/>
-      <w:r>
-        <w:t>front</w:t>
-      </w:r>
-      <w:proofErr w:type="spellEnd"/>
-      <w:r>
-        <w:t xml:space="preserve"> en base a un </w:t>
-      </w:r>
-      <w:proofErr w:type="spellStart"/>
-      <w:r>
-        <w:t>json</w:t>
-      </w:r>
-      <w:proofErr w:type="spellEnd"/>
-      <w:r>
-        <w:t>.</w:t>
+        <w:t>Realizará una consulta a la BBDD según el id del usuario para obtener el nombre, imagen de perfil y la diferencia calculada entre la fecha de alta premium y la fecha de vencimiento para poder sacar el tiempo que le queda de suscripción al usuario y poder mostrarlo en el front en base a un json.</w:t>
       </w:r>
     </w:p>
     <w:p>
@@ -4218,15 +3670,7 @@
         </w:numPr>
       </w:pPr>
       <w:r>
-        <w:t xml:space="preserve">Se realizará una consulta a la BBDD para contrastar los datos antiguos de la contraseña y si coinciden con el id del usuario se remplazarán por los nuevos con </w:t>
-      </w:r>
-      <w:proofErr w:type="spellStart"/>
-      <w:r>
-        <w:t>update</w:t>
-      </w:r>
-      <w:proofErr w:type="spellEnd"/>
-      <w:r>
-        <w:t>.</w:t>
+        <w:t>Se realizará una consulta a la BBDD para contrastar los datos antiguos de la contraseña y si coinciden con el id del usuario se remplazarán por los nuevos con update.</w:t>
       </w:r>
     </w:p>
     <w:p>
@@ -4243,7 +3687,6 @@
           <w:bCs/>
         </w:rPr>
       </w:pPr>
-      <w:proofErr w:type="spellStart"/>
       <w:r>
         <w:rPr>
           <w:b/>
@@ -4251,7 +3694,6 @@
         </w:rPr>
         <w:t>Olvido_contraseña</w:t>
       </w:r>
-      <w:proofErr w:type="spellEnd"/>
     </w:p>
     <w:p>
       <w:pPr>
@@ -4279,7 +3721,6 @@
           <w:bCs/>
         </w:rPr>
       </w:pPr>
-      <w:proofErr w:type="spellStart"/>
       <w:r>
         <w:rPr>
           <w:b/>
@@ -4287,7 +3728,6 @@
         </w:rPr>
         <w:t>Info_juego</w:t>
       </w:r>
-      <w:proofErr w:type="spellEnd"/>
     </w:p>
     <w:p>
       <w:pPr>
@@ -4298,23 +3738,7 @@
         </w:numPr>
       </w:pPr>
       <w:r>
-        <w:t xml:space="preserve">Realizará una consulta con la BBDD para devolver toda la información necesaria del juego en cuestión en formato </w:t>
-      </w:r>
-      <w:proofErr w:type="spellStart"/>
-      <w:r>
-        <w:t>json</w:t>
-      </w:r>
-      <w:proofErr w:type="spellEnd"/>
-      <w:r>
-        <w:t xml:space="preserve"> para pintarla en </w:t>
-      </w:r>
-      <w:proofErr w:type="spellStart"/>
-      <w:r>
-        <w:t>front</w:t>
-      </w:r>
-      <w:proofErr w:type="spellEnd"/>
-      <w:r>
-        <w:t>.</w:t>
+        <w:t>Realizará una consulta con la BBDD para devolver toda la información necesaria del juego en cuestión en formato json para pintarla en front.</w:t>
       </w:r>
     </w:p>
     <w:p>
@@ -4344,21 +3768,7 @@
         <w:rPr>
           <w:color w:val="FF0000"/>
         </w:rPr>
-        <w:t xml:space="preserve"> Al comenzar se contará el tiempo de juego y al terminar se realizará un </w:t>
-      </w:r>
-      <w:proofErr w:type="spellStart"/>
-      <w:r>
-        <w:rPr>
-          <w:color w:val="FF0000"/>
-        </w:rPr>
-        <w:t>update</w:t>
-      </w:r>
-      <w:proofErr w:type="spellEnd"/>
-      <w:r>
-        <w:rPr>
-          <w:color w:val="FF0000"/>
-        </w:rPr>
-        <w:t xml:space="preserve"> en la BBDD añadiéndolo al tiempo de juego de ese usuario respecto a ese juego.</w:t>
+        <w:t xml:space="preserve"> Al comenzar se contará el tiempo de juego y al terminar se realizará un update en la BBDD añadiéndolo al tiempo de juego de ese usuario respecto a ese juego.</w:t>
       </w:r>
     </w:p>
     <w:p>
@@ -4379,15 +3789,7 @@
         </w:numPr>
       </w:pPr>
       <w:r>
-        <w:t xml:space="preserve">Si se deja un comentario se deberá realizar un </w:t>
-      </w:r>
-      <w:proofErr w:type="spellStart"/>
-      <w:r>
-        <w:t>insert</w:t>
-      </w:r>
-      <w:proofErr w:type="spellEnd"/>
-      <w:r>
-        <w:t xml:space="preserve"> en la BBDD con la información del mismo.</w:t>
+        <w:t>Si se deja un comentario se deberá realizar un insert en la BBDD con la información del mismo.</w:t>
       </w:r>
     </w:p>
     <w:p>
@@ -4404,15 +3806,7 @@
         </w:numPr>
       </w:pPr>
       <w:r>
-        <w:t xml:space="preserve">Se editarán los campos de la puntuación del juego y se tendrá en cuenta si el usuario </w:t>
-      </w:r>
-      <w:proofErr w:type="spellStart"/>
-      <w:r>
-        <w:t>logeado</w:t>
-      </w:r>
-      <w:proofErr w:type="spellEnd"/>
-      <w:r>
-        <w:t xml:space="preserve"> ha puntuado ya o no, de haberlo hecho se eliminará su anterior puntuación de la BBDD y se añadirá la nueva, si no ha puntuado simplemente se añadirá.</w:t>
+        <w:t>Se editarán los campos de la puntuación del juego y se tendrá en cuenta si el usuario logeado ha puntuado ya o no, de haberlo hecho se eliminará su anterior puntuación de la BBDD y se añadirá la nueva, si no ha puntuado simplemente se añadirá.</w:t>
       </w:r>
     </w:p>
     <w:p>
@@ -4429,23 +3823,7 @@
         </w:numPr>
       </w:pPr>
       <w:r>
-        <w:t xml:space="preserve">Se realizará una consulta a la BBDD a la tabla comentarios para poder obtener la información del mismo y plasmarla en </w:t>
-      </w:r>
-      <w:proofErr w:type="spellStart"/>
-      <w:r>
-        <w:t>front</w:t>
-      </w:r>
-      <w:proofErr w:type="spellEnd"/>
-      <w:r>
-        <w:t xml:space="preserve"> en base al </w:t>
-      </w:r>
-      <w:proofErr w:type="spellStart"/>
-      <w:r>
-        <w:t>json</w:t>
-      </w:r>
-      <w:proofErr w:type="spellEnd"/>
-      <w:r>
-        <w:t xml:space="preserve"> generado.</w:t>
+        <w:t>Se realizará una consulta a la BBDD a la tabla comentarios para poder obtener la información del mismo y plasmarla en front en base al json generado.</w:t>
       </w:r>
     </w:p>
     <w:p>

</xml_diff>